<commit_message>
Auto commit on 2025-06-16 15:47:55 : Hyperparameter Tuning
</commit_message>
<xml_diff>
--- a/Assignments/Assignment 2 ML.docx
+++ b/Assignments/Assignment 2 ML.docx
@@ -559,12 +559,14 @@
         <w:ind w:left="-15"/>
         <w:rPr>
           <w:rFonts w:ascii="Times New Roman" w:eastAsia="Times New Roman" w:hAnsi="Times New Roman" w:cs="Times New Roman"/>
-          <w:szCs w:val="32"/>
-        </w:rPr>
-      </w:pPr>
-      <w:r>
-        <w:rPr>
-          <w:rFonts w:ascii="Times New Roman" w:eastAsia="Times New Roman" w:hAnsi="Times New Roman" w:cs="Times New Roman"/>
+          <w:b/>
+          <w:szCs w:val="32"/>
+        </w:rPr>
+      </w:pPr>
+      <w:r>
+        <w:rPr>
+          <w:rFonts w:ascii="Times New Roman" w:eastAsia="Times New Roman" w:hAnsi="Times New Roman" w:cs="Times New Roman"/>
+          <w:b/>
           <w:szCs w:val="32"/>
         </w:rPr>
         <w:lastRenderedPageBreak/>
@@ -573,6 +575,7 @@
       <w:r>
         <w:rPr>
           <w:rFonts w:ascii="Times New Roman" w:eastAsia="Times New Roman" w:hAnsi="Times New Roman" w:cs="Times New Roman"/>
+          <w:b/>
           <w:szCs w:val="32"/>
         </w:rPr>
         <w:t>[1]</w:t>
@@ -580,6 +583,7 @@
       <w:r>
         <w:rPr>
           <w:rFonts w:ascii="Times New Roman" w:eastAsia="Times New Roman" w:hAnsi="Times New Roman" w:cs="Times New Roman"/>
+          <w:b/>
           <w:szCs w:val="32"/>
         </w:rPr>
         <w:t xml:space="preserve"> for </w:t>
@@ -587,19 +591,41 @@
       <w:r>
         <w:rPr>
           <w:rFonts w:ascii="Times New Roman" w:eastAsia="Times New Roman" w:hAnsi="Times New Roman" w:cs="Times New Roman"/>
+          <w:b/>
           <w:szCs w:val="32"/>
         </w:rPr>
         <w:t>Regularized Logistic Regression</w:t>
+      </w:r>
+      <w:r>
+        <w:rPr>
+          <w:rFonts w:ascii="Times New Roman" w:eastAsia="Times New Roman" w:hAnsi="Times New Roman" w:cs="Times New Roman"/>
+          <w:b/>
+          <w:szCs w:val="32"/>
+        </w:rPr>
+        <w:t xml:space="preserve">. Comment on the code and the output of the program, explaining utilized Machine Learning concepts where necessary </w:t>
+      </w:r>
+    </w:p>
+    <w:p>
+      <w:pPr>
+        <w:tabs>
+          <w:tab w:val="center" w:pos="3675"/>
+        </w:tabs>
+        <w:spacing w:after="197" w:line="259" w:lineRule="auto"/>
+        <w:ind w:left="-15"/>
+        <w:rPr>
+          <w:rFonts w:ascii="Times New Roman" w:eastAsia="Times New Roman" w:hAnsi="Times New Roman" w:cs="Times New Roman"/>
+          <w:szCs w:val="32"/>
+        </w:rPr>
+      </w:pPr>
+      <w:r>
+        <w:rPr>
+          <w:rFonts w:ascii="Times New Roman" w:eastAsia="Times New Roman" w:hAnsi="Times New Roman" w:cs="Times New Roman"/>
+          <w:szCs w:val="32"/>
+        </w:rPr>
+        <w:t xml:space="preserve">The following code is a python program that demonstrates regularized logistic regression. Logistic Regression is a type of statistical model used to classify data into binary outcomes. It is a supervised learning algorithm </w:t>
       </w:r>
       <w:bookmarkStart w:id="0" w:name="_GoBack"/>
       <w:bookmarkEnd w:id="0"/>
-      <w:r>
-        <w:rPr>
-          <w:rFonts w:ascii="Times New Roman" w:eastAsia="Times New Roman" w:hAnsi="Times New Roman" w:cs="Times New Roman"/>
-          <w:szCs w:val="32"/>
-        </w:rPr>
-        <w:t xml:space="preserve">. Comment on the code and the output of the program, explaining utilized Machine Learning concepts where necessary </w:t>
-      </w:r>
     </w:p>
     <w:p>
       <w:pPr>

</xml_diff>

<commit_message>
Auto commit on 2025-06-16 15:52:51 : Hyperparameter Tuning
</commit_message>
<xml_diff>
--- a/Assignments/Assignment 2 ML.docx
+++ b/Assignments/Assignment 2 ML.docx
@@ -622,10 +622,29 @@
           <w:rFonts w:ascii="Times New Roman" w:eastAsia="Times New Roman" w:hAnsi="Times New Roman" w:cs="Times New Roman"/>
           <w:szCs w:val="32"/>
         </w:rPr>
-        <w:t xml:space="preserve">The following code is a python program that demonstrates regularized logistic regression. Logistic Regression is a type of statistical model used to classify data into binary outcomes. It is a supervised learning algorithm </w:t>
-      </w:r>
-      <w:bookmarkStart w:id="0" w:name="_GoBack"/>
-      <w:bookmarkEnd w:id="0"/>
+        <w:t>The following code is a python program</w:t>
+      </w:r>
+      <w:r>
+        <w:rPr>
+          <w:rFonts w:ascii="Times New Roman" w:eastAsia="Times New Roman" w:hAnsi="Times New Roman" w:cs="Times New Roman"/>
+          <w:szCs w:val="32"/>
+        </w:rPr>
+        <w:t xml:space="preserve"> that demonstrates Regularized Logistic R</w:t>
+      </w:r>
+      <w:r>
+        <w:rPr>
+          <w:rFonts w:ascii="Times New Roman" w:eastAsia="Times New Roman" w:hAnsi="Times New Roman" w:cs="Times New Roman"/>
+          <w:szCs w:val="32"/>
+        </w:rPr>
+        <w:t xml:space="preserve">egression. Logistic Regression is a type of statistical model used to classify data into binary outcomes. It is a </w:t>
+      </w:r>
+      <w:r>
+        <w:rPr>
+          <w:rFonts w:ascii="Times New Roman" w:eastAsia="Times New Roman" w:hAnsi="Times New Roman" w:cs="Times New Roman"/>
+          <w:szCs w:val="32"/>
+        </w:rPr>
+        <w:t>supervised learning algorithm that used a sigmoid function to generate probability values for a set of linear inputs. This probability value is then used to classify the data into one of two classes.</w:t>
+      </w:r>
     </w:p>
     <w:p>
       <w:pPr>
@@ -636,17 +655,15 @@
         <w:ind w:left="-15"/>
         <w:rPr>
           <w:rFonts w:ascii="Times New Roman" w:eastAsia="Times New Roman" w:hAnsi="Times New Roman" w:cs="Times New Roman"/>
-          <w:sz w:val="32"/>
-          <w:szCs w:val="32"/>
-        </w:rPr>
-      </w:pPr>
-      <w:r>
-        <w:rPr>
-          <w:rFonts w:ascii="Times New Roman" w:eastAsia="Times New Roman" w:hAnsi="Times New Roman" w:cs="Times New Roman"/>
-          <w:sz w:val="32"/>
-          <w:szCs w:val="32"/>
-        </w:rPr>
-        <w:t xml:space="preserve">Code with Explanation: </w:t>
+          <w:szCs w:val="32"/>
+        </w:rPr>
+      </w:pPr>
+      <w:r>
+        <w:rPr>
+          <w:rFonts w:ascii="Times New Roman" w:eastAsia="Times New Roman" w:hAnsi="Times New Roman" w:cs="Times New Roman"/>
+          <w:szCs w:val="32"/>
+        </w:rPr>
+        <w:t>Regularized Logistic Regression utilizes a regularization parameter (lambda) that is used to prevent overfitting, by adding a penalty term to the cost function.</w:t>
       </w:r>
     </w:p>
     <w:p>
@@ -658,6 +675,28 @@
         <w:ind w:left="-15"/>
         <w:rPr>
           <w:rFonts w:ascii="Times New Roman" w:eastAsia="Times New Roman" w:hAnsi="Times New Roman" w:cs="Times New Roman"/>
+          <w:sz w:val="32"/>
+          <w:szCs w:val="32"/>
+        </w:rPr>
+      </w:pPr>
+      <w:r>
+        <w:rPr>
+          <w:rFonts w:ascii="Times New Roman" w:eastAsia="Times New Roman" w:hAnsi="Times New Roman" w:cs="Times New Roman"/>
+          <w:sz w:val="32"/>
+          <w:szCs w:val="32"/>
+        </w:rPr>
+        <w:t xml:space="preserve">Code with Explanation: </w:t>
+      </w:r>
+    </w:p>
+    <w:p>
+      <w:pPr>
+        <w:tabs>
+          <w:tab w:val="center" w:pos="3675"/>
+        </w:tabs>
+        <w:spacing w:after="197" w:line="259" w:lineRule="auto"/>
+        <w:ind w:left="-15"/>
+        <w:rPr>
+          <w:rFonts w:ascii="Times New Roman" w:eastAsia="Times New Roman" w:hAnsi="Times New Roman" w:cs="Times New Roman"/>
           <w:szCs w:val="32"/>
         </w:rPr>
       </w:pPr>
@@ -721,11 +760,2382 @@
         <w:t>)</w:t>
       </w:r>
     </w:p>
+    <w:p>
+      <w:pPr>
+        <w:spacing w:after="0" w:line="285" w:lineRule="atLeast"/>
+        <w:ind w:left="0"/>
+        <w:rPr>
+          <w:rFonts w:ascii="Courier New" w:eastAsia="Times New Roman" w:hAnsi="Courier New" w:cs="Courier New"/>
+          <w:color w:val="000000"/>
+          <w:sz w:val="21"/>
+          <w:szCs w:val="21"/>
+        </w:rPr>
+      </w:pPr>
+      <w:r>
+        <w:rPr>
+          <w:rFonts w:ascii="Courier New" w:eastAsia="Times New Roman" w:hAnsi="Courier New" w:cs="Courier New"/>
+          <w:color w:val="9723B4"/>
+          <w:sz w:val="21"/>
+          <w:szCs w:val="21"/>
+        </w:rPr>
+        <w:t>from</w:t>
+      </w:r>
+      <w:r>
+        <w:rPr>
+          <w:rFonts w:ascii="Courier New" w:eastAsia="Times New Roman" w:hAnsi="Courier New" w:cs="Courier New"/>
+          <w:color w:val="000000"/>
+          <w:sz w:val="21"/>
+          <w:szCs w:val="21"/>
+        </w:rPr>
+        <w:t xml:space="preserve"> google.colab </w:t>
+      </w:r>
+      <w:r>
+        <w:rPr>
+          <w:rFonts w:ascii="Courier New" w:eastAsia="Times New Roman" w:hAnsi="Courier New" w:cs="Courier New"/>
+          <w:color w:val="9723B4"/>
+          <w:sz w:val="21"/>
+          <w:szCs w:val="21"/>
+        </w:rPr>
+        <w:t>import</w:t>
+      </w:r>
+      <w:r>
+        <w:rPr>
+          <w:rFonts w:ascii="Courier New" w:eastAsia="Times New Roman" w:hAnsi="Courier New" w:cs="Courier New"/>
+          <w:color w:val="000000"/>
+          <w:sz w:val="21"/>
+          <w:szCs w:val="21"/>
+        </w:rPr>
+        <w:t xml:space="preserve"> drive</w:t>
+      </w:r>
+    </w:p>
+    <w:p>
+      <w:pPr>
+        <w:spacing w:after="0" w:line="285" w:lineRule="atLeast"/>
+        <w:ind w:left="0"/>
+        <w:rPr>
+          <w:rFonts w:ascii="Courier New" w:eastAsia="Times New Roman" w:hAnsi="Courier New" w:cs="Courier New"/>
+          <w:color w:val="000000"/>
+          <w:sz w:val="21"/>
+          <w:szCs w:val="21"/>
+        </w:rPr>
+      </w:pPr>
+      <w:r>
+        <w:rPr>
+          <w:rFonts w:ascii="Courier New" w:eastAsia="Times New Roman" w:hAnsi="Courier New" w:cs="Courier New"/>
+          <w:color w:val="000000"/>
+          <w:sz w:val="21"/>
+          <w:szCs w:val="21"/>
+        </w:rPr>
+        <w:t>drive.mount(</w:t>
+      </w:r>
+      <w:r>
+        <w:rPr>
+          <w:rFonts w:ascii="Courier New" w:eastAsia="Times New Roman" w:hAnsi="Courier New" w:cs="Courier New"/>
+          <w:color w:val="A31515"/>
+          <w:sz w:val="21"/>
+          <w:szCs w:val="21"/>
+        </w:rPr>
+        <w:t>'/content/drive'</w:t>
+      </w:r>
+      <w:r>
+        <w:rPr>
+          <w:rFonts w:ascii="Courier New" w:eastAsia="Times New Roman" w:hAnsi="Courier New" w:cs="Courier New"/>
+          <w:color w:val="000000"/>
+          <w:sz w:val="21"/>
+          <w:szCs w:val="21"/>
+        </w:rPr>
+        <w:t xml:space="preserve">) </w:t>
+      </w:r>
+      <w:r>
+        <w:rPr>
+          <w:rFonts w:ascii="Courier New" w:eastAsia="Times New Roman" w:hAnsi="Courier New" w:cs="Courier New"/>
+          <w:color w:val="008000"/>
+          <w:sz w:val="21"/>
+          <w:szCs w:val="21"/>
+        </w:rPr>
+        <w:t># Grants Colab access to Google Drive in order to retrieve the data files</w:t>
+      </w:r>
+    </w:p>
+    <w:p>
+      <w:pPr>
+        <w:spacing w:after="0" w:line="285" w:lineRule="atLeast"/>
+        <w:ind w:left="0"/>
+        <w:rPr>
+          <w:rFonts w:ascii="Courier New" w:eastAsia="Times New Roman" w:hAnsi="Courier New" w:cs="Courier New"/>
+          <w:color w:val="A31515"/>
+          <w:sz w:val="21"/>
+          <w:szCs w:val="21"/>
+        </w:rPr>
+      </w:pPr>
+      <w:r>
+        <w:rPr>
+          <w:rFonts w:ascii="Courier New" w:eastAsia="Times New Roman" w:hAnsi="Courier New" w:cs="Courier New"/>
+          <w:color w:val="0000FF"/>
+          <w:sz w:val="21"/>
+          <w:szCs w:val="21"/>
+        </w:rPr>
+        <w:t xml:space="preserve">%cd </w:t>
+      </w:r>
+      <w:r>
+        <w:rPr>
+          <w:rFonts w:ascii="Courier New" w:eastAsia="Times New Roman" w:hAnsi="Courier New" w:cs="Courier New"/>
+          <w:color w:val="A31515"/>
+          <w:sz w:val="21"/>
+          <w:szCs w:val="21"/>
+        </w:rPr>
+        <w:t>"/content/drive/MyDrive/ML_files"</w:t>
+      </w:r>
+    </w:p>
+    <w:p>
+      <w:pPr>
+        <w:spacing w:after="0" w:line="285" w:lineRule="atLeast"/>
+        <w:ind w:left="0"/>
+        <w:rPr>
+          <w:rFonts w:ascii="Courier New" w:eastAsia="Times New Roman" w:hAnsi="Courier New" w:cs="Courier New"/>
+          <w:color w:val="000000"/>
+          <w:sz w:val="21"/>
+          <w:szCs w:val="21"/>
+        </w:rPr>
+      </w:pPr>
+    </w:p>
+    <w:p>
+      <w:pPr>
+        <w:tabs>
+          <w:tab w:val="left" w:pos="916"/>
+          <w:tab w:val="left" w:pos="1832"/>
+          <w:tab w:val="left" w:pos="2748"/>
+          <w:tab w:val="left" w:pos="3664"/>
+          <w:tab w:val="left" w:pos="4580"/>
+          <w:tab w:val="left" w:pos="5496"/>
+          <w:tab w:val="left" w:pos="6412"/>
+          <w:tab w:val="left" w:pos="7328"/>
+          <w:tab w:val="left" w:pos="8244"/>
+          <w:tab w:val="left" w:pos="9160"/>
+          <w:tab w:val="left" w:pos="10076"/>
+          <w:tab w:val="left" w:pos="10992"/>
+          <w:tab w:val="left" w:pos="11908"/>
+          <w:tab w:val="left" w:pos="12824"/>
+          <w:tab w:val="left" w:pos="13740"/>
+          <w:tab w:val="left" w:pos="14656"/>
+        </w:tabs>
+        <w:spacing w:after="0" w:line="240" w:lineRule="auto"/>
+        <w:ind w:left="0"/>
+        <w:rPr>
+          <w:rFonts w:ascii="Courier New" w:eastAsia="Times New Roman" w:hAnsi="Courier New" w:cs="Courier New"/>
+          <w:i/>
+          <w:sz w:val="20"/>
+          <w:szCs w:val="20"/>
+        </w:rPr>
+      </w:pPr>
+      <w:r>
+        <w:rPr>
+          <w:rFonts w:ascii="Courier New" w:eastAsia="Times New Roman" w:hAnsi="Courier New" w:cs="Courier New"/>
+          <w:i/>
+          <w:sz w:val="20"/>
+          <w:szCs w:val="20"/>
+        </w:rPr>
+        <w:t>/content/drive/MyDrive/ML_files</w:t>
+      </w:r>
+    </w:p>
+    <w:p>
+      <w:pPr>
+        <w:tabs>
+          <w:tab w:val="center" w:pos="3675"/>
+        </w:tabs>
+        <w:spacing w:after="197" w:line="259" w:lineRule="auto"/>
+        <w:ind w:left="-15"/>
+        <w:rPr>
+          <w:rFonts w:ascii="Times New Roman" w:eastAsia="Times New Roman" w:hAnsi="Times New Roman" w:cs="Times New Roman"/>
+          <w:szCs w:val="32"/>
+        </w:rPr>
+      </w:pPr>
+    </w:p>
+    <w:p>
+      <w:pPr>
+        <w:spacing w:after="0" w:line="285" w:lineRule="atLeast"/>
+        <w:ind w:left="0"/>
+        <w:rPr>
+          <w:rFonts w:ascii="Courier New" w:eastAsia="Times New Roman" w:hAnsi="Courier New" w:cs="Courier New"/>
+          <w:color w:val="000000"/>
+          <w:sz w:val="21"/>
+          <w:szCs w:val="21"/>
+        </w:rPr>
+      </w:pPr>
+      <w:r>
+        <w:rPr>
+          <w:rFonts w:ascii="Courier New" w:eastAsia="Times New Roman" w:hAnsi="Courier New" w:cs="Courier New"/>
+          <w:color w:val="008000"/>
+          <w:sz w:val="21"/>
+          <w:szCs w:val="21"/>
+        </w:rPr>
+        <w:t># Importing Libraries</w:t>
+      </w:r>
+    </w:p>
+    <w:p>
+      <w:pPr>
+        <w:spacing w:after="0" w:line="285" w:lineRule="atLeast"/>
+        <w:ind w:left="0"/>
+        <w:rPr>
+          <w:rFonts w:ascii="Courier New" w:eastAsia="Times New Roman" w:hAnsi="Courier New" w:cs="Courier New"/>
+          <w:color w:val="000000"/>
+          <w:sz w:val="21"/>
+          <w:szCs w:val="21"/>
+        </w:rPr>
+      </w:pPr>
+      <w:r>
+        <w:rPr>
+          <w:rFonts w:ascii="Courier New" w:eastAsia="Times New Roman" w:hAnsi="Courier New" w:cs="Courier New"/>
+          <w:color w:val="9723B4"/>
+          <w:sz w:val="21"/>
+          <w:szCs w:val="21"/>
+        </w:rPr>
+        <w:t>import</w:t>
+      </w:r>
+      <w:r>
+        <w:rPr>
+          <w:rFonts w:ascii="Courier New" w:eastAsia="Times New Roman" w:hAnsi="Courier New" w:cs="Courier New"/>
+          <w:color w:val="000000"/>
+          <w:sz w:val="21"/>
+          <w:szCs w:val="21"/>
+        </w:rPr>
+        <w:t xml:space="preserve"> numpy </w:t>
+      </w:r>
+      <w:r>
+        <w:rPr>
+          <w:rFonts w:ascii="Courier New" w:eastAsia="Times New Roman" w:hAnsi="Courier New" w:cs="Courier New"/>
+          <w:color w:val="9723B4"/>
+          <w:sz w:val="21"/>
+          <w:szCs w:val="21"/>
+        </w:rPr>
+        <w:t>as</w:t>
+      </w:r>
+      <w:r>
+        <w:rPr>
+          <w:rFonts w:ascii="Courier New" w:eastAsia="Times New Roman" w:hAnsi="Courier New" w:cs="Courier New"/>
+          <w:color w:val="000000"/>
+          <w:sz w:val="21"/>
+          <w:szCs w:val="21"/>
+        </w:rPr>
+        <w:t xml:space="preserve"> np</w:t>
+      </w:r>
+    </w:p>
+    <w:p>
+      <w:pPr>
+        <w:spacing w:after="0" w:line="285" w:lineRule="atLeast"/>
+        <w:ind w:left="0"/>
+        <w:rPr>
+          <w:rFonts w:ascii="Courier New" w:eastAsia="Times New Roman" w:hAnsi="Courier New" w:cs="Courier New"/>
+          <w:color w:val="000000"/>
+          <w:sz w:val="21"/>
+          <w:szCs w:val="21"/>
+        </w:rPr>
+      </w:pPr>
+      <w:r>
+        <w:rPr>
+          <w:rFonts w:ascii="Courier New" w:eastAsia="Times New Roman" w:hAnsi="Courier New" w:cs="Courier New"/>
+          <w:color w:val="9723B4"/>
+          <w:sz w:val="21"/>
+          <w:szCs w:val="21"/>
+        </w:rPr>
+        <w:t>import</w:t>
+      </w:r>
+      <w:r>
+        <w:rPr>
+          <w:rFonts w:ascii="Courier New" w:eastAsia="Times New Roman" w:hAnsi="Courier New" w:cs="Courier New"/>
+          <w:color w:val="000000"/>
+          <w:sz w:val="21"/>
+          <w:szCs w:val="21"/>
+        </w:rPr>
+        <w:t xml:space="preserve"> pandas </w:t>
+      </w:r>
+      <w:r>
+        <w:rPr>
+          <w:rFonts w:ascii="Courier New" w:eastAsia="Times New Roman" w:hAnsi="Courier New" w:cs="Courier New"/>
+          <w:color w:val="9723B4"/>
+          <w:sz w:val="21"/>
+          <w:szCs w:val="21"/>
+        </w:rPr>
+        <w:t>as</w:t>
+      </w:r>
+      <w:r>
+        <w:rPr>
+          <w:rFonts w:ascii="Courier New" w:eastAsia="Times New Roman" w:hAnsi="Courier New" w:cs="Courier New"/>
+          <w:color w:val="000000"/>
+          <w:sz w:val="21"/>
+          <w:szCs w:val="21"/>
+        </w:rPr>
+        <w:t xml:space="preserve"> pd</w:t>
+      </w:r>
+    </w:p>
+    <w:p>
+      <w:pPr>
+        <w:spacing w:after="0" w:line="285" w:lineRule="atLeast"/>
+        <w:ind w:left="0"/>
+        <w:rPr>
+          <w:rFonts w:ascii="Courier New" w:eastAsia="Times New Roman" w:hAnsi="Courier New" w:cs="Courier New"/>
+          <w:color w:val="000000"/>
+          <w:sz w:val="21"/>
+          <w:szCs w:val="21"/>
+        </w:rPr>
+      </w:pPr>
+      <w:r>
+        <w:rPr>
+          <w:rFonts w:ascii="Courier New" w:eastAsia="Times New Roman" w:hAnsi="Courier New" w:cs="Courier New"/>
+          <w:color w:val="9723B4"/>
+          <w:sz w:val="21"/>
+          <w:szCs w:val="21"/>
+        </w:rPr>
+        <w:t>import</w:t>
+      </w:r>
+      <w:r>
+        <w:rPr>
+          <w:rFonts w:ascii="Courier New" w:eastAsia="Times New Roman" w:hAnsi="Courier New" w:cs="Courier New"/>
+          <w:color w:val="000000"/>
+          <w:sz w:val="21"/>
+          <w:szCs w:val="21"/>
+        </w:rPr>
+        <w:t xml:space="preserve"> matplotlib.pyplot </w:t>
+      </w:r>
+      <w:r>
+        <w:rPr>
+          <w:rFonts w:ascii="Courier New" w:eastAsia="Times New Roman" w:hAnsi="Courier New" w:cs="Courier New"/>
+          <w:color w:val="9723B4"/>
+          <w:sz w:val="21"/>
+          <w:szCs w:val="21"/>
+        </w:rPr>
+        <w:t>as</w:t>
+      </w:r>
+      <w:r>
+        <w:rPr>
+          <w:rFonts w:ascii="Courier New" w:eastAsia="Times New Roman" w:hAnsi="Courier New" w:cs="Courier New"/>
+          <w:color w:val="000000"/>
+          <w:sz w:val="21"/>
+          <w:szCs w:val="21"/>
+        </w:rPr>
+        <w:t xml:space="preserve"> plt</w:t>
+      </w:r>
+    </w:p>
+    <w:p>
+      <w:pPr>
+        <w:tabs>
+          <w:tab w:val="center" w:pos="3675"/>
+        </w:tabs>
+        <w:spacing w:after="197" w:line="259" w:lineRule="auto"/>
+        <w:ind w:left="-15"/>
+        <w:rPr>
+          <w:rFonts w:ascii="Times New Roman" w:eastAsia="Times New Roman" w:hAnsi="Times New Roman" w:cs="Times New Roman"/>
+          <w:szCs w:val="32"/>
+        </w:rPr>
+      </w:pPr>
+    </w:p>
+    <w:p>
+      <w:pPr>
+        <w:spacing w:after="0" w:line="285" w:lineRule="atLeast"/>
+        <w:ind w:left="0"/>
+        <w:rPr>
+          <w:rFonts w:ascii="Courier New" w:eastAsia="Times New Roman" w:hAnsi="Courier New" w:cs="Courier New"/>
+          <w:color w:val="000000"/>
+          <w:sz w:val="21"/>
+          <w:szCs w:val="21"/>
+        </w:rPr>
+      </w:pPr>
+      <w:r>
+        <w:rPr>
+          <w:rFonts w:ascii="Courier New" w:eastAsia="Times New Roman" w:hAnsi="Courier New" w:cs="Courier New"/>
+          <w:color w:val="008000"/>
+          <w:sz w:val="21"/>
+          <w:szCs w:val="21"/>
+        </w:rPr>
+        <w:t># Retrieving the data file</w:t>
+      </w:r>
+    </w:p>
+    <w:p>
+      <w:pPr>
+        <w:spacing w:after="0" w:line="285" w:lineRule="atLeast"/>
+        <w:ind w:left="0"/>
+        <w:rPr>
+          <w:rFonts w:ascii="Courier New" w:eastAsia="Times New Roman" w:hAnsi="Courier New" w:cs="Courier New"/>
+          <w:color w:val="000000"/>
+          <w:sz w:val="21"/>
+          <w:szCs w:val="21"/>
+        </w:rPr>
+      </w:pPr>
+      <w:r>
+        <w:rPr>
+          <w:rFonts w:ascii="Courier New" w:eastAsia="Times New Roman" w:hAnsi="Courier New" w:cs="Courier New"/>
+          <w:color w:val="000000"/>
+          <w:sz w:val="21"/>
+          <w:szCs w:val="21"/>
+        </w:rPr>
+        <w:t xml:space="preserve">data_path = </w:t>
+      </w:r>
+      <w:r>
+        <w:rPr>
+          <w:rFonts w:ascii="Courier New" w:eastAsia="Times New Roman" w:hAnsi="Courier New" w:cs="Courier New"/>
+          <w:color w:val="A31515"/>
+          <w:sz w:val="21"/>
+          <w:szCs w:val="21"/>
+        </w:rPr>
+        <w:t>'ex2data2.txt'</w:t>
+      </w:r>
+    </w:p>
+    <w:p>
+      <w:pPr>
+        <w:spacing w:after="0" w:line="285" w:lineRule="atLeast"/>
+        <w:ind w:left="0"/>
+        <w:rPr>
+          <w:rFonts w:ascii="Courier New" w:eastAsia="Times New Roman" w:hAnsi="Courier New" w:cs="Courier New"/>
+          <w:color w:val="000000"/>
+          <w:sz w:val="21"/>
+          <w:szCs w:val="21"/>
+        </w:rPr>
+      </w:pPr>
+      <w:r>
+        <w:rPr>
+          <w:rFonts w:ascii="Courier New" w:eastAsia="Times New Roman" w:hAnsi="Courier New" w:cs="Courier New"/>
+          <w:color w:val="000000"/>
+          <w:sz w:val="21"/>
+          <w:szCs w:val="21"/>
+        </w:rPr>
+        <w:t>data = pd.read_csv(data_path, header=</w:t>
+      </w:r>
+      <w:r>
+        <w:rPr>
+          <w:rFonts w:ascii="Courier New" w:eastAsia="Times New Roman" w:hAnsi="Courier New" w:cs="Courier New"/>
+          <w:color w:val="0000FF"/>
+          <w:sz w:val="21"/>
+          <w:szCs w:val="21"/>
+        </w:rPr>
+        <w:t>None</w:t>
+      </w:r>
+      <w:r>
+        <w:rPr>
+          <w:rFonts w:ascii="Courier New" w:eastAsia="Times New Roman" w:hAnsi="Courier New" w:cs="Courier New"/>
+          <w:color w:val="000000"/>
+          <w:sz w:val="21"/>
+          <w:szCs w:val="21"/>
+        </w:rPr>
+        <w:t>, names = [</w:t>
+      </w:r>
+      <w:r>
+        <w:rPr>
+          <w:rFonts w:ascii="Courier New" w:eastAsia="Times New Roman" w:hAnsi="Courier New" w:cs="Courier New"/>
+          <w:color w:val="A31515"/>
+          <w:sz w:val="21"/>
+          <w:szCs w:val="21"/>
+        </w:rPr>
+        <w:t>"x1"</w:t>
+      </w:r>
+      <w:r>
+        <w:rPr>
+          <w:rFonts w:ascii="Courier New" w:eastAsia="Times New Roman" w:hAnsi="Courier New" w:cs="Courier New"/>
+          <w:color w:val="000000"/>
+          <w:sz w:val="21"/>
+          <w:szCs w:val="21"/>
+        </w:rPr>
+        <w:t>,</w:t>
+      </w:r>
+      <w:r>
+        <w:rPr>
+          <w:rFonts w:ascii="Courier New" w:eastAsia="Times New Roman" w:hAnsi="Courier New" w:cs="Courier New"/>
+          <w:color w:val="A31515"/>
+          <w:sz w:val="21"/>
+          <w:szCs w:val="21"/>
+        </w:rPr>
+        <w:t>"x2"</w:t>
+      </w:r>
+      <w:r>
+        <w:rPr>
+          <w:rFonts w:ascii="Courier New" w:eastAsia="Times New Roman" w:hAnsi="Courier New" w:cs="Courier New"/>
+          <w:color w:val="000000"/>
+          <w:sz w:val="21"/>
+          <w:szCs w:val="21"/>
+        </w:rPr>
+        <w:t>,</w:t>
+      </w:r>
+      <w:r>
+        <w:rPr>
+          <w:rFonts w:ascii="Courier New" w:eastAsia="Times New Roman" w:hAnsi="Courier New" w:cs="Courier New"/>
+          <w:color w:val="A31515"/>
+          <w:sz w:val="21"/>
+          <w:szCs w:val="21"/>
+        </w:rPr>
+        <w:t>"y"</w:t>
+      </w:r>
+      <w:r>
+        <w:rPr>
+          <w:rFonts w:ascii="Courier New" w:eastAsia="Times New Roman" w:hAnsi="Courier New" w:cs="Courier New"/>
+          <w:color w:val="000000"/>
+          <w:sz w:val="21"/>
+          <w:szCs w:val="21"/>
+        </w:rPr>
+        <w:t>])</w:t>
+      </w:r>
+    </w:p>
+    <w:p>
+      <w:pPr>
+        <w:spacing w:after="0" w:line="285" w:lineRule="atLeast"/>
+        <w:ind w:left="0"/>
+        <w:rPr>
+          <w:rFonts w:ascii="Courier New" w:eastAsia="Times New Roman" w:hAnsi="Courier New" w:cs="Courier New"/>
+          <w:color w:val="000000"/>
+          <w:sz w:val="21"/>
+          <w:szCs w:val="21"/>
+        </w:rPr>
+      </w:pPr>
+    </w:p>
+    <w:p>
+      <w:pPr>
+        <w:spacing w:after="0" w:line="285" w:lineRule="atLeast"/>
+        <w:ind w:left="0"/>
+        <w:rPr>
+          <w:rFonts w:ascii="Courier New" w:eastAsia="Times New Roman" w:hAnsi="Courier New" w:cs="Courier New"/>
+          <w:color w:val="000000"/>
+          <w:sz w:val="21"/>
+          <w:szCs w:val="21"/>
+        </w:rPr>
+      </w:pPr>
+      <w:r>
+        <w:rPr>
+          <w:rFonts w:ascii="Courier New" w:eastAsia="Times New Roman" w:hAnsi="Courier New" w:cs="Courier New"/>
+          <w:color w:val="000000"/>
+          <w:sz w:val="21"/>
+          <w:szCs w:val="21"/>
+        </w:rPr>
+        <w:t xml:space="preserve">data.head() </w:t>
+      </w:r>
+      <w:r>
+        <w:rPr>
+          <w:rFonts w:ascii="Courier New" w:eastAsia="Times New Roman" w:hAnsi="Courier New" w:cs="Courier New"/>
+          <w:color w:val="008000"/>
+          <w:sz w:val="21"/>
+          <w:szCs w:val="21"/>
+        </w:rPr>
+        <w:t># Prints the first 5 rows of the data in a table</w:t>
+      </w:r>
+    </w:p>
+    <w:p>
+      <w:pPr>
+        <w:tabs>
+          <w:tab w:val="center" w:pos="3675"/>
+        </w:tabs>
+        <w:spacing w:after="197" w:line="259" w:lineRule="auto"/>
+        <w:ind w:left="-15"/>
+        <w:rPr>
+          <w:rFonts w:ascii="Times New Roman" w:eastAsia="Times New Roman" w:hAnsi="Times New Roman" w:cs="Times New Roman"/>
+          <w:szCs w:val="32"/>
+        </w:rPr>
+      </w:pPr>
+    </w:p>
+    <w:tbl>
+      <w:tblPr>
+        <w:tblStyle w:val="GridTable5Dark-Accent1"/>
+        <w:tblW w:w="0" w:type="auto"/>
+        <w:jc w:val="center"/>
+        <w:tblLook w:val="04A0" w:firstRow="1" w:lastRow="0" w:firstColumn="1" w:lastColumn="0" w:noHBand="0" w:noVBand="1"/>
+      </w:tblPr>
+      <w:tblGrid>
+        <w:gridCol w:w="338"/>
+        <w:gridCol w:w="1202"/>
+        <w:gridCol w:w="1007"/>
+        <w:gridCol w:w="338"/>
+      </w:tblGrid>
+      <w:tr>
+        <w:trPr>
+          <w:cnfStyle w:val="100000000000" w:firstRow="1" w:lastRow="0" w:firstColumn="0" w:lastColumn="0" w:oddVBand="0" w:evenVBand="0" w:oddHBand="0" w:evenHBand="0" w:firstRowFirstColumn="0" w:firstRowLastColumn="0" w:lastRowFirstColumn="0" w:lastRowLastColumn="0"/>
+          <w:jc w:val="center"/>
+        </w:trPr>
+        <w:tc>
+          <w:tcPr>
+            <w:cnfStyle w:val="001000000000" w:firstRow="0" w:lastRow="0" w:firstColumn="1" w:lastColumn="0" w:oddVBand="0" w:evenVBand="0" w:oddHBand="0" w:evenHBand="0" w:firstRowFirstColumn="0" w:firstRowLastColumn="0" w:lastRowFirstColumn="0" w:lastRowLastColumn="0"/>
+            <w:tcW w:w="0" w:type="auto"/>
+            <w:hideMark/>
+          </w:tcPr>
+          <w:p>
+            <w:pPr>
+              <w:ind w:left="0"/>
+              <w:rPr>
+                <w:rFonts w:asciiTheme="majorHAnsi" w:eastAsia="Times New Roman" w:hAnsiTheme="majorHAnsi" w:cstheme="majorHAnsi"/>
+              </w:rPr>
+            </w:pPr>
+          </w:p>
+        </w:tc>
+        <w:tc>
+          <w:tcPr>
+            <w:tcW w:w="0" w:type="auto"/>
+            <w:hideMark/>
+          </w:tcPr>
+          <w:p>
+            <w:pPr>
+              <w:ind w:left="0"/>
+              <w:jc w:val="center"/>
+              <w:cnfStyle w:val="100000000000" w:firstRow="1" w:lastRow="0" w:firstColumn="0" w:lastColumn="0" w:oddVBand="0" w:evenVBand="0" w:oddHBand="0" w:evenHBand="0" w:firstRowFirstColumn="0" w:firstRowLastColumn="0" w:lastRowFirstColumn="0" w:lastRowLastColumn="0"/>
+              <w:rPr>
+                <w:rFonts w:asciiTheme="majorHAnsi" w:eastAsia="Times New Roman" w:hAnsiTheme="majorHAnsi" w:cstheme="majorHAnsi"/>
+              </w:rPr>
+            </w:pPr>
+            <w:r>
+              <w:rPr>
+                <w:rFonts w:asciiTheme="majorHAnsi" w:eastAsia="Times New Roman" w:hAnsiTheme="majorHAnsi" w:cstheme="majorHAnsi"/>
+              </w:rPr>
+              <w:t>x1</w:t>
+            </w:r>
+          </w:p>
+        </w:tc>
+        <w:tc>
+          <w:tcPr>
+            <w:tcW w:w="0" w:type="auto"/>
+            <w:hideMark/>
+          </w:tcPr>
+          <w:p>
+            <w:pPr>
+              <w:ind w:left="0"/>
+              <w:jc w:val="center"/>
+              <w:cnfStyle w:val="100000000000" w:firstRow="1" w:lastRow="0" w:firstColumn="0" w:lastColumn="0" w:oddVBand="0" w:evenVBand="0" w:oddHBand="0" w:evenHBand="0" w:firstRowFirstColumn="0" w:firstRowLastColumn="0" w:lastRowFirstColumn="0" w:lastRowLastColumn="0"/>
+              <w:rPr>
+                <w:rFonts w:asciiTheme="majorHAnsi" w:eastAsia="Times New Roman" w:hAnsiTheme="majorHAnsi" w:cstheme="majorHAnsi"/>
+              </w:rPr>
+            </w:pPr>
+            <w:r>
+              <w:rPr>
+                <w:rFonts w:asciiTheme="majorHAnsi" w:eastAsia="Times New Roman" w:hAnsiTheme="majorHAnsi" w:cstheme="majorHAnsi"/>
+              </w:rPr>
+              <w:t>x2</w:t>
+            </w:r>
+          </w:p>
+        </w:tc>
+        <w:tc>
+          <w:tcPr>
+            <w:tcW w:w="0" w:type="auto"/>
+            <w:hideMark/>
+          </w:tcPr>
+          <w:p>
+            <w:pPr>
+              <w:ind w:left="0"/>
+              <w:jc w:val="center"/>
+              <w:cnfStyle w:val="100000000000" w:firstRow="1" w:lastRow="0" w:firstColumn="0" w:lastColumn="0" w:oddVBand="0" w:evenVBand="0" w:oddHBand="0" w:evenHBand="0" w:firstRowFirstColumn="0" w:firstRowLastColumn="0" w:lastRowFirstColumn="0" w:lastRowLastColumn="0"/>
+              <w:rPr>
+                <w:rFonts w:asciiTheme="majorHAnsi" w:eastAsia="Times New Roman" w:hAnsiTheme="majorHAnsi" w:cstheme="majorHAnsi"/>
+              </w:rPr>
+            </w:pPr>
+            <w:r>
+              <w:rPr>
+                <w:rFonts w:asciiTheme="majorHAnsi" w:eastAsia="Times New Roman" w:hAnsiTheme="majorHAnsi" w:cstheme="majorHAnsi"/>
+              </w:rPr>
+              <w:t>y</w:t>
+            </w:r>
+          </w:p>
+        </w:tc>
+      </w:tr>
+      <w:tr>
+        <w:trPr>
+          <w:cnfStyle w:val="000000100000" w:firstRow="0" w:lastRow="0" w:firstColumn="0" w:lastColumn="0" w:oddVBand="0" w:evenVBand="0" w:oddHBand="1" w:evenHBand="0" w:firstRowFirstColumn="0" w:firstRowLastColumn="0" w:lastRowFirstColumn="0" w:lastRowLastColumn="0"/>
+          <w:jc w:val="center"/>
+        </w:trPr>
+        <w:tc>
+          <w:tcPr>
+            <w:cnfStyle w:val="001000000000" w:firstRow="0" w:lastRow="0" w:firstColumn="1" w:lastColumn="0" w:oddVBand="0" w:evenVBand="0" w:oddHBand="0" w:evenHBand="0" w:firstRowFirstColumn="0" w:firstRowLastColumn="0" w:lastRowFirstColumn="0" w:lastRowLastColumn="0"/>
+            <w:tcW w:w="0" w:type="auto"/>
+            <w:hideMark/>
+          </w:tcPr>
+          <w:p>
+            <w:pPr>
+              <w:ind w:left="0"/>
+              <w:jc w:val="center"/>
+              <w:rPr>
+                <w:rFonts w:asciiTheme="majorHAnsi" w:eastAsia="Times New Roman" w:hAnsiTheme="majorHAnsi" w:cstheme="majorHAnsi"/>
+              </w:rPr>
+            </w:pPr>
+            <w:r>
+              <w:rPr>
+                <w:rFonts w:asciiTheme="majorHAnsi" w:eastAsia="Times New Roman" w:hAnsiTheme="majorHAnsi" w:cstheme="majorHAnsi"/>
+              </w:rPr>
+              <w:t>0</w:t>
+            </w:r>
+          </w:p>
+        </w:tc>
+        <w:tc>
+          <w:tcPr>
+            <w:tcW w:w="0" w:type="auto"/>
+            <w:hideMark/>
+          </w:tcPr>
+          <w:p>
+            <w:pPr>
+              <w:ind w:left="0"/>
+              <w:cnfStyle w:val="000000100000" w:firstRow="0" w:lastRow="0" w:firstColumn="0" w:lastColumn="0" w:oddVBand="0" w:evenVBand="0" w:oddHBand="1" w:evenHBand="0" w:firstRowFirstColumn="0" w:firstRowLastColumn="0" w:lastRowFirstColumn="0" w:lastRowLastColumn="0"/>
+              <w:rPr>
+                <w:rFonts w:asciiTheme="majorHAnsi" w:eastAsia="Times New Roman" w:hAnsiTheme="majorHAnsi" w:cstheme="majorHAnsi"/>
+              </w:rPr>
+            </w:pPr>
+            <w:r>
+              <w:rPr>
+                <w:rFonts w:asciiTheme="majorHAnsi" w:eastAsia="Times New Roman" w:hAnsiTheme="majorHAnsi" w:cstheme="majorHAnsi"/>
+              </w:rPr>
+              <w:t>0.051267</w:t>
+            </w:r>
+          </w:p>
+        </w:tc>
+        <w:tc>
+          <w:tcPr>
+            <w:tcW w:w="0" w:type="auto"/>
+            <w:hideMark/>
+          </w:tcPr>
+          <w:p>
+            <w:pPr>
+              <w:ind w:left="0"/>
+              <w:cnfStyle w:val="000000100000" w:firstRow="0" w:lastRow="0" w:firstColumn="0" w:lastColumn="0" w:oddVBand="0" w:evenVBand="0" w:oddHBand="1" w:evenHBand="0" w:firstRowFirstColumn="0" w:firstRowLastColumn="0" w:lastRowFirstColumn="0" w:lastRowLastColumn="0"/>
+              <w:rPr>
+                <w:rFonts w:asciiTheme="majorHAnsi" w:eastAsia="Times New Roman" w:hAnsiTheme="majorHAnsi" w:cstheme="majorHAnsi"/>
+              </w:rPr>
+            </w:pPr>
+            <w:r>
+              <w:rPr>
+                <w:rFonts w:asciiTheme="majorHAnsi" w:eastAsia="Times New Roman" w:hAnsiTheme="majorHAnsi" w:cstheme="majorHAnsi"/>
+              </w:rPr>
+              <w:t>0.69956</w:t>
+            </w:r>
+          </w:p>
+        </w:tc>
+        <w:tc>
+          <w:tcPr>
+            <w:tcW w:w="0" w:type="auto"/>
+            <w:hideMark/>
+          </w:tcPr>
+          <w:p>
+            <w:pPr>
+              <w:ind w:left="0"/>
+              <w:cnfStyle w:val="000000100000" w:firstRow="0" w:lastRow="0" w:firstColumn="0" w:lastColumn="0" w:oddVBand="0" w:evenVBand="0" w:oddHBand="1" w:evenHBand="0" w:firstRowFirstColumn="0" w:firstRowLastColumn="0" w:lastRowFirstColumn="0" w:lastRowLastColumn="0"/>
+              <w:rPr>
+                <w:rFonts w:asciiTheme="majorHAnsi" w:eastAsia="Times New Roman" w:hAnsiTheme="majorHAnsi" w:cstheme="majorHAnsi"/>
+              </w:rPr>
+            </w:pPr>
+            <w:r>
+              <w:rPr>
+                <w:rFonts w:asciiTheme="majorHAnsi" w:eastAsia="Times New Roman" w:hAnsiTheme="majorHAnsi" w:cstheme="majorHAnsi"/>
+              </w:rPr>
+              <w:t>1</w:t>
+            </w:r>
+          </w:p>
+        </w:tc>
+      </w:tr>
+      <w:tr>
+        <w:trPr>
+          <w:jc w:val="center"/>
+        </w:trPr>
+        <w:tc>
+          <w:tcPr>
+            <w:cnfStyle w:val="001000000000" w:firstRow="0" w:lastRow="0" w:firstColumn="1" w:lastColumn="0" w:oddVBand="0" w:evenVBand="0" w:oddHBand="0" w:evenHBand="0" w:firstRowFirstColumn="0" w:firstRowLastColumn="0" w:lastRowFirstColumn="0" w:lastRowLastColumn="0"/>
+            <w:tcW w:w="0" w:type="auto"/>
+            <w:hideMark/>
+          </w:tcPr>
+          <w:p>
+            <w:pPr>
+              <w:ind w:left="0"/>
+              <w:jc w:val="center"/>
+              <w:rPr>
+                <w:rFonts w:asciiTheme="majorHAnsi" w:eastAsia="Times New Roman" w:hAnsiTheme="majorHAnsi" w:cstheme="majorHAnsi"/>
+              </w:rPr>
+            </w:pPr>
+            <w:r>
+              <w:rPr>
+                <w:rFonts w:asciiTheme="majorHAnsi" w:eastAsia="Times New Roman" w:hAnsiTheme="majorHAnsi" w:cstheme="majorHAnsi"/>
+              </w:rPr>
+              <w:t>1</w:t>
+            </w:r>
+          </w:p>
+        </w:tc>
+        <w:tc>
+          <w:tcPr>
+            <w:tcW w:w="0" w:type="auto"/>
+            <w:hideMark/>
+          </w:tcPr>
+          <w:p>
+            <w:pPr>
+              <w:ind w:left="0"/>
+              <w:cnfStyle w:val="000000000000" w:firstRow="0" w:lastRow="0" w:firstColumn="0" w:lastColumn="0" w:oddVBand="0" w:evenVBand="0" w:oddHBand="0" w:evenHBand="0" w:firstRowFirstColumn="0" w:firstRowLastColumn="0" w:lastRowFirstColumn="0" w:lastRowLastColumn="0"/>
+              <w:rPr>
+                <w:rFonts w:asciiTheme="majorHAnsi" w:eastAsia="Times New Roman" w:hAnsiTheme="majorHAnsi" w:cstheme="majorHAnsi"/>
+              </w:rPr>
+            </w:pPr>
+            <w:r>
+              <w:rPr>
+                <w:rFonts w:asciiTheme="majorHAnsi" w:eastAsia="Times New Roman" w:hAnsiTheme="majorHAnsi" w:cstheme="majorHAnsi"/>
+              </w:rPr>
+              <w:t>-0.092742</w:t>
+            </w:r>
+          </w:p>
+        </w:tc>
+        <w:tc>
+          <w:tcPr>
+            <w:tcW w:w="0" w:type="auto"/>
+            <w:hideMark/>
+          </w:tcPr>
+          <w:p>
+            <w:pPr>
+              <w:ind w:left="0"/>
+              <w:cnfStyle w:val="000000000000" w:firstRow="0" w:lastRow="0" w:firstColumn="0" w:lastColumn="0" w:oddVBand="0" w:evenVBand="0" w:oddHBand="0" w:evenHBand="0" w:firstRowFirstColumn="0" w:firstRowLastColumn="0" w:lastRowFirstColumn="0" w:lastRowLastColumn="0"/>
+              <w:rPr>
+                <w:rFonts w:asciiTheme="majorHAnsi" w:eastAsia="Times New Roman" w:hAnsiTheme="majorHAnsi" w:cstheme="majorHAnsi"/>
+              </w:rPr>
+            </w:pPr>
+            <w:r>
+              <w:rPr>
+                <w:rFonts w:asciiTheme="majorHAnsi" w:eastAsia="Times New Roman" w:hAnsiTheme="majorHAnsi" w:cstheme="majorHAnsi"/>
+              </w:rPr>
+              <w:t>0.68494</w:t>
+            </w:r>
+          </w:p>
+        </w:tc>
+        <w:tc>
+          <w:tcPr>
+            <w:tcW w:w="0" w:type="auto"/>
+            <w:hideMark/>
+          </w:tcPr>
+          <w:p>
+            <w:pPr>
+              <w:ind w:left="0"/>
+              <w:cnfStyle w:val="000000000000" w:firstRow="0" w:lastRow="0" w:firstColumn="0" w:lastColumn="0" w:oddVBand="0" w:evenVBand="0" w:oddHBand="0" w:evenHBand="0" w:firstRowFirstColumn="0" w:firstRowLastColumn="0" w:lastRowFirstColumn="0" w:lastRowLastColumn="0"/>
+              <w:rPr>
+                <w:rFonts w:asciiTheme="majorHAnsi" w:eastAsia="Times New Roman" w:hAnsiTheme="majorHAnsi" w:cstheme="majorHAnsi"/>
+              </w:rPr>
+            </w:pPr>
+            <w:r>
+              <w:rPr>
+                <w:rFonts w:asciiTheme="majorHAnsi" w:eastAsia="Times New Roman" w:hAnsiTheme="majorHAnsi" w:cstheme="majorHAnsi"/>
+              </w:rPr>
+              <w:t>1</w:t>
+            </w:r>
+          </w:p>
+        </w:tc>
+      </w:tr>
+      <w:tr>
+        <w:trPr>
+          <w:cnfStyle w:val="000000100000" w:firstRow="0" w:lastRow="0" w:firstColumn="0" w:lastColumn="0" w:oddVBand="0" w:evenVBand="0" w:oddHBand="1" w:evenHBand="0" w:firstRowFirstColumn="0" w:firstRowLastColumn="0" w:lastRowFirstColumn="0" w:lastRowLastColumn="0"/>
+          <w:jc w:val="center"/>
+        </w:trPr>
+        <w:tc>
+          <w:tcPr>
+            <w:cnfStyle w:val="001000000000" w:firstRow="0" w:lastRow="0" w:firstColumn="1" w:lastColumn="0" w:oddVBand="0" w:evenVBand="0" w:oddHBand="0" w:evenHBand="0" w:firstRowFirstColumn="0" w:firstRowLastColumn="0" w:lastRowFirstColumn="0" w:lastRowLastColumn="0"/>
+            <w:tcW w:w="0" w:type="auto"/>
+            <w:hideMark/>
+          </w:tcPr>
+          <w:p>
+            <w:pPr>
+              <w:ind w:left="0"/>
+              <w:jc w:val="center"/>
+              <w:rPr>
+                <w:rFonts w:asciiTheme="majorHAnsi" w:eastAsia="Times New Roman" w:hAnsiTheme="majorHAnsi" w:cstheme="majorHAnsi"/>
+              </w:rPr>
+            </w:pPr>
+            <w:r>
+              <w:rPr>
+                <w:rFonts w:asciiTheme="majorHAnsi" w:eastAsia="Times New Roman" w:hAnsiTheme="majorHAnsi" w:cstheme="majorHAnsi"/>
+              </w:rPr>
+              <w:t>2</w:t>
+            </w:r>
+          </w:p>
+        </w:tc>
+        <w:tc>
+          <w:tcPr>
+            <w:tcW w:w="0" w:type="auto"/>
+            <w:hideMark/>
+          </w:tcPr>
+          <w:p>
+            <w:pPr>
+              <w:ind w:left="0"/>
+              <w:cnfStyle w:val="000000100000" w:firstRow="0" w:lastRow="0" w:firstColumn="0" w:lastColumn="0" w:oddVBand="0" w:evenVBand="0" w:oddHBand="1" w:evenHBand="0" w:firstRowFirstColumn="0" w:firstRowLastColumn="0" w:lastRowFirstColumn="0" w:lastRowLastColumn="0"/>
+              <w:rPr>
+                <w:rFonts w:asciiTheme="majorHAnsi" w:eastAsia="Times New Roman" w:hAnsiTheme="majorHAnsi" w:cstheme="majorHAnsi"/>
+              </w:rPr>
+            </w:pPr>
+            <w:r>
+              <w:rPr>
+                <w:rFonts w:asciiTheme="majorHAnsi" w:eastAsia="Times New Roman" w:hAnsiTheme="majorHAnsi" w:cstheme="majorHAnsi"/>
+              </w:rPr>
+              <w:t>-0.213710</w:t>
+            </w:r>
+          </w:p>
+        </w:tc>
+        <w:tc>
+          <w:tcPr>
+            <w:tcW w:w="0" w:type="auto"/>
+            <w:hideMark/>
+          </w:tcPr>
+          <w:p>
+            <w:pPr>
+              <w:ind w:left="0"/>
+              <w:cnfStyle w:val="000000100000" w:firstRow="0" w:lastRow="0" w:firstColumn="0" w:lastColumn="0" w:oddVBand="0" w:evenVBand="0" w:oddHBand="1" w:evenHBand="0" w:firstRowFirstColumn="0" w:firstRowLastColumn="0" w:lastRowFirstColumn="0" w:lastRowLastColumn="0"/>
+              <w:rPr>
+                <w:rFonts w:asciiTheme="majorHAnsi" w:eastAsia="Times New Roman" w:hAnsiTheme="majorHAnsi" w:cstheme="majorHAnsi"/>
+              </w:rPr>
+            </w:pPr>
+            <w:r>
+              <w:rPr>
+                <w:rFonts w:asciiTheme="majorHAnsi" w:eastAsia="Times New Roman" w:hAnsiTheme="majorHAnsi" w:cstheme="majorHAnsi"/>
+              </w:rPr>
+              <w:t>0.69225</w:t>
+            </w:r>
+          </w:p>
+        </w:tc>
+        <w:tc>
+          <w:tcPr>
+            <w:tcW w:w="0" w:type="auto"/>
+            <w:hideMark/>
+          </w:tcPr>
+          <w:p>
+            <w:pPr>
+              <w:ind w:left="0"/>
+              <w:cnfStyle w:val="000000100000" w:firstRow="0" w:lastRow="0" w:firstColumn="0" w:lastColumn="0" w:oddVBand="0" w:evenVBand="0" w:oddHBand="1" w:evenHBand="0" w:firstRowFirstColumn="0" w:firstRowLastColumn="0" w:lastRowFirstColumn="0" w:lastRowLastColumn="0"/>
+              <w:rPr>
+                <w:rFonts w:asciiTheme="majorHAnsi" w:eastAsia="Times New Roman" w:hAnsiTheme="majorHAnsi" w:cstheme="majorHAnsi"/>
+              </w:rPr>
+            </w:pPr>
+            <w:r>
+              <w:rPr>
+                <w:rFonts w:asciiTheme="majorHAnsi" w:eastAsia="Times New Roman" w:hAnsiTheme="majorHAnsi" w:cstheme="majorHAnsi"/>
+              </w:rPr>
+              <w:t>1</w:t>
+            </w:r>
+          </w:p>
+        </w:tc>
+      </w:tr>
+      <w:tr>
+        <w:trPr>
+          <w:jc w:val="center"/>
+        </w:trPr>
+        <w:tc>
+          <w:tcPr>
+            <w:cnfStyle w:val="001000000000" w:firstRow="0" w:lastRow="0" w:firstColumn="1" w:lastColumn="0" w:oddVBand="0" w:evenVBand="0" w:oddHBand="0" w:evenHBand="0" w:firstRowFirstColumn="0" w:firstRowLastColumn="0" w:lastRowFirstColumn="0" w:lastRowLastColumn="0"/>
+            <w:tcW w:w="0" w:type="auto"/>
+            <w:hideMark/>
+          </w:tcPr>
+          <w:p>
+            <w:pPr>
+              <w:ind w:left="0"/>
+              <w:jc w:val="center"/>
+              <w:rPr>
+                <w:rFonts w:asciiTheme="majorHAnsi" w:eastAsia="Times New Roman" w:hAnsiTheme="majorHAnsi" w:cstheme="majorHAnsi"/>
+              </w:rPr>
+            </w:pPr>
+            <w:r>
+              <w:rPr>
+                <w:rFonts w:asciiTheme="majorHAnsi" w:eastAsia="Times New Roman" w:hAnsiTheme="majorHAnsi" w:cstheme="majorHAnsi"/>
+              </w:rPr>
+              <w:t>3</w:t>
+            </w:r>
+          </w:p>
+        </w:tc>
+        <w:tc>
+          <w:tcPr>
+            <w:tcW w:w="0" w:type="auto"/>
+            <w:hideMark/>
+          </w:tcPr>
+          <w:p>
+            <w:pPr>
+              <w:ind w:left="0"/>
+              <w:cnfStyle w:val="000000000000" w:firstRow="0" w:lastRow="0" w:firstColumn="0" w:lastColumn="0" w:oddVBand="0" w:evenVBand="0" w:oddHBand="0" w:evenHBand="0" w:firstRowFirstColumn="0" w:firstRowLastColumn="0" w:lastRowFirstColumn="0" w:lastRowLastColumn="0"/>
+              <w:rPr>
+                <w:rFonts w:asciiTheme="majorHAnsi" w:eastAsia="Times New Roman" w:hAnsiTheme="majorHAnsi" w:cstheme="majorHAnsi"/>
+              </w:rPr>
+            </w:pPr>
+            <w:r>
+              <w:rPr>
+                <w:rFonts w:asciiTheme="majorHAnsi" w:eastAsia="Times New Roman" w:hAnsiTheme="majorHAnsi" w:cstheme="majorHAnsi"/>
+              </w:rPr>
+              <w:t>-0.375000</w:t>
+            </w:r>
+          </w:p>
+        </w:tc>
+        <w:tc>
+          <w:tcPr>
+            <w:tcW w:w="0" w:type="auto"/>
+            <w:hideMark/>
+          </w:tcPr>
+          <w:p>
+            <w:pPr>
+              <w:ind w:left="0"/>
+              <w:cnfStyle w:val="000000000000" w:firstRow="0" w:lastRow="0" w:firstColumn="0" w:lastColumn="0" w:oddVBand="0" w:evenVBand="0" w:oddHBand="0" w:evenHBand="0" w:firstRowFirstColumn="0" w:firstRowLastColumn="0" w:lastRowFirstColumn="0" w:lastRowLastColumn="0"/>
+              <w:rPr>
+                <w:rFonts w:asciiTheme="majorHAnsi" w:eastAsia="Times New Roman" w:hAnsiTheme="majorHAnsi" w:cstheme="majorHAnsi"/>
+              </w:rPr>
+            </w:pPr>
+            <w:r>
+              <w:rPr>
+                <w:rFonts w:asciiTheme="majorHAnsi" w:eastAsia="Times New Roman" w:hAnsiTheme="majorHAnsi" w:cstheme="majorHAnsi"/>
+              </w:rPr>
+              <w:t>0.50219</w:t>
+            </w:r>
+          </w:p>
+        </w:tc>
+        <w:tc>
+          <w:tcPr>
+            <w:tcW w:w="0" w:type="auto"/>
+            <w:hideMark/>
+          </w:tcPr>
+          <w:p>
+            <w:pPr>
+              <w:ind w:left="0"/>
+              <w:cnfStyle w:val="000000000000" w:firstRow="0" w:lastRow="0" w:firstColumn="0" w:lastColumn="0" w:oddVBand="0" w:evenVBand="0" w:oddHBand="0" w:evenHBand="0" w:firstRowFirstColumn="0" w:firstRowLastColumn="0" w:lastRowFirstColumn="0" w:lastRowLastColumn="0"/>
+              <w:rPr>
+                <w:rFonts w:asciiTheme="majorHAnsi" w:eastAsia="Times New Roman" w:hAnsiTheme="majorHAnsi" w:cstheme="majorHAnsi"/>
+              </w:rPr>
+            </w:pPr>
+            <w:r>
+              <w:rPr>
+                <w:rFonts w:asciiTheme="majorHAnsi" w:eastAsia="Times New Roman" w:hAnsiTheme="majorHAnsi" w:cstheme="majorHAnsi"/>
+              </w:rPr>
+              <w:t>1</w:t>
+            </w:r>
+          </w:p>
+        </w:tc>
+      </w:tr>
+      <w:tr>
+        <w:trPr>
+          <w:cnfStyle w:val="000000100000" w:firstRow="0" w:lastRow="0" w:firstColumn="0" w:lastColumn="0" w:oddVBand="0" w:evenVBand="0" w:oddHBand="1" w:evenHBand="0" w:firstRowFirstColumn="0" w:firstRowLastColumn="0" w:lastRowFirstColumn="0" w:lastRowLastColumn="0"/>
+          <w:jc w:val="center"/>
+        </w:trPr>
+        <w:tc>
+          <w:tcPr>
+            <w:cnfStyle w:val="001000000000" w:firstRow="0" w:lastRow="0" w:firstColumn="1" w:lastColumn="0" w:oddVBand="0" w:evenVBand="0" w:oddHBand="0" w:evenHBand="0" w:firstRowFirstColumn="0" w:firstRowLastColumn="0" w:lastRowFirstColumn="0" w:lastRowLastColumn="0"/>
+            <w:tcW w:w="0" w:type="auto"/>
+            <w:hideMark/>
+          </w:tcPr>
+          <w:p>
+            <w:pPr>
+              <w:ind w:left="0"/>
+              <w:jc w:val="center"/>
+              <w:rPr>
+                <w:rFonts w:asciiTheme="majorHAnsi" w:eastAsia="Times New Roman" w:hAnsiTheme="majorHAnsi" w:cstheme="majorHAnsi"/>
+              </w:rPr>
+            </w:pPr>
+            <w:r>
+              <w:rPr>
+                <w:rFonts w:asciiTheme="majorHAnsi" w:eastAsia="Times New Roman" w:hAnsiTheme="majorHAnsi" w:cstheme="majorHAnsi"/>
+              </w:rPr>
+              <w:t>4</w:t>
+            </w:r>
+          </w:p>
+        </w:tc>
+        <w:tc>
+          <w:tcPr>
+            <w:tcW w:w="0" w:type="auto"/>
+            <w:hideMark/>
+          </w:tcPr>
+          <w:p>
+            <w:pPr>
+              <w:ind w:left="0"/>
+              <w:cnfStyle w:val="000000100000" w:firstRow="0" w:lastRow="0" w:firstColumn="0" w:lastColumn="0" w:oddVBand="0" w:evenVBand="0" w:oddHBand="1" w:evenHBand="0" w:firstRowFirstColumn="0" w:firstRowLastColumn="0" w:lastRowFirstColumn="0" w:lastRowLastColumn="0"/>
+              <w:rPr>
+                <w:rFonts w:asciiTheme="majorHAnsi" w:eastAsia="Times New Roman" w:hAnsiTheme="majorHAnsi" w:cstheme="majorHAnsi"/>
+              </w:rPr>
+            </w:pPr>
+            <w:r>
+              <w:rPr>
+                <w:rFonts w:asciiTheme="majorHAnsi" w:eastAsia="Times New Roman" w:hAnsiTheme="majorHAnsi" w:cstheme="majorHAnsi"/>
+              </w:rPr>
+              <w:t>-0.513250</w:t>
+            </w:r>
+          </w:p>
+        </w:tc>
+        <w:tc>
+          <w:tcPr>
+            <w:tcW w:w="0" w:type="auto"/>
+            <w:hideMark/>
+          </w:tcPr>
+          <w:p>
+            <w:pPr>
+              <w:ind w:left="0"/>
+              <w:cnfStyle w:val="000000100000" w:firstRow="0" w:lastRow="0" w:firstColumn="0" w:lastColumn="0" w:oddVBand="0" w:evenVBand="0" w:oddHBand="1" w:evenHBand="0" w:firstRowFirstColumn="0" w:firstRowLastColumn="0" w:lastRowFirstColumn="0" w:lastRowLastColumn="0"/>
+              <w:rPr>
+                <w:rFonts w:asciiTheme="majorHAnsi" w:eastAsia="Times New Roman" w:hAnsiTheme="majorHAnsi" w:cstheme="majorHAnsi"/>
+              </w:rPr>
+            </w:pPr>
+            <w:r>
+              <w:rPr>
+                <w:rFonts w:asciiTheme="majorHAnsi" w:eastAsia="Times New Roman" w:hAnsiTheme="majorHAnsi" w:cstheme="majorHAnsi"/>
+              </w:rPr>
+              <w:t>0.46564</w:t>
+            </w:r>
+          </w:p>
+        </w:tc>
+        <w:tc>
+          <w:tcPr>
+            <w:tcW w:w="0" w:type="auto"/>
+            <w:hideMark/>
+          </w:tcPr>
+          <w:p>
+            <w:pPr>
+              <w:ind w:left="0"/>
+              <w:cnfStyle w:val="000000100000" w:firstRow="0" w:lastRow="0" w:firstColumn="0" w:lastColumn="0" w:oddVBand="0" w:evenVBand="0" w:oddHBand="1" w:evenHBand="0" w:firstRowFirstColumn="0" w:firstRowLastColumn="0" w:lastRowFirstColumn="0" w:lastRowLastColumn="0"/>
+              <w:rPr>
+                <w:rFonts w:asciiTheme="majorHAnsi" w:eastAsia="Times New Roman" w:hAnsiTheme="majorHAnsi" w:cstheme="majorHAnsi"/>
+              </w:rPr>
+            </w:pPr>
+            <w:r>
+              <w:rPr>
+                <w:rFonts w:asciiTheme="majorHAnsi" w:eastAsia="Times New Roman" w:hAnsiTheme="majorHAnsi" w:cstheme="majorHAnsi"/>
+              </w:rPr>
+              <w:t>1</w:t>
+            </w:r>
+          </w:p>
+        </w:tc>
+      </w:tr>
+    </w:tbl>
+    <w:p>
+      <w:pPr>
+        <w:tabs>
+          <w:tab w:val="center" w:pos="3675"/>
+        </w:tabs>
+        <w:spacing w:after="197" w:line="259" w:lineRule="auto"/>
+        <w:ind w:left="-15"/>
+        <w:jc w:val="center"/>
+        <w:rPr>
+          <w:rFonts w:ascii="Times New Roman" w:eastAsia="Times New Roman" w:hAnsi="Times New Roman" w:cs="Times New Roman"/>
+          <w:szCs w:val="32"/>
+        </w:rPr>
+      </w:pPr>
+    </w:p>
+    <w:p>
+      <w:pPr>
+        <w:tabs>
+          <w:tab w:val="center" w:pos="3675"/>
+        </w:tabs>
+        <w:spacing w:after="197" w:line="259" w:lineRule="auto"/>
+        <w:ind w:left="-15"/>
+        <w:jc w:val="center"/>
+        <w:rPr>
+          <w:rFonts w:ascii="Times New Roman" w:eastAsia="Times New Roman" w:hAnsi="Times New Roman" w:cs="Times New Roman"/>
+          <w:szCs w:val="32"/>
+        </w:rPr>
+      </w:pPr>
+    </w:p>
+    <w:p>
+      <w:pPr>
+        <w:spacing w:after="0" w:line="285" w:lineRule="atLeast"/>
+        <w:ind w:left="0"/>
+        <w:rPr>
+          <w:rFonts w:ascii="Courier New" w:eastAsia="Times New Roman" w:hAnsi="Courier New" w:cs="Courier New"/>
+          <w:color w:val="000000"/>
+          <w:sz w:val="21"/>
+          <w:szCs w:val="21"/>
+        </w:rPr>
+      </w:pPr>
+      <w:r>
+        <w:rPr>
+          <w:rFonts w:ascii="Courier New" w:eastAsia="Times New Roman" w:hAnsi="Courier New" w:cs="Courier New"/>
+          <w:color w:val="008000"/>
+          <w:sz w:val="21"/>
+          <w:szCs w:val="21"/>
+        </w:rPr>
+        <w:lastRenderedPageBreak/>
+        <w:t># Generates a scatter plot of the data with negative data marked with blue dots, and positive data marked with yellow crosses</w:t>
+      </w:r>
+    </w:p>
+    <w:p>
+      <w:pPr>
+        <w:spacing w:after="0" w:line="285" w:lineRule="atLeast"/>
+        <w:ind w:left="0"/>
+        <w:rPr>
+          <w:rFonts w:ascii="Courier New" w:eastAsia="Times New Roman" w:hAnsi="Courier New" w:cs="Courier New"/>
+          <w:color w:val="000000"/>
+          <w:sz w:val="21"/>
+          <w:szCs w:val="21"/>
+        </w:rPr>
+      </w:pPr>
+      <w:r>
+        <w:rPr>
+          <w:rFonts w:ascii="Courier New" w:eastAsia="Times New Roman" w:hAnsi="Courier New" w:cs="Courier New"/>
+          <w:color w:val="0000FF"/>
+          <w:sz w:val="21"/>
+          <w:szCs w:val="21"/>
+        </w:rPr>
+        <w:t>def</w:t>
+      </w:r>
+      <w:r>
+        <w:rPr>
+          <w:rFonts w:ascii="Courier New" w:eastAsia="Times New Roman" w:hAnsi="Courier New" w:cs="Courier New"/>
+          <w:color w:val="000000"/>
+          <w:sz w:val="21"/>
+          <w:szCs w:val="21"/>
+        </w:rPr>
+        <w:t xml:space="preserve"> </w:t>
+      </w:r>
+      <w:r>
+        <w:rPr>
+          <w:rFonts w:ascii="Courier New" w:eastAsia="Times New Roman" w:hAnsi="Courier New" w:cs="Courier New"/>
+          <w:color w:val="6A5221"/>
+          <w:sz w:val="21"/>
+          <w:szCs w:val="21"/>
+        </w:rPr>
+        <w:t>plotData</w:t>
+      </w:r>
+      <w:r>
+        <w:rPr>
+          <w:rFonts w:ascii="Courier New" w:eastAsia="Times New Roman" w:hAnsi="Courier New" w:cs="Courier New"/>
+          <w:color w:val="000000"/>
+          <w:sz w:val="21"/>
+          <w:szCs w:val="21"/>
+        </w:rPr>
+        <w:t>(</w:t>
+      </w:r>
+      <w:r>
+        <w:rPr>
+          <w:rFonts w:ascii="Courier New" w:eastAsia="Times New Roman" w:hAnsi="Courier New" w:cs="Courier New"/>
+          <w:color w:val="001080"/>
+          <w:sz w:val="21"/>
+          <w:szCs w:val="21"/>
+        </w:rPr>
+        <w:t>data</w:t>
+      </w:r>
+      <w:r>
+        <w:rPr>
+          <w:rFonts w:ascii="Courier New" w:eastAsia="Times New Roman" w:hAnsi="Courier New" w:cs="Courier New"/>
+          <w:color w:val="000000"/>
+          <w:sz w:val="21"/>
+          <w:szCs w:val="21"/>
+        </w:rPr>
+        <w:t xml:space="preserve">, </w:t>
+      </w:r>
+      <w:r>
+        <w:rPr>
+          <w:rFonts w:ascii="Courier New" w:eastAsia="Times New Roman" w:hAnsi="Courier New" w:cs="Courier New"/>
+          <w:color w:val="001080"/>
+          <w:sz w:val="21"/>
+          <w:szCs w:val="21"/>
+        </w:rPr>
+        <w:t>label_x</w:t>
+      </w:r>
+      <w:r>
+        <w:rPr>
+          <w:rFonts w:ascii="Courier New" w:eastAsia="Times New Roman" w:hAnsi="Courier New" w:cs="Courier New"/>
+          <w:color w:val="000000"/>
+          <w:sz w:val="21"/>
+          <w:szCs w:val="21"/>
+        </w:rPr>
+        <w:t xml:space="preserve">, </w:t>
+      </w:r>
+      <w:r>
+        <w:rPr>
+          <w:rFonts w:ascii="Courier New" w:eastAsia="Times New Roman" w:hAnsi="Courier New" w:cs="Courier New"/>
+          <w:color w:val="001080"/>
+          <w:sz w:val="21"/>
+          <w:szCs w:val="21"/>
+        </w:rPr>
+        <w:t>label_y</w:t>
+      </w:r>
+      <w:r>
+        <w:rPr>
+          <w:rFonts w:ascii="Courier New" w:eastAsia="Times New Roman" w:hAnsi="Courier New" w:cs="Courier New"/>
+          <w:color w:val="000000"/>
+          <w:sz w:val="21"/>
+          <w:szCs w:val="21"/>
+        </w:rPr>
+        <w:t xml:space="preserve">, </w:t>
+      </w:r>
+      <w:r>
+        <w:rPr>
+          <w:rFonts w:ascii="Courier New" w:eastAsia="Times New Roman" w:hAnsi="Courier New" w:cs="Courier New"/>
+          <w:color w:val="001080"/>
+          <w:sz w:val="21"/>
+          <w:szCs w:val="21"/>
+        </w:rPr>
+        <w:t>label_pos</w:t>
+      </w:r>
+      <w:r>
+        <w:rPr>
+          <w:rFonts w:ascii="Courier New" w:eastAsia="Times New Roman" w:hAnsi="Courier New" w:cs="Courier New"/>
+          <w:color w:val="000000"/>
+          <w:sz w:val="21"/>
+          <w:szCs w:val="21"/>
+        </w:rPr>
+        <w:t xml:space="preserve">, </w:t>
+      </w:r>
+      <w:r>
+        <w:rPr>
+          <w:rFonts w:ascii="Courier New" w:eastAsia="Times New Roman" w:hAnsi="Courier New" w:cs="Courier New"/>
+          <w:color w:val="001080"/>
+          <w:sz w:val="21"/>
+          <w:szCs w:val="21"/>
+        </w:rPr>
+        <w:t>label_neg</w:t>
+      </w:r>
+      <w:r>
+        <w:rPr>
+          <w:rFonts w:ascii="Courier New" w:eastAsia="Times New Roman" w:hAnsi="Courier New" w:cs="Courier New"/>
+          <w:color w:val="000000"/>
+          <w:sz w:val="21"/>
+          <w:szCs w:val="21"/>
+        </w:rPr>
+        <w:t xml:space="preserve">, </w:t>
+      </w:r>
+      <w:r>
+        <w:rPr>
+          <w:rFonts w:ascii="Courier New" w:eastAsia="Times New Roman" w:hAnsi="Courier New" w:cs="Courier New"/>
+          <w:color w:val="001080"/>
+          <w:sz w:val="21"/>
+          <w:szCs w:val="21"/>
+        </w:rPr>
+        <w:t>axes</w:t>
+      </w:r>
+      <w:r>
+        <w:rPr>
+          <w:rFonts w:ascii="Courier New" w:eastAsia="Times New Roman" w:hAnsi="Courier New" w:cs="Courier New"/>
+          <w:color w:val="000000"/>
+          <w:sz w:val="21"/>
+          <w:szCs w:val="21"/>
+        </w:rPr>
+        <w:t>=</w:t>
+      </w:r>
+      <w:r>
+        <w:rPr>
+          <w:rFonts w:ascii="Courier New" w:eastAsia="Times New Roman" w:hAnsi="Courier New" w:cs="Courier New"/>
+          <w:color w:val="0000FF"/>
+          <w:sz w:val="21"/>
+          <w:szCs w:val="21"/>
+        </w:rPr>
+        <w:t>None</w:t>
+      </w:r>
+      <w:r>
+        <w:rPr>
+          <w:rFonts w:ascii="Courier New" w:eastAsia="Times New Roman" w:hAnsi="Courier New" w:cs="Courier New"/>
+          <w:color w:val="000000"/>
+          <w:sz w:val="21"/>
+          <w:szCs w:val="21"/>
+        </w:rPr>
+        <w:t>):</w:t>
+      </w:r>
+    </w:p>
+    <w:p>
+      <w:pPr>
+        <w:spacing w:after="0" w:line="285" w:lineRule="atLeast"/>
+        <w:ind w:left="0"/>
+        <w:rPr>
+          <w:rFonts w:ascii="Courier New" w:eastAsia="Times New Roman" w:hAnsi="Courier New" w:cs="Courier New"/>
+          <w:color w:val="000000"/>
+          <w:sz w:val="21"/>
+          <w:szCs w:val="21"/>
+        </w:rPr>
+      </w:pPr>
+      <w:r>
+        <w:rPr>
+          <w:rFonts w:ascii="Courier New" w:eastAsia="Times New Roman" w:hAnsi="Courier New" w:cs="Courier New"/>
+          <w:color w:val="000000"/>
+          <w:sz w:val="21"/>
+          <w:szCs w:val="21"/>
+        </w:rPr>
+        <w:t xml:space="preserve">    </w:t>
+      </w:r>
+      <w:r>
+        <w:rPr>
+          <w:rFonts w:ascii="Courier New" w:eastAsia="Times New Roman" w:hAnsi="Courier New" w:cs="Courier New"/>
+          <w:color w:val="008000"/>
+          <w:sz w:val="21"/>
+          <w:szCs w:val="21"/>
+        </w:rPr>
+        <w:t># Get indexes for class 0 and class 1</w:t>
+      </w:r>
+    </w:p>
+    <w:p>
+      <w:pPr>
+        <w:spacing w:after="0" w:line="285" w:lineRule="atLeast"/>
+        <w:ind w:left="0"/>
+        <w:rPr>
+          <w:rFonts w:ascii="Courier New" w:eastAsia="Times New Roman" w:hAnsi="Courier New" w:cs="Courier New"/>
+          <w:color w:val="000000"/>
+          <w:sz w:val="21"/>
+          <w:szCs w:val="21"/>
+        </w:rPr>
+      </w:pPr>
+      <w:r>
+        <w:rPr>
+          <w:rFonts w:ascii="Courier New" w:eastAsia="Times New Roman" w:hAnsi="Courier New" w:cs="Courier New"/>
+          <w:color w:val="000000"/>
+          <w:sz w:val="21"/>
+          <w:szCs w:val="21"/>
+        </w:rPr>
+        <w:t>    neg = data[</w:t>
+      </w:r>
+      <w:r>
+        <w:rPr>
+          <w:rFonts w:ascii="Courier New" w:eastAsia="Times New Roman" w:hAnsi="Courier New" w:cs="Courier New"/>
+          <w:color w:val="A31515"/>
+          <w:sz w:val="21"/>
+          <w:szCs w:val="21"/>
+        </w:rPr>
+        <w:t>'y'</w:t>
+      </w:r>
+      <w:r>
+        <w:rPr>
+          <w:rFonts w:ascii="Courier New" w:eastAsia="Times New Roman" w:hAnsi="Courier New" w:cs="Courier New"/>
+          <w:color w:val="000000"/>
+          <w:sz w:val="21"/>
+          <w:szCs w:val="21"/>
+        </w:rPr>
+        <w:t xml:space="preserve">] == </w:t>
+      </w:r>
+      <w:r>
+        <w:rPr>
+          <w:rFonts w:ascii="Courier New" w:eastAsia="Times New Roman" w:hAnsi="Courier New" w:cs="Courier New"/>
+          <w:color w:val="116644"/>
+          <w:sz w:val="21"/>
+          <w:szCs w:val="21"/>
+        </w:rPr>
+        <w:t>0</w:t>
+      </w:r>
+    </w:p>
+    <w:p>
+      <w:pPr>
+        <w:spacing w:after="0" w:line="285" w:lineRule="atLeast"/>
+        <w:ind w:left="0"/>
+        <w:rPr>
+          <w:rFonts w:ascii="Courier New" w:eastAsia="Times New Roman" w:hAnsi="Courier New" w:cs="Courier New"/>
+          <w:color w:val="000000"/>
+          <w:sz w:val="21"/>
+          <w:szCs w:val="21"/>
+        </w:rPr>
+      </w:pPr>
+      <w:r>
+        <w:rPr>
+          <w:rFonts w:ascii="Courier New" w:eastAsia="Times New Roman" w:hAnsi="Courier New" w:cs="Courier New"/>
+          <w:color w:val="000000"/>
+          <w:sz w:val="21"/>
+          <w:szCs w:val="21"/>
+        </w:rPr>
+        <w:t>    pos = data[</w:t>
+      </w:r>
+      <w:r>
+        <w:rPr>
+          <w:rFonts w:ascii="Courier New" w:eastAsia="Times New Roman" w:hAnsi="Courier New" w:cs="Courier New"/>
+          <w:color w:val="A31515"/>
+          <w:sz w:val="21"/>
+          <w:szCs w:val="21"/>
+        </w:rPr>
+        <w:t>'y'</w:t>
+      </w:r>
+      <w:r>
+        <w:rPr>
+          <w:rFonts w:ascii="Courier New" w:eastAsia="Times New Roman" w:hAnsi="Courier New" w:cs="Courier New"/>
+          <w:color w:val="000000"/>
+          <w:sz w:val="21"/>
+          <w:szCs w:val="21"/>
+        </w:rPr>
+        <w:t xml:space="preserve">] == </w:t>
+      </w:r>
+      <w:r>
+        <w:rPr>
+          <w:rFonts w:ascii="Courier New" w:eastAsia="Times New Roman" w:hAnsi="Courier New" w:cs="Courier New"/>
+          <w:color w:val="116644"/>
+          <w:sz w:val="21"/>
+          <w:szCs w:val="21"/>
+        </w:rPr>
+        <w:t>1</w:t>
+      </w:r>
+    </w:p>
+    <w:p>
+      <w:pPr>
+        <w:spacing w:after="0" w:line="285" w:lineRule="atLeast"/>
+        <w:ind w:left="0"/>
+        <w:rPr>
+          <w:rFonts w:ascii="Courier New" w:eastAsia="Times New Roman" w:hAnsi="Courier New" w:cs="Courier New"/>
+          <w:color w:val="000000"/>
+          <w:sz w:val="21"/>
+          <w:szCs w:val="21"/>
+        </w:rPr>
+      </w:pPr>
+    </w:p>
+    <w:p>
+      <w:pPr>
+        <w:spacing w:after="0" w:line="285" w:lineRule="atLeast"/>
+        <w:ind w:left="0"/>
+        <w:rPr>
+          <w:rFonts w:ascii="Courier New" w:eastAsia="Times New Roman" w:hAnsi="Courier New" w:cs="Courier New"/>
+          <w:color w:val="000000"/>
+          <w:sz w:val="21"/>
+          <w:szCs w:val="21"/>
+        </w:rPr>
+      </w:pPr>
+      <w:r>
+        <w:rPr>
+          <w:rFonts w:ascii="Courier New" w:eastAsia="Times New Roman" w:hAnsi="Courier New" w:cs="Courier New"/>
+          <w:color w:val="000000"/>
+          <w:sz w:val="21"/>
+          <w:szCs w:val="21"/>
+        </w:rPr>
+        <w:t xml:space="preserve">    </w:t>
+      </w:r>
+      <w:r>
+        <w:rPr>
+          <w:rFonts w:ascii="Courier New" w:eastAsia="Times New Roman" w:hAnsi="Courier New" w:cs="Courier New"/>
+          <w:color w:val="008000"/>
+          <w:sz w:val="21"/>
+          <w:szCs w:val="21"/>
+        </w:rPr>
+        <w:t># If no specific axes object has been passed, get the current axes.</w:t>
+      </w:r>
+    </w:p>
+    <w:p>
+      <w:pPr>
+        <w:spacing w:after="0" w:line="285" w:lineRule="atLeast"/>
+        <w:ind w:left="0"/>
+        <w:rPr>
+          <w:rFonts w:ascii="Courier New" w:eastAsia="Times New Roman" w:hAnsi="Courier New" w:cs="Courier New"/>
+          <w:color w:val="000000"/>
+          <w:sz w:val="21"/>
+          <w:szCs w:val="21"/>
+        </w:rPr>
+      </w:pPr>
+      <w:r>
+        <w:rPr>
+          <w:rFonts w:ascii="Courier New" w:eastAsia="Times New Roman" w:hAnsi="Courier New" w:cs="Courier New"/>
+          <w:color w:val="000000"/>
+          <w:sz w:val="21"/>
+          <w:szCs w:val="21"/>
+        </w:rPr>
+        <w:t xml:space="preserve">    </w:t>
+      </w:r>
+      <w:r>
+        <w:rPr>
+          <w:rFonts w:ascii="Courier New" w:eastAsia="Times New Roman" w:hAnsi="Courier New" w:cs="Courier New"/>
+          <w:color w:val="9723B4"/>
+          <w:sz w:val="21"/>
+          <w:szCs w:val="21"/>
+        </w:rPr>
+        <w:t>if</w:t>
+      </w:r>
+      <w:r>
+        <w:rPr>
+          <w:rFonts w:ascii="Courier New" w:eastAsia="Times New Roman" w:hAnsi="Courier New" w:cs="Courier New"/>
+          <w:color w:val="000000"/>
+          <w:sz w:val="21"/>
+          <w:szCs w:val="21"/>
+        </w:rPr>
+        <w:t xml:space="preserve"> axes == </w:t>
+      </w:r>
+      <w:r>
+        <w:rPr>
+          <w:rFonts w:ascii="Courier New" w:eastAsia="Times New Roman" w:hAnsi="Courier New" w:cs="Courier New"/>
+          <w:color w:val="0000FF"/>
+          <w:sz w:val="21"/>
+          <w:szCs w:val="21"/>
+        </w:rPr>
+        <w:t>None</w:t>
+      </w:r>
+      <w:r>
+        <w:rPr>
+          <w:rFonts w:ascii="Courier New" w:eastAsia="Times New Roman" w:hAnsi="Courier New" w:cs="Courier New"/>
+          <w:color w:val="000000"/>
+          <w:sz w:val="21"/>
+          <w:szCs w:val="21"/>
+        </w:rPr>
+        <w:t>:</w:t>
+      </w:r>
+    </w:p>
+    <w:p>
+      <w:pPr>
+        <w:spacing w:after="0" w:line="285" w:lineRule="atLeast"/>
+        <w:ind w:left="0"/>
+        <w:rPr>
+          <w:rFonts w:ascii="Courier New" w:eastAsia="Times New Roman" w:hAnsi="Courier New" w:cs="Courier New"/>
+          <w:color w:val="000000"/>
+          <w:sz w:val="21"/>
+          <w:szCs w:val="21"/>
+        </w:rPr>
+      </w:pPr>
+      <w:r>
+        <w:rPr>
+          <w:rFonts w:ascii="Courier New" w:eastAsia="Times New Roman" w:hAnsi="Courier New" w:cs="Courier New"/>
+          <w:color w:val="000000"/>
+          <w:sz w:val="21"/>
+          <w:szCs w:val="21"/>
+        </w:rPr>
+        <w:t>        axes = plt.gca()</w:t>
+      </w:r>
+    </w:p>
+    <w:p>
+      <w:pPr>
+        <w:spacing w:after="0" w:line="285" w:lineRule="atLeast"/>
+        <w:ind w:left="0"/>
+        <w:rPr>
+          <w:rFonts w:ascii="Courier New" w:eastAsia="Times New Roman" w:hAnsi="Courier New" w:cs="Courier New"/>
+          <w:color w:val="000000"/>
+          <w:sz w:val="21"/>
+          <w:szCs w:val="21"/>
+        </w:rPr>
+      </w:pPr>
+      <w:r>
+        <w:rPr>
+          <w:rFonts w:ascii="Courier New" w:eastAsia="Times New Roman" w:hAnsi="Courier New" w:cs="Courier New"/>
+          <w:color w:val="000000"/>
+          <w:sz w:val="21"/>
+          <w:szCs w:val="21"/>
+        </w:rPr>
+        <w:t>    axes.scatter(data[pos][</w:t>
+      </w:r>
+      <w:r>
+        <w:rPr>
+          <w:rFonts w:ascii="Courier New" w:eastAsia="Times New Roman" w:hAnsi="Courier New" w:cs="Courier New"/>
+          <w:color w:val="A31515"/>
+          <w:sz w:val="21"/>
+          <w:szCs w:val="21"/>
+        </w:rPr>
+        <w:t>'x1'</w:t>
+      </w:r>
+      <w:r>
+        <w:rPr>
+          <w:rFonts w:ascii="Courier New" w:eastAsia="Times New Roman" w:hAnsi="Courier New" w:cs="Courier New"/>
+          <w:color w:val="000000"/>
+          <w:sz w:val="21"/>
+          <w:szCs w:val="21"/>
+        </w:rPr>
+        <w:t>], data[pos][</w:t>
+      </w:r>
+      <w:r>
+        <w:rPr>
+          <w:rFonts w:ascii="Courier New" w:eastAsia="Times New Roman" w:hAnsi="Courier New" w:cs="Courier New"/>
+          <w:color w:val="A31515"/>
+          <w:sz w:val="21"/>
+          <w:szCs w:val="21"/>
+        </w:rPr>
+        <w:t>'x2'</w:t>
+      </w:r>
+      <w:r>
+        <w:rPr>
+          <w:rFonts w:ascii="Courier New" w:eastAsia="Times New Roman" w:hAnsi="Courier New" w:cs="Courier New"/>
+          <w:color w:val="000000"/>
+          <w:sz w:val="21"/>
+          <w:szCs w:val="21"/>
+        </w:rPr>
+        <w:t>], marker=</w:t>
+      </w:r>
+      <w:r>
+        <w:rPr>
+          <w:rFonts w:ascii="Courier New" w:eastAsia="Times New Roman" w:hAnsi="Courier New" w:cs="Courier New"/>
+          <w:color w:val="A31515"/>
+          <w:sz w:val="21"/>
+          <w:szCs w:val="21"/>
+        </w:rPr>
+        <w:t>'+'</w:t>
+      </w:r>
+      <w:r>
+        <w:rPr>
+          <w:rFonts w:ascii="Courier New" w:eastAsia="Times New Roman" w:hAnsi="Courier New" w:cs="Courier New"/>
+          <w:color w:val="000000"/>
+          <w:sz w:val="21"/>
+          <w:szCs w:val="21"/>
+        </w:rPr>
+        <w:t>, c=</w:t>
+      </w:r>
+      <w:r>
+        <w:rPr>
+          <w:rFonts w:ascii="Courier New" w:eastAsia="Times New Roman" w:hAnsi="Courier New" w:cs="Courier New"/>
+          <w:color w:val="A31515"/>
+          <w:sz w:val="21"/>
+          <w:szCs w:val="21"/>
+        </w:rPr>
+        <w:t>'orange'</w:t>
+      </w:r>
+      <w:r>
+        <w:rPr>
+          <w:rFonts w:ascii="Courier New" w:eastAsia="Times New Roman" w:hAnsi="Courier New" w:cs="Courier New"/>
+          <w:color w:val="000000"/>
+          <w:sz w:val="21"/>
+          <w:szCs w:val="21"/>
+        </w:rPr>
+        <w:t>, s=</w:t>
+      </w:r>
+      <w:r>
+        <w:rPr>
+          <w:rFonts w:ascii="Courier New" w:eastAsia="Times New Roman" w:hAnsi="Courier New" w:cs="Courier New"/>
+          <w:color w:val="116644"/>
+          <w:sz w:val="21"/>
+          <w:szCs w:val="21"/>
+        </w:rPr>
+        <w:t>60</w:t>
+      </w:r>
+      <w:r>
+        <w:rPr>
+          <w:rFonts w:ascii="Courier New" w:eastAsia="Times New Roman" w:hAnsi="Courier New" w:cs="Courier New"/>
+          <w:color w:val="000000"/>
+          <w:sz w:val="21"/>
+          <w:szCs w:val="21"/>
+        </w:rPr>
+        <w:t>, linewidth=</w:t>
+      </w:r>
+      <w:r>
+        <w:rPr>
+          <w:rFonts w:ascii="Courier New" w:eastAsia="Times New Roman" w:hAnsi="Courier New" w:cs="Courier New"/>
+          <w:color w:val="116644"/>
+          <w:sz w:val="21"/>
+          <w:szCs w:val="21"/>
+        </w:rPr>
+        <w:t>2</w:t>
+      </w:r>
+      <w:r>
+        <w:rPr>
+          <w:rFonts w:ascii="Courier New" w:eastAsia="Times New Roman" w:hAnsi="Courier New" w:cs="Courier New"/>
+          <w:color w:val="000000"/>
+          <w:sz w:val="21"/>
+          <w:szCs w:val="21"/>
+        </w:rPr>
+        <w:t>, label=label_pos)</w:t>
+      </w:r>
+    </w:p>
+    <w:p>
+      <w:pPr>
+        <w:spacing w:after="0" w:line="285" w:lineRule="atLeast"/>
+        <w:ind w:left="0"/>
+        <w:rPr>
+          <w:rFonts w:ascii="Courier New" w:eastAsia="Times New Roman" w:hAnsi="Courier New" w:cs="Courier New"/>
+          <w:color w:val="000000"/>
+          <w:sz w:val="21"/>
+          <w:szCs w:val="21"/>
+        </w:rPr>
+      </w:pPr>
+      <w:r>
+        <w:rPr>
+          <w:rFonts w:ascii="Courier New" w:eastAsia="Times New Roman" w:hAnsi="Courier New" w:cs="Courier New"/>
+          <w:color w:val="000000"/>
+          <w:sz w:val="21"/>
+          <w:szCs w:val="21"/>
+        </w:rPr>
+        <w:t>    axes.scatter(data[neg][</w:t>
+      </w:r>
+      <w:r>
+        <w:rPr>
+          <w:rFonts w:ascii="Courier New" w:eastAsia="Times New Roman" w:hAnsi="Courier New" w:cs="Courier New"/>
+          <w:color w:val="A31515"/>
+          <w:sz w:val="21"/>
+          <w:szCs w:val="21"/>
+        </w:rPr>
+        <w:t>'x1'</w:t>
+      </w:r>
+      <w:r>
+        <w:rPr>
+          <w:rFonts w:ascii="Courier New" w:eastAsia="Times New Roman" w:hAnsi="Courier New" w:cs="Courier New"/>
+          <w:color w:val="000000"/>
+          <w:sz w:val="21"/>
+          <w:szCs w:val="21"/>
+        </w:rPr>
+        <w:t>], data[neg][</w:t>
+      </w:r>
+      <w:r>
+        <w:rPr>
+          <w:rFonts w:ascii="Courier New" w:eastAsia="Times New Roman" w:hAnsi="Courier New" w:cs="Courier New"/>
+          <w:color w:val="A31515"/>
+          <w:sz w:val="21"/>
+          <w:szCs w:val="21"/>
+        </w:rPr>
+        <w:t>'x2'</w:t>
+      </w:r>
+      <w:r>
+        <w:rPr>
+          <w:rFonts w:ascii="Courier New" w:eastAsia="Times New Roman" w:hAnsi="Courier New" w:cs="Courier New"/>
+          <w:color w:val="000000"/>
+          <w:sz w:val="21"/>
+          <w:szCs w:val="21"/>
+        </w:rPr>
+        <w:t>], c=</w:t>
+      </w:r>
+      <w:r>
+        <w:rPr>
+          <w:rFonts w:ascii="Courier New" w:eastAsia="Times New Roman" w:hAnsi="Courier New" w:cs="Courier New"/>
+          <w:color w:val="A31515"/>
+          <w:sz w:val="21"/>
+          <w:szCs w:val="21"/>
+        </w:rPr>
+        <w:t>'blue'</w:t>
+      </w:r>
+      <w:r>
+        <w:rPr>
+          <w:rFonts w:ascii="Courier New" w:eastAsia="Times New Roman" w:hAnsi="Courier New" w:cs="Courier New"/>
+          <w:color w:val="000000"/>
+          <w:sz w:val="21"/>
+          <w:szCs w:val="21"/>
+        </w:rPr>
+        <w:t>, s=</w:t>
+      </w:r>
+      <w:r>
+        <w:rPr>
+          <w:rFonts w:ascii="Courier New" w:eastAsia="Times New Roman" w:hAnsi="Courier New" w:cs="Courier New"/>
+          <w:color w:val="116644"/>
+          <w:sz w:val="21"/>
+          <w:szCs w:val="21"/>
+        </w:rPr>
+        <w:t>60</w:t>
+      </w:r>
+      <w:r>
+        <w:rPr>
+          <w:rFonts w:ascii="Courier New" w:eastAsia="Times New Roman" w:hAnsi="Courier New" w:cs="Courier New"/>
+          <w:color w:val="000000"/>
+          <w:sz w:val="21"/>
+          <w:szCs w:val="21"/>
+        </w:rPr>
+        <w:t>, label=label_neg)</w:t>
+      </w:r>
+    </w:p>
+    <w:p>
+      <w:pPr>
+        <w:spacing w:after="0" w:line="285" w:lineRule="atLeast"/>
+        <w:ind w:left="0"/>
+        <w:rPr>
+          <w:rFonts w:ascii="Courier New" w:eastAsia="Times New Roman" w:hAnsi="Courier New" w:cs="Courier New"/>
+          <w:color w:val="000000"/>
+          <w:sz w:val="21"/>
+          <w:szCs w:val="21"/>
+        </w:rPr>
+      </w:pPr>
+      <w:r>
+        <w:rPr>
+          <w:rFonts w:ascii="Courier New" w:eastAsia="Times New Roman" w:hAnsi="Courier New" w:cs="Courier New"/>
+          <w:color w:val="000000"/>
+          <w:sz w:val="21"/>
+          <w:szCs w:val="21"/>
+        </w:rPr>
+        <w:t>    axes.set_xlabel(label_x)</w:t>
+      </w:r>
+    </w:p>
+    <w:p>
+      <w:pPr>
+        <w:spacing w:after="0" w:line="285" w:lineRule="atLeast"/>
+        <w:ind w:left="0"/>
+        <w:rPr>
+          <w:rFonts w:ascii="Courier New" w:eastAsia="Times New Roman" w:hAnsi="Courier New" w:cs="Courier New"/>
+          <w:color w:val="000000"/>
+          <w:sz w:val="21"/>
+          <w:szCs w:val="21"/>
+        </w:rPr>
+      </w:pPr>
+      <w:r>
+        <w:rPr>
+          <w:rFonts w:ascii="Courier New" w:eastAsia="Times New Roman" w:hAnsi="Courier New" w:cs="Courier New"/>
+          <w:color w:val="000000"/>
+          <w:sz w:val="21"/>
+          <w:szCs w:val="21"/>
+        </w:rPr>
+        <w:t>    axes.set_ylabel(label_y)</w:t>
+      </w:r>
+    </w:p>
+    <w:p>
+      <w:pPr>
+        <w:spacing w:after="0" w:line="285" w:lineRule="atLeast"/>
+        <w:ind w:left="0"/>
+        <w:rPr>
+          <w:rFonts w:ascii="Courier New" w:eastAsia="Times New Roman" w:hAnsi="Courier New" w:cs="Courier New"/>
+          <w:color w:val="000000"/>
+          <w:sz w:val="21"/>
+          <w:szCs w:val="21"/>
+        </w:rPr>
+      </w:pPr>
+      <w:r>
+        <w:rPr>
+          <w:rFonts w:ascii="Courier New" w:eastAsia="Times New Roman" w:hAnsi="Courier New" w:cs="Courier New"/>
+          <w:color w:val="000000"/>
+          <w:sz w:val="21"/>
+          <w:szCs w:val="21"/>
+        </w:rPr>
+        <w:t xml:space="preserve">    axes.legend(frameon= </w:t>
+      </w:r>
+      <w:r>
+        <w:rPr>
+          <w:rFonts w:ascii="Courier New" w:eastAsia="Times New Roman" w:hAnsi="Courier New" w:cs="Courier New"/>
+          <w:color w:val="0000FF"/>
+          <w:sz w:val="21"/>
+          <w:szCs w:val="21"/>
+        </w:rPr>
+        <w:t>True</w:t>
+      </w:r>
+      <w:r>
+        <w:rPr>
+          <w:rFonts w:ascii="Courier New" w:eastAsia="Times New Roman" w:hAnsi="Courier New" w:cs="Courier New"/>
+          <w:color w:val="000000"/>
+          <w:sz w:val="21"/>
+          <w:szCs w:val="21"/>
+        </w:rPr>
+        <w:t xml:space="preserve">, fancybox = </w:t>
+      </w:r>
+      <w:r>
+        <w:rPr>
+          <w:rFonts w:ascii="Courier New" w:eastAsia="Times New Roman" w:hAnsi="Courier New" w:cs="Courier New"/>
+          <w:color w:val="0000FF"/>
+          <w:sz w:val="21"/>
+          <w:szCs w:val="21"/>
+        </w:rPr>
+        <w:t>True</w:t>
+      </w:r>
+      <w:r>
+        <w:rPr>
+          <w:rFonts w:ascii="Courier New" w:eastAsia="Times New Roman" w:hAnsi="Courier New" w:cs="Courier New"/>
+          <w:color w:val="000000"/>
+          <w:sz w:val="21"/>
+          <w:szCs w:val="21"/>
+        </w:rPr>
+        <w:t>);</w:t>
+      </w:r>
+    </w:p>
+    <w:p>
+      <w:pPr>
+        <w:tabs>
+          <w:tab w:val="center" w:pos="3675"/>
+        </w:tabs>
+        <w:spacing w:after="197" w:line="259" w:lineRule="auto"/>
+        <w:ind w:left="-15"/>
+        <w:jc w:val="center"/>
+        <w:rPr>
+          <w:rFonts w:ascii="Times New Roman" w:eastAsia="Times New Roman" w:hAnsi="Times New Roman" w:cs="Times New Roman"/>
+          <w:szCs w:val="32"/>
+        </w:rPr>
+      </w:pPr>
+      <w:r>
+        <w:rPr>
+          <w:rFonts w:ascii="Times New Roman" w:eastAsia="Times New Roman" w:hAnsi="Times New Roman" w:cs="Times New Roman"/>
+          <w:szCs w:val="32"/>
+        </w:rPr>
+        <w:pict>
+          <v:shapetype id="_x0000_t75" coordsize="21600,21600" o:spt="75" o:preferrelative="t" path="m@4@5l@4@11@9@11@9@5xe" filled="f" stroked="f">
+            <v:stroke joinstyle="miter"/>
+            <v:formulas>
+              <v:f eqn="if lineDrawn pixelLineWidth 0"/>
+              <v:f eqn="sum @0 1 0"/>
+              <v:f eqn="sum 0 0 @1"/>
+              <v:f eqn="prod @2 1 2"/>
+              <v:f eqn="prod @3 21600 pixelWidth"/>
+              <v:f eqn="prod @3 21600 pixelHeight"/>
+              <v:f eqn="sum @0 0 1"/>
+              <v:f eqn="prod @6 1 2"/>
+              <v:f eqn="prod @7 21600 pixelWidth"/>
+              <v:f eqn="sum @8 21600 0"/>
+              <v:f eqn="prod @7 21600 pixelHeight"/>
+              <v:f eqn="sum @10 21600 0"/>
+            </v:formulas>
+            <v:path o:extrusionok="f" gradientshapeok="t" o:connecttype="rect"/>
+            <o:lock v:ext="edit" aspectratio="t"/>
+          </v:shapetype>
+          <v:shape id="_x0000_i1025" type="#_x0000_t75" style="width:290.25pt;height:213.75pt">
+            <v:imagedata r:id="rId8" o:title="ass2 scatter"/>
+          </v:shape>
+        </w:pict>
+      </w:r>
+    </w:p>
+    <w:p>
+      <w:pPr>
+        <w:spacing w:after="0" w:line="285" w:lineRule="atLeast"/>
+        <w:ind w:left="0"/>
+        <w:rPr>
+          <w:rFonts w:ascii="Courier New" w:eastAsia="Times New Roman" w:hAnsi="Courier New" w:cs="Courier New"/>
+          <w:color w:val="000000"/>
+          <w:sz w:val="21"/>
+          <w:szCs w:val="21"/>
+        </w:rPr>
+      </w:pPr>
+      <w:r>
+        <w:rPr>
+          <w:rFonts w:ascii="Courier New" w:eastAsia="Times New Roman" w:hAnsi="Courier New" w:cs="Courier New"/>
+          <w:color w:val="000000"/>
+          <w:sz w:val="21"/>
+          <w:szCs w:val="21"/>
+        </w:rPr>
+        <w:t>n = data.shape[</w:t>
+      </w:r>
+      <w:r>
+        <w:rPr>
+          <w:rFonts w:ascii="Courier New" w:eastAsia="Times New Roman" w:hAnsi="Courier New" w:cs="Courier New"/>
+          <w:color w:val="116644"/>
+          <w:sz w:val="21"/>
+          <w:szCs w:val="21"/>
+        </w:rPr>
+        <w:t>1</w:t>
+      </w:r>
+      <w:r>
+        <w:rPr>
+          <w:rFonts w:ascii="Courier New" w:eastAsia="Times New Roman" w:hAnsi="Courier New" w:cs="Courier New"/>
+          <w:color w:val="000000"/>
+          <w:sz w:val="21"/>
+          <w:szCs w:val="21"/>
+        </w:rPr>
+        <w:t>]</w:t>
+      </w:r>
+      <w:r>
+        <w:rPr>
+          <w:rFonts w:ascii="Courier New" w:eastAsia="Times New Roman" w:hAnsi="Courier New" w:cs="Courier New"/>
+          <w:color w:val="116644"/>
+          <w:sz w:val="21"/>
+          <w:szCs w:val="21"/>
+        </w:rPr>
+        <w:t>-1</w:t>
+      </w:r>
+    </w:p>
+    <w:p>
+      <w:pPr>
+        <w:spacing w:after="0" w:line="285" w:lineRule="atLeast"/>
+        <w:ind w:left="0"/>
+        <w:rPr>
+          <w:rFonts w:ascii="Courier New" w:eastAsia="Times New Roman" w:hAnsi="Courier New" w:cs="Courier New"/>
+          <w:color w:val="000000"/>
+          <w:sz w:val="21"/>
+          <w:szCs w:val="21"/>
+        </w:rPr>
+      </w:pPr>
+      <w:r>
+        <w:rPr>
+          <w:rFonts w:ascii="Courier New" w:eastAsia="Times New Roman" w:hAnsi="Courier New" w:cs="Courier New"/>
+          <w:color w:val="000000"/>
+          <w:sz w:val="21"/>
+          <w:szCs w:val="21"/>
+        </w:rPr>
+        <w:t>x = data[data.columns[</w:t>
+      </w:r>
+      <w:r>
+        <w:rPr>
+          <w:rFonts w:ascii="Courier New" w:eastAsia="Times New Roman" w:hAnsi="Courier New" w:cs="Courier New"/>
+          <w:color w:val="116644"/>
+          <w:sz w:val="21"/>
+          <w:szCs w:val="21"/>
+        </w:rPr>
+        <w:t>0</w:t>
+      </w:r>
+      <w:r>
+        <w:rPr>
+          <w:rFonts w:ascii="Courier New" w:eastAsia="Times New Roman" w:hAnsi="Courier New" w:cs="Courier New"/>
+          <w:color w:val="000000"/>
+          <w:sz w:val="21"/>
+          <w:szCs w:val="21"/>
+        </w:rPr>
+        <w:t>:n]]</w:t>
+      </w:r>
+    </w:p>
+    <w:p>
+      <w:pPr>
+        <w:spacing w:after="0" w:line="285" w:lineRule="atLeast"/>
+        <w:ind w:left="0"/>
+        <w:rPr>
+          <w:rFonts w:ascii="Courier New" w:eastAsia="Times New Roman" w:hAnsi="Courier New" w:cs="Courier New"/>
+          <w:color w:val="000000"/>
+          <w:sz w:val="21"/>
+          <w:szCs w:val="21"/>
+        </w:rPr>
+      </w:pPr>
+    </w:p>
+    <w:p>
+      <w:pPr>
+        <w:spacing w:after="0" w:line="285" w:lineRule="atLeast"/>
+        <w:ind w:left="0"/>
+        <w:rPr>
+          <w:rFonts w:ascii="Courier New" w:eastAsia="Times New Roman" w:hAnsi="Courier New" w:cs="Courier New"/>
+          <w:color w:val="000000"/>
+          <w:sz w:val="21"/>
+          <w:szCs w:val="21"/>
+        </w:rPr>
+      </w:pPr>
+      <w:r>
+        <w:rPr>
+          <w:rFonts w:ascii="Courier New" w:eastAsia="Times New Roman" w:hAnsi="Courier New" w:cs="Courier New"/>
+          <w:color w:val="000000"/>
+          <w:sz w:val="21"/>
+          <w:szCs w:val="21"/>
+        </w:rPr>
+        <w:t>y = data[data.columns[n:n+</w:t>
+      </w:r>
+      <w:r>
+        <w:rPr>
+          <w:rFonts w:ascii="Courier New" w:eastAsia="Times New Roman" w:hAnsi="Courier New" w:cs="Courier New"/>
+          <w:color w:val="116644"/>
+          <w:sz w:val="21"/>
+          <w:szCs w:val="21"/>
+        </w:rPr>
+        <w:t>1</w:t>
+      </w:r>
+      <w:r>
+        <w:rPr>
+          <w:rFonts w:ascii="Courier New" w:eastAsia="Times New Roman" w:hAnsi="Courier New" w:cs="Courier New"/>
+          <w:color w:val="000000"/>
+          <w:sz w:val="21"/>
+          <w:szCs w:val="21"/>
+        </w:rPr>
+        <w:t>]]</w:t>
+      </w:r>
+    </w:p>
+    <w:p>
+      <w:pPr>
+        <w:spacing w:after="0" w:line="285" w:lineRule="atLeast"/>
+        <w:ind w:left="0"/>
+        <w:rPr>
+          <w:rFonts w:ascii="Courier New" w:eastAsia="Times New Roman" w:hAnsi="Courier New" w:cs="Courier New"/>
+          <w:color w:val="000000"/>
+          <w:sz w:val="21"/>
+          <w:szCs w:val="21"/>
+        </w:rPr>
+      </w:pPr>
+      <w:r>
+        <w:rPr>
+          <w:rFonts w:ascii="Courier New" w:eastAsia="Times New Roman" w:hAnsi="Courier New" w:cs="Courier New"/>
+          <w:color w:val="008000"/>
+          <w:sz w:val="21"/>
+          <w:szCs w:val="21"/>
+        </w:rPr>
+        <w:t># convert to np.array</w:t>
+      </w:r>
+    </w:p>
+    <w:p>
+      <w:pPr>
+        <w:spacing w:after="0" w:line="285" w:lineRule="atLeast"/>
+        <w:ind w:left="0"/>
+        <w:rPr>
+          <w:rFonts w:ascii="Courier New" w:eastAsia="Times New Roman" w:hAnsi="Courier New" w:cs="Courier New"/>
+          <w:color w:val="000000"/>
+          <w:sz w:val="21"/>
+          <w:szCs w:val="21"/>
+        </w:rPr>
+      </w:pPr>
+      <w:r>
+        <w:rPr>
+          <w:rFonts w:ascii="Courier New" w:eastAsia="Times New Roman" w:hAnsi="Courier New" w:cs="Courier New"/>
+          <w:color w:val="000000"/>
+          <w:sz w:val="21"/>
+          <w:szCs w:val="21"/>
+        </w:rPr>
+        <w:t>X = x.values</w:t>
+      </w:r>
+    </w:p>
+    <w:p>
+      <w:pPr>
+        <w:spacing w:after="0" w:line="285" w:lineRule="atLeast"/>
+        <w:ind w:left="0"/>
+        <w:rPr>
+          <w:rFonts w:ascii="Courier New" w:eastAsia="Times New Roman" w:hAnsi="Courier New" w:cs="Courier New"/>
+          <w:color w:val="000000"/>
+          <w:sz w:val="21"/>
+          <w:szCs w:val="21"/>
+        </w:rPr>
+      </w:pPr>
+      <w:r>
+        <w:rPr>
+          <w:rFonts w:ascii="Courier New" w:eastAsia="Times New Roman" w:hAnsi="Courier New" w:cs="Courier New"/>
+          <w:color w:val="000000"/>
+          <w:sz w:val="21"/>
+          <w:szCs w:val="21"/>
+        </w:rPr>
+        <w:t>y = y.values</w:t>
+      </w:r>
+    </w:p>
+    <w:p>
+      <w:pPr>
+        <w:spacing w:after="0" w:line="285" w:lineRule="atLeast"/>
+        <w:ind w:left="0"/>
+        <w:rPr>
+          <w:rFonts w:ascii="Courier New" w:eastAsia="Times New Roman" w:hAnsi="Courier New" w:cs="Courier New"/>
+          <w:color w:val="000000"/>
+          <w:sz w:val="21"/>
+          <w:szCs w:val="21"/>
+        </w:rPr>
+      </w:pPr>
+    </w:p>
+    <w:p>
+      <w:pPr>
+        <w:spacing w:after="0" w:line="285" w:lineRule="atLeast"/>
+        <w:ind w:left="0"/>
+        <w:rPr>
+          <w:rFonts w:ascii="Courier New" w:eastAsia="Times New Roman" w:hAnsi="Courier New" w:cs="Courier New"/>
+          <w:color w:val="000000"/>
+          <w:sz w:val="21"/>
+          <w:szCs w:val="21"/>
+        </w:rPr>
+      </w:pPr>
+      <w:r>
+        <w:rPr>
+          <w:rFonts w:ascii="Courier New" w:eastAsia="Times New Roman" w:hAnsi="Courier New" w:cs="Courier New"/>
+          <w:color w:val="008000"/>
+          <w:sz w:val="21"/>
+          <w:szCs w:val="21"/>
+        </w:rPr>
+        <w:t>## Feature mapping</w:t>
+      </w:r>
+    </w:p>
+    <w:p>
+      <w:pPr>
+        <w:spacing w:after="0" w:line="285" w:lineRule="atLeast"/>
+        <w:ind w:left="0"/>
+        <w:rPr>
+          <w:rFonts w:ascii="Courier New" w:eastAsia="Times New Roman" w:hAnsi="Courier New" w:cs="Courier New"/>
+          <w:color w:val="000000"/>
+          <w:sz w:val="21"/>
+          <w:szCs w:val="21"/>
+        </w:rPr>
+      </w:pPr>
+      <w:r>
+        <w:rPr>
+          <w:rFonts w:ascii="Courier New" w:eastAsia="Times New Roman" w:hAnsi="Courier New" w:cs="Courier New"/>
+          <w:color w:val="9723B4"/>
+          <w:sz w:val="21"/>
+          <w:szCs w:val="21"/>
+        </w:rPr>
+        <w:t>from</w:t>
+      </w:r>
+      <w:r>
+        <w:rPr>
+          <w:rFonts w:ascii="Courier New" w:eastAsia="Times New Roman" w:hAnsi="Courier New" w:cs="Courier New"/>
+          <w:color w:val="000000"/>
+          <w:sz w:val="21"/>
+          <w:szCs w:val="21"/>
+        </w:rPr>
+        <w:t xml:space="preserve"> sklearn.preprocessing </w:t>
+      </w:r>
+      <w:r>
+        <w:rPr>
+          <w:rFonts w:ascii="Courier New" w:eastAsia="Times New Roman" w:hAnsi="Courier New" w:cs="Courier New"/>
+          <w:color w:val="9723B4"/>
+          <w:sz w:val="21"/>
+          <w:szCs w:val="21"/>
+        </w:rPr>
+        <w:t>import</w:t>
+      </w:r>
+      <w:r>
+        <w:rPr>
+          <w:rFonts w:ascii="Courier New" w:eastAsia="Times New Roman" w:hAnsi="Courier New" w:cs="Courier New"/>
+          <w:color w:val="000000"/>
+          <w:sz w:val="21"/>
+          <w:szCs w:val="21"/>
+        </w:rPr>
+        <w:t xml:space="preserve"> PolynomialFeatures</w:t>
+      </w:r>
+    </w:p>
+    <w:p>
+      <w:pPr>
+        <w:spacing w:after="0" w:line="285" w:lineRule="atLeast"/>
+        <w:ind w:left="0"/>
+        <w:rPr>
+          <w:rFonts w:ascii="Courier New" w:eastAsia="Times New Roman" w:hAnsi="Courier New" w:cs="Courier New"/>
+          <w:color w:val="000000"/>
+          <w:sz w:val="21"/>
+          <w:szCs w:val="21"/>
+        </w:rPr>
+      </w:pPr>
+      <w:r>
+        <w:rPr>
+          <w:rFonts w:ascii="Courier New" w:eastAsia="Times New Roman" w:hAnsi="Courier New" w:cs="Courier New"/>
+          <w:color w:val="000000"/>
+          <w:sz w:val="21"/>
+          <w:szCs w:val="21"/>
+        </w:rPr>
+        <w:t>poly = PolynomialFeatures(</w:t>
+      </w:r>
+      <w:r>
+        <w:rPr>
+          <w:rFonts w:ascii="Courier New" w:eastAsia="Times New Roman" w:hAnsi="Courier New" w:cs="Courier New"/>
+          <w:color w:val="116644"/>
+          <w:sz w:val="21"/>
+          <w:szCs w:val="21"/>
+        </w:rPr>
+        <w:t>6</w:t>
+      </w:r>
+      <w:r>
+        <w:rPr>
+          <w:rFonts w:ascii="Courier New" w:eastAsia="Times New Roman" w:hAnsi="Courier New" w:cs="Courier New"/>
+          <w:color w:val="000000"/>
+          <w:sz w:val="21"/>
+          <w:szCs w:val="21"/>
+        </w:rPr>
+        <w:t>)</w:t>
+      </w:r>
+    </w:p>
+    <w:p>
+      <w:pPr>
+        <w:spacing w:after="0" w:line="285" w:lineRule="atLeast"/>
+        <w:ind w:left="0"/>
+        <w:rPr>
+          <w:rFonts w:ascii="Courier New" w:eastAsia="Times New Roman" w:hAnsi="Courier New" w:cs="Courier New"/>
+          <w:color w:val="000000"/>
+          <w:sz w:val="21"/>
+          <w:szCs w:val="21"/>
+        </w:rPr>
+      </w:pPr>
+      <w:r>
+        <w:rPr>
+          <w:rFonts w:ascii="Courier New" w:eastAsia="Times New Roman" w:hAnsi="Courier New" w:cs="Courier New"/>
+          <w:color w:val="000000"/>
+          <w:sz w:val="21"/>
+          <w:szCs w:val="21"/>
+        </w:rPr>
+        <w:t>XX = poly.fit_transform(X)</w:t>
+      </w:r>
+    </w:p>
+    <w:p>
+      <w:pPr>
+        <w:spacing w:after="0" w:line="285" w:lineRule="atLeast"/>
+        <w:ind w:left="0"/>
+        <w:rPr>
+          <w:rFonts w:ascii="Courier New" w:eastAsia="Times New Roman" w:hAnsi="Courier New" w:cs="Courier New"/>
+          <w:color w:val="000000"/>
+          <w:sz w:val="21"/>
+          <w:szCs w:val="21"/>
+        </w:rPr>
+      </w:pPr>
+      <w:r>
+        <w:rPr>
+          <w:rFonts w:ascii="Courier New" w:eastAsia="Times New Roman" w:hAnsi="Courier New" w:cs="Courier New"/>
+          <w:color w:val="6A5221"/>
+          <w:sz w:val="21"/>
+          <w:szCs w:val="21"/>
+        </w:rPr>
+        <w:t>print</w:t>
+      </w:r>
+      <w:r>
+        <w:rPr>
+          <w:rFonts w:ascii="Courier New" w:eastAsia="Times New Roman" w:hAnsi="Courier New" w:cs="Courier New"/>
+          <w:color w:val="000000"/>
+          <w:sz w:val="21"/>
+          <w:szCs w:val="21"/>
+        </w:rPr>
+        <w:t xml:space="preserve">(X.shape, XX.shape) </w:t>
+      </w:r>
+      <w:r>
+        <w:rPr>
+          <w:rFonts w:ascii="Courier New" w:eastAsia="Times New Roman" w:hAnsi="Courier New" w:cs="Courier New"/>
+          <w:color w:val="008000"/>
+          <w:sz w:val="21"/>
+          <w:szCs w:val="21"/>
+        </w:rPr>
+        <w:t># Shows the change in the array X before and after transformation</w:t>
+      </w:r>
+    </w:p>
+    <w:p>
+      <w:pPr>
+        <w:pStyle w:val="HTMLPreformatted"/>
+        <w:rPr>
+          <w:i/>
+        </w:rPr>
+      </w:pPr>
+      <w:r>
+        <w:rPr>
+          <w:i/>
+        </w:rPr>
+        <w:t>(118, 2) (118, 28)</w:t>
+      </w:r>
+    </w:p>
+    <w:p>
+      <w:pPr>
+        <w:pStyle w:val="HTMLPreformatted"/>
+      </w:pPr>
+      <w:bookmarkStart w:id="0" w:name="_GoBack"/>
+      <w:bookmarkEnd w:id="0"/>
+    </w:p>
+    <w:p>
+      <w:pPr>
+        <w:tabs>
+          <w:tab w:val="center" w:pos="3675"/>
+        </w:tabs>
+        <w:spacing w:after="197" w:line="259" w:lineRule="auto"/>
+        <w:ind w:left="-15"/>
+        <w:rPr>
+          <w:rFonts w:ascii="Times New Roman" w:eastAsia="Times New Roman" w:hAnsi="Times New Roman" w:cs="Times New Roman"/>
+          <w:szCs w:val="32"/>
+        </w:rPr>
+      </w:pPr>
+    </w:p>
     <w:sectPr>
-      <w:headerReference w:type="even" r:id="rId8"/>
-      <w:headerReference w:type="default" r:id="rId9"/>
-      <w:footerReference w:type="even" r:id="rId10"/>
-      <w:footerReference w:type="default" r:id="rId11"/>
+      <w:headerReference w:type="even" r:id="rId9"/>
+      <w:headerReference w:type="default" r:id="rId10"/>
+      <w:footerReference w:type="even" r:id="rId11"/>
+      <w:footerReference w:type="default" r:id="rId12"/>
       <w:pgSz w:w="11906" w:h="16838"/>
       <w:pgMar w:top="1440" w:right="1440" w:bottom="1685" w:left="1440" w:header="480" w:footer="478" w:gutter="0"/>
       <w:pgBorders w:display="firstPage" w:offsetFrom="page">
@@ -2457,6 +4867,119 @@
     <w:uiPriority w:val="99"/>
     <w:rsid w:val="000F048C"/>
   </w:style>
+  <w:style w:type="table" w:styleId="GridTable5Dark-Accent1">
+    <w:name w:val="Grid Table 5 Dark Accent 1"/>
+    <w:basedOn w:val="TableNormal"/>
+    <w:uiPriority w:val="50"/>
+    <w:rsid w:val="007E2400"/>
+    <w:pPr>
+      <w:spacing w:after="0" w:line="240" w:lineRule="auto"/>
+    </w:pPr>
+    <w:tblPr>
+      <w:tblStyleRowBandSize w:val="1"/>
+      <w:tblStyleColBandSize w:val="1"/>
+      <w:tblInd w:w="0" w:type="dxa"/>
+      <w:tblBorders>
+        <w:top w:val="single" w:sz="4" w:space="0" w:color="FFFFFF" w:themeColor="background1"/>
+        <w:left w:val="single" w:sz="4" w:space="0" w:color="FFFFFF" w:themeColor="background1"/>
+        <w:bottom w:val="single" w:sz="4" w:space="0" w:color="FFFFFF" w:themeColor="background1"/>
+        <w:right w:val="single" w:sz="4" w:space="0" w:color="FFFFFF" w:themeColor="background1"/>
+        <w:insideH w:val="single" w:sz="4" w:space="0" w:color="FFFFFF" w:themeColor="background1"/>
+        <w:insideV w:val="single" w:sz="4" w:space="0" w:color="FFFFFF" w:themeColor="background1"/>
+      </w:tblBorders>
+      <w:tblCellMar>
+        <w:top w:w="0" w:type="dxa"/>
+        <w:left w:w="108" w:type="dxa"/>
+        <w:bottom w:w="0" w:type="dxa"/>
+        <w:right w:w="108" w:type="dxa"/>
+      </w:tblCellMar>
+    </w:tblPr>
+    <w:tcPr>
+      <w:shd w:val="clear" w:color="auto" w:fill="DBE5F1" w:themeFill="accent1" w:themeFillTint="33"/>
+    </w:tcPr>
+    <w:tblStylePr w:type="firstRow">
+      <w:rPr>
+        <w:b/>
+        <w:bCs/>
+        <w:color w:val="FFFFFF" w:themeColor="background1"/>
+      </w:rPr>
+      <w:tblPr/>
+      <w:tcPr>
+        <w:tcBorders>
+          <w:top w:val="single" w:sz="4" w:space="0" w:color="FFFFFF" w:themeColor="background1"/>
+          <w:left w:val="single" w:sz="4" w:space="0" w:color="FFFFFF" w:themeColor="background1"/>
+          <w:right w:val="single" w:sz="4" w:space="0" w:color="FFFFFF" w:themeColor="background1"/>
+          <w:insideH w:val="nil"/>
+          <w:insideV w:val="nil"/>
+        </w:tcBorders>
+        <w:shd w:val="clear" w:color="auto" w:fill="4F81BD" w:themeFill="accent1"/>
+      </w:tcPr>
+    </w:tblStylePr>
+    <w:tblStylePr w:type="lastRow">
+      <w:rPr>
+        <w:b/>
+        <w:bCs/>
+        <w:color w:val="FFFFFF" w:themeColor="background1"/>
+      </w:rPr>
+      <w:tblPr/>
+      <w:tcPr>
+        <w:tcBorders>
+          <w:left w:val="single" w:sz="4" w:space="0" w:color="FFFFFF" w:themeColor="background1"/>
+          <w:bottom w:val="single" w:sz="4" w:space="0" w:color="FFFFFF" w:themeColor="background1"/>
+          <w:right w:val="single" w:sz="4" w:space="0" w:color="FFFFFF" w:themeColor="background1"/>
+          <w:insideH w:val="nil"/>
+          <w:insideV w:val="nil"/>
+        </w:tcBorders>
+        <w:shd w:val="clear" w:color="auto" w:fill="4F81BD" w:themeFill="accent1"/>
+      </w:tcPr>
+    </w:tblStylePr>
+    <w:tblStylePr w:type="firstCol">
+      <w:rPr>
+        <w:b/>
+        <w:bCs/>
+        <w:color w:val="FFFFFF" w:themeColor="background1"/>
+      </w:rPr>
+      <w:tblPr/>
+      <w:tcPr>
+        <w:tcBorders>
+          <w:top w:val="single" w:sz="4" w:space="0" w:color="FFFFFF" w:themeColor="background1"/>
+          <w:left w:val="single" w:sz="4" w:space="0" w:color="FFFFFF" w:themeColor="background1"/>
+          <w:bottom w:val="single" w:sz="4" w:space="0" w:color="FFFFFF" w:themeColor="background1"/>
+          <w:insideV w:val="nil"/>
+        </w:tcBorders>
+        <w:shd w:val="clear" w:color="auto" w:fill="4F81BD" w:themeFill="accent1"/>
+      </w:tcPr>
+    </w:tblStylePr>
+    <w:tblStylePr w:type="lastCol">
+      <w:rPr>
+        <w:b/>
+        <w:bCs/>
+        <w:color w:val="FFFFFF" w:themeColor="background1"/>
+      </w:rPr>
+      <w:tblPr/>
+      <w:tcPr>
+        <w:tcBorders>
+          <w:top w:val="single" w:sz="4" w:space="0" w:color="FFFFFF" w:themeColor="background1"/>
+          <w:bottom w:val="single" w:sz="4" w:space="0" w:color="FFFFFF" w:themeColor="background1"/>
+          <w:right w:val="single" w:sz="4" w:space="0" w:color="FFFFFF" w:themeColor="background1"/>
+          <w:insideV w:val="nil"/>
+        </w:tcBorders>
+        <w:shd w:val="clear" w:color="auto" w:fill="4F81BD" w:themeFill="accent1"/>
+      </w:tcPr>
+    </w:tblStylePr>
+    <w:tblStylePr w:type="band1Vert">
+      <w:tblPr/>
+      <w:tcPr>
+        <w:shd w:val="clear" w:color="auto" w:fill="B8CCE4" w:themeFill="accent1" w:themeFillTint="66"/>
+      </w:tcPr>
+    </w:tblStylePr>
+    <w:tblStylePr w:type="band1Horz">
+      <w:tblPr/>
+      <w:tcPr>
+        <w:shd w:val="clear" w:color="auto" w:fill="B8CCE4" w:themeFill="accent1" w:themeFillTint="66"/>
+      </w:tcPr>
+    </w:tblStylePr>
+  </w:style>
 </w:styles>
 </file>
 

</xml_diff>

<commit_message>
Auto commit on 2025-06-16 15:57:52 : Hyperparameter Tuning
</commit_message>
<xml_diff>
--- a/Assignments/Assignment 2 ML.docx
+++ b/Assignments/Assignment 2 ML.docx
@@ -3113,10 +3113,3619 @@
     </w:p>
     <w:p>
       <w:pPr>
+        <w:spacing w:after="0" w:line="285" w:lineRule="atLeast"/>
+        <w:ind w:left="0"/>
+        <w:rPr>
+          <w:rFonts w:ascii="Courier New" w:eastAsia="Times New Roman" w:hAnsi="Courier New" w:cs="Courier New"/>
+          <w:color w:val="000000"/>
+          <w:sz w:val="21"/>
+          <w:szCs w:val="21"/>
+        </w:rPr>
+      </w:pPr>
+      <w:r>
+        <w:rPr>
+          <w:rFonts w:ascii="Courier New" w:eastAsia="Times New Roman" w:hAnsi="Courier New" w:cs="Courier New"/>
+          <w:color w:val="008000"/>
+          <w:sz w:val="21"/>
+          <w:szCs w:val="21"/>
+        </w:rPr>
+        <w:lastRenderedPageBreak/>
+        <w:t>## Regularized cost function</w:t>
+      </w:r>
+    </w:p>
+    <w:p>
+      <w:pPr>
+        <w:spacing w:after="0" w:line="285" w:lineRule="atLeast"/>
+        <w:ind w:left="0"/>
+        <w:rPr>
+          <w:rFonts w:ascii="Courier New" w:eastAsia="Times New Roman" w:hAnsi="Courier New" w:cs="Courier New"/>
+          <w:color w:val="000000"/>
+          <w:sz w:val="21"/>
+          <w:szCs w:val="21"/>
+        </w:rPr>
+      </w:pPr>
+      <w:r>
+        <w:rPr>
+          <w:rFonts w:ascii="Courier New" w:eastAsia="Times New Roman" w:hAnsi="Courier New" w:cs="Courier New"/>
+          <w:color w:val="000000"/>
+          <w:sz w:val="21"/>
+          <w:szCs w:val="21"/>
+        </w:rPr>
+        <w:t>m = y.shape[</w:t>
+      </w:r>
+      <w:r>
+        <w:rPr>
+          <w:rFonts w:ascii="Courier New" w:eastAsia="Times New Roman" w:hAnsi="Courier New" w:cs="Courier New"/>
+          <w:color w:val="116644"/>
+          <w:sz w:val="21"/>
+          <w:szCs w:val="21"/>
+        </w:rPr>
+        <w:t>0</w:t>
+      </w:r>
+      <w:r>
+        <w:rPr>
+          <w:rFonts w:ascii="Courier New" w:eastAsia="Times New Roman" w:hAnsi="Courier New" w:cs="Courier New"/>
+          <w:color w:val="000000"/>
+          <w:sz w:val="21"/>
+          <w:szCs w:val="21"/>
+        </w:rPr>
+        <w:t>]</w:t>
+      </w:r>
+    </w:p>
+    <w:p>
+      <w:pPr>
+        <w:spacing w:after="0" w:line="285" w:lineRule="atLeast"/>
+        <w:ind w:left="0"/>
+        <w:rPr>
+          <w:rFonts w:ascii="Courier New" w:eastAsia="Times New Roman" w:hAnsi="Courier New" w:cs="Courier New"/>
+          <w:color w:val="000000"/>
+          <w:sz w:val="21"/>
+          <w:szCs w:val="21"/>
+        </w:rPr>
+      </w:pPr>
+    </w:p>
+    <w:p>
+      <w:pPr>
+        <w:spacing w:after="0" w:line="285" w:lineRule="atLeast"/>
+        <w:ind w:left="0"/>
+        <w:rPr>
+          <w:rFonts w:ascii="Courier New" w:eastAsia="Times New Roman" w:hAnsi="Courier New" w:cs="Courier New"/>
+          <w:color w:val="000000"/>
+          <w:sz w:val="21"/>
+          <w:szCs w:val="21"/>
+        </w:rPr>
+      </w:pPr>
+      <w:r>
+        <w:rPr>
+          <w:rFonts w:ascii="Courier New" w:eastAsia="Times New Roman" w:hAnsi="Courier New" w:cs="Courier New"/>
+          <w:color w:val="008000"/>
+          <w:sz w:val="21"/>
+          <w:szCs w:val="21"/>
+        </w:rPr>
+        <w:t xml:space="preserve"># Defines the Sigmoid function </w:t>
+      </w:r>
+    </w:p>
+    <w:p>
+      <w:pPr>
+        <w:spacing w:after="0" w:line="285" w:lineRule="atLeast"/>
+        <w:ind w:left="0"/>
+        <w:rPr>
+          <w:rFonts w:ascii="Courier New" w:eastAsia="Times New Roman" w:hAnsi="Courier New" w:cs="Courier New"/>
+          <w:color w:val="000000"/>
+          <w:sz w:val="21"/>
+          <w:szCs w:val="21"/>
+        </w:rPr>
+      </w:pPr>
+      <w:r>
+        <w:rPr>
+          <w:rFonts w:ascii="Courier New" w:eastAsia="Times New Roman" w:hAnsi="Courier New" w:cs="Courier New"/>
+          <w:color w:val="0000FF"/>
+          <w:sz w:val="21"/>
+          <w:szCs w:val="21"/>
+        </w:rPr>
+        <w:t>def</w:t>
+      </w:r>
+      <w:r>
+        <w:rPr>
+          <w:rFonts w:ascii="Courier New" w:eastAsia="Times New Roman" w:hAnsi="Courier New" w:cs="Courier New"/>
+          <w:color w:val="000000"/>
+          <w:sz w:val="21"/>
+          <w:szCs w:val="21"/>
+        </w:rPr>
+        <w:t xml:space="preserve"> </w:t>
+      </w:r>
+      <w:r>
+        <w:rPr>
+          <w:rFonts w:ascii="Courier New" w:eastAsia="Times New Roman" w:hAnsi="Courier New" w:cs="Courier New"/>
+          <w:color w:val="6A5221"/>
+          <w:sz w:val="21"/>
+          <w:szCs w:val="21"/>
+        </w:rPr>
+        <w:t>sigmoid</w:t>
+      </w:r>
+      <w:r>
+        <w:rPr>
+          <w:rFonts w:ascii="Courier New" w:eastAsia="Times New Roman" w:hAnsi="Courier New" w:cs="Courier New"/>
+          <w:color w:val="000000"/>
+          <w:sz w:val="21"/>
+          <w:szCs w:val="21"/>
+        </w:rPr>
+        <w:t>(</w:t>
+      </w:r>
+      <w:r>
+        <w:rPr>
+          <w:rFonts w:ascii="Courier New" w:eastAsia="Times New Roman" w:hAnsi="Courier New" w:cs="Courier New"/>
+          <w:color w:val="001080"/>
+          <w:sz w:val="21"/>
+          <w:szCs w:val="21"/>
+        </w:rPr>
+        <w:t>z</w:t>
+      </w:r>
+      <w:r>
+        <w:rPr>
+          <w:rFonts w:ascii="Courier New" w:eastAsia="Times New Roman" w:hAnsi="Courier New" w:cs="Courier New"/>
+          <w:color w:val="000000"/>
+          <w:sz w:val="21"/>
+          <w:szCs w:val="21"/>
+        </w:rPr>
+        <w:t>):</w:t>
+      </w:r>
+    </w:p>
+    <w:p>
+      <w:pPr>
+        <w:spacing w:after="0" w:line="285" w:lineRule="atLeast"/>
+        <w:ind w:left="0"/>
+        <w:rPr>
+          <w:rFonts w:ascii="Courier New" w:eastAsia="Times New Roman" w:hAnsi="Courier New" w:cs="Courier New"/>
+          <w:color w:val="000000"/>
+          <w:sz w:val="21"/>
+          <w:szCs w:val="21"/>
+        </w:rPr>
+      </w:pPr>
+      <w:r>
+        <w:rPr>
+          <w:rFonts w:ascii="Courier New" w:eastAsia="Times New Roman" w:hAnsi="Courier New" w:cs="Courier New"/>
+          <w:color w:val="000000"/>
+          <w:sz w:val="21"/>
+          <w:szCs w:val="21"/>
+        </w:rPr>
+        <w:t xml:space="preserve">    </w:t>
+      </w:r>
+      <w:r>
+        <w:rPr>
+          <w:rFonts w:ascii="Courier New" w:eastAsia="Times New Roman" w:hAnsi="Courier New" w:cs="Courier New"/>
+          <w:color w:val="9723B4"/>
+          <w:sz w:val="21"/>
+          <w:szCs w:val="21"/>
+        </w:rPr>
+        <w:t>return</w:t>
+      </w:r>
+      <w:r>
+        <w:rPr>
+          <w:rFonts w:ascii="Courier New" w:eastAsia="Times New Roman" w:hAnsi="Courier New" w:cs="Courier New"/>
+          <w:color w:val="000000"/>
+          <w:sz w:val="21"/>
+          <w:szCs w:val="21"/>
+        </w:rPr>
+        <w:t>(</w:t>
+      </w:r>
+      <w:r>
+        <w:rPr>
+          <w:rFonts w:ascii="Courier New" w:eastAsia="Times New Roman" w:hAnsi="Courier New" w:cs="Courier New"/>
+          <w:color w:val="116644"/>
+          <w:sz w:val="21"/>
+          <w:szCs w:val="21"/>
+        </w:rPr>
+        <w:t>1</w:t>
+      </w:r>
+      <w:r>
+        <w:rPr>
+          <w:rFonts w:ascii="Courier New" w:eastAsia="Times New Roman" w:hAnsi="Courier New" w:cs="Courier New"/>
+          <w:color w:val="000000"/>
+          <w:sz w:val="21"/>
+          <w:szCs w:val="21"/>
+        </w:rPr>
+        <w:t xml:space="preserve"> / (</w:t>
+      </w:r>
+      <w:r>
+        <w:rPr>
+          <w:rFonts w:ascii="Courier New" w:eastAsia="Times New Roman" w:hAnsi="Courier New" w:cs="Courier New"/>
+          <w:color w:val="116644"/>
+          <w:sz w:val="21"/>
+          <w:szCs w:val="21"/>
+        </w:rPr>
+        <w:t>1</w:t>
+      </w:r>
+      <w:r>
+        <w:rPr>
+          <w:rFonts w:ascii="Courier New" w:eastAsia="Times New Roman" w:hAnsi="Courier New" w:cs="Courier New"/>
+          <w:color w:val="000000"/>
+          <w:sz w:val="21"/>
+          <w:szCs w:val="21"/>
+        </w:rPr>
+        <w:t xml:space="preserve"> + np.exp(-z)))</w:t>
+      </w:r>
+    </w:p>
+    <w:p>
+      <w:pPr>
+        <w:spacing w:after="0" w:line="285" w:lineRule="atLeast"/>
+        <w:ind w:left="0"/>
+        <w:rPr>
+          <w:rFonts w:ascii="Courier New" w:eastAsia="Times New Roman" w:hAnsi="Courier New" w:cs="Courier New"/>
+          <w:color w:val="000000"/>
+          <w:sz w:val="21"/>
+          <w:szCs w:val="21"/>
+        </w:rPr>
+      </w:pPr>
+    </w:p>
+    <w:p>
+      <w:pPr>
+        <w:spacing w:after="0" w:line="285" w:lineRule="atLeast"/>
+        <w:ind w:left="0"/>
+        <w:rPr>
+          <w:rFonts w:ascii="Courier New" w:eastAsia="Times New Roman" w:hAnsi="Courier New" w:cs="Courier New"/>
+          <w:color w:val="000000"/>
+          <w:sz w:val="21"/>
+          <w:szCs w:val="21"/>
+        </w:rPr>
+      </w:pPr>
+      <w:r>
+        <w:rPr>
+          <w:rFonts w:ascii="Courier New" w:eastAsia="Times New Roman" w:hAnsi="Courier New" w:cs="Courier New"/>
+          <w:color w:val="008000"/>
+          <w:sz w:val="21"/>
+          <w:szCs w:val="21"/>
+        </w:rPr>
+        <w:t># Defines the cost function</w:t>
+      </w:r>
+    </w:p>
+    <w:p>
+      <w:pPr>
+        <w:spacing w:after="0" w:line="285" w:lineRule="atLeast"/>
+        <w:ind w:left="0"/>
+        <w:rPr>
+          <w:rFonts w:ascii="Courier New" w:eastAsia="Times New Roman" w:hAnsi="Courier New" w:cs="Courier New"/>
+          <w:color w:val="000000"/>
+          <w:sz w:val="21"/>
+          <w:szCs w:val="21"/>
+        </w:rPr>
+      </w:pPr>
+      <w:r>
+        <w:rPr>
+          <w:rFonts w:ascii="Courier New" w:eastAsia="Times New Roman" w:hAnsi="Courier New" w:cs="Courier New"/>
+          <w:color w:val="0000FF"/>
+          <w:sz w:val="21"/>
+          <w:szCs w:val="21"/>
+        </w:rPr>
+        <w:t>def</w:t>
+      </w:r>
+      <w:r>
+        <w:rPr>
+          <w:rFonts w:ascii="Courier New" w:eastAsia="Times New Roman" w:hAnsi="Courier New" w:cs="Courier New"/>
+          <w:color w:val="000000"/>
+          <w:sz w:val="21"/>
+          <w:szCs w:val="21"/>
+        </w:rPr>
+        <w:t xml:space="preserve"> </w:t>
+      </w:r>
+      <w:r>
+        <w:rPr>
+          <w:rFonts w:ascii="Courier New" w:eastAsia="Times New Roman" w:hAnsi="Courier New" w:cs="Courier New"/>
+          <w:color w:val="6A5221"/>
+          <w:sz w:val="21"/>
+          <w:szCs w:val="21"/>
+        </w:rPr>
+        <w:t>Cost</w:t>
+      </w:r>
+      <w:r>
+        <w:rPr>
+          <w:rFonts w:ascii="Courier New" w:eastAsia="Times New Roman" w:hAnsi="Courier New" w:cs="Courier New"/>
+          <w:color w:val="000000"/>
+          <w:sz w:val="21"/>
+          <w:szCs w:val="21"/>
+        </w:rPr>
+        <w:t>(</w:t>
+      </w:r>
+      <w:r>
+        <w:rPr>
+          <w:rFonts w:ascii="Courier New" w:eastAsia="Times New Roman" w:hAnsi="Courier New" w:cs="Courier New"/>
+          <w:color w:val="001080"/>
+          <w:sz w:val="21"/>
+          <w:szCs w:val="21"/>
+        </w:rPr>
+        <w:t>theta</w:t>
+      </w:r>
+      <w:r>
+        <w:rPr>
+          <w:rFonts w:ascii="Courier New" w:eastAsia="Times New Roman" w:hAnsi="Courier New" w:cs="Courier New"/>
+          <w:color w:val="000000"/>
+          <w:sz w:val="21"/>
+          <w:szCs w:val="21"/>
+        </w:rPr>
+        <w:t xml:space="preserve">, </w:t>
+      </w:r>
+      <w:r>
+        <w:rPr>
+          <w:rFonts w:ascii="Courier New" w:eastAsia="Times New Roman" w:hAnsi="Courier New" w:cs="Courier New"/>
+          <w:color w:val="001080"/>
+          <w:sz w:val="21"/>
+          <w:szCs w:val="21"/>
+        </w:rPr>
+        <w:t>reg</w:t>
+      </w:r>
+      <w:r>
+        <w:rPr>
+          <w:rFonts w:ascii="Courier New" w:eastAsia="Times New Roman" w:hAnsi="Courier New" w:cs="Courier New"/>
+          <w:color w:val="000000"/>
+          <w:sz w:val="21"/>
+          <w:szCs w:val="21"/>
+        </w:rPr>
+        <w:t xml:space="preserve">, </w:t>
+      </w:r>
+      <w:r>
+        <w:rPr>
+          <w:rFonts w:ascii="Courier New" w:eastAsia="Times New Roman" w:hAnsi="Courier New" w:cs="Courier New"/>
+          <w:color w:val="001080"/>
+          <w:sz w:val="21"/>
+          <w:szCs w:val="21"/>
+        </w:rPr>
+        <w:t>XX</w:t>
+      </w:r>
+      <w:r>
+        <w:rPr>
+          <w:rFonts w:ascii="Courier New" w:eastAsia="Times New Roman" w:hAnsi="Courier New" w:cs="Courier New"/>
+          <w:color w:val="000000"/>
+          <w:sz w:val="21"/>
+          <w:szCs w:val="21"/>
+        </w:rPr>
+        <w:t>,</w:t>
+      </w:r>
+      <w:r>
+        <w:rPr>
+          <w:rFonts w:ascii="Courier New" w:eastAsia="Times New Roman" w:hAnsi="Courier New" w:cs="Courier New"/>
+          <w:color w:val="001080"/>
+          <w:sz w:val="21"/>
+          <w:szCs w:val="21"/>
+        </w:rPr>
+        <w:t>y</w:t>
+      </w:r>
+      <w:r>
+        <w:rPr>
+          <w:rFonts w:ascii="Courier New" w:eastAsia="Times New Roman" w:hAnsi="Courier New" w:cs="Courier New"/>
+          <w:color w:val="000000"/>
+          <w:sz w:val="21"/>
+          <w:szCs w:val="21"/>
+        </w:rPr>
+        <w:t>):</w:t>
+      </w:r>
+    </w:p>
+    <w:p>
+      <w:pPr>
+        <w:spacing w:after="0" w:line="285" w:lineRule="atLeast"/>
+        <w:ind w:left="0"/>
+        <w:rPr>
+          <w:rFonts w:ascii="Courier New" w:eastAsia="Times New Roman" w:hAnsi="Courier New" w:cs="Courier New"/>
+          <w:color w:val="000000"/>
+          <w:sz w:val="21"/>
+          <w:szCs w:val="21"/>
+        </w:rPr>
+      </w:pPr>
+      <w:r>
+        <w:rPr>
+          <w:rFonts w:ascii="Courier New" w:eastAsia="Times New Roman" w:hAnsi="Courier New" w:cs="Courier New"/>
+          <w:color w:val="000000"/>
+          <w:sz w:val="21"/>
+          <w:szCs w:val="21"/>
+        </w:rPr>
+        <w:t>    h = sigmoid(XX.dot(theta))</w:t>
+      </w:r>
+    </w:p>
+    <w:p>
+      <w:pPr>
+        <w:spacing w:after="0" w:line="285" w:lineRule="atLeast"/>
+        <w:ind w:left="0"/>
+        <w:rPr>
+          <w:rFonts w:ascii="Courier New" w:eastAsia="Times New Roman" w:hAnsi="Courier New" w:cs="Courier New"/>
+          <w:color w:val="000000"/>
+          <w:sz w:val="21"/>
+          <w:szCs w:val="21"/>
+        </w:rPr>
+      </w:pPr>
+      <w:r>
+        <w:rPr>
+          <w:rFonts w:ascii="Courier New" w:eastAsia="Times New Roman" w:hAnsi="Courier New" w:cs="Courier New"/>
+          <w:color w:val="000000"/>
+          <w:sz w:val="21"/>
+          <w:szCs w:val="21"/>
+        </w:rPr>
+        <w:t xml:space="preserve">    J = </w:t>
+      </w:r>
+      <w:r>
+        <w:rPr>
+          <w:rFonts w:ascii="Courier New" w:eastAsia="Times New Roman" w:hAnsi="Courier New" w:cs="Courier New"/>
+          <w:color w:val="116644"/>
+          <w:sz w:val="21"/>
+          <w:szCs w:val="21"/>
+        </w:rPr>
+        <w:t>-1</w:t>
+      </w:r>
+      <w:r>
+        <w:rPr>
+          <w:rFonts w:ascii="Courier New" w:eastAsia="Times New Roman" w:hAnsi="Courier New" w:cs="Courier New"/>
+          <w:color w:val="000000"/>
+          <w:sz w:val="21"/>
+          <w:szCs w:val="21"/>
+        </w:rPr>
+        <w:t>*(</w:t>
+      </w:r>
+      <w:r>
+        <w:rPr>
+          <w:rFonts w:ascii="Courier New" w:eastAsia="Times New Roman" w:hAnsi="Courier New" w:cs="Courier New"/>
+          <w:color w:val="116644"/>
+          <w:sz w:val="21"/>
+          <w:szCs w:val="21"/>
+        </w:rPr>
+        <w:t>1</w:t>
+      </w:r>
+      <w:r>
+        <w:rPr>
+          <w:rFonts w:ascii="Courier New" w:eastAsia="Times New Roman" w:hAnsi="Courier New" w:cs="Courier New"/>
+          <w:color w:val="000000"/>
+          <w:sz w:val="21"/>
+          <w:szCs w:val="21"/>
+        </w:rPr>
+        <w:t>/m)*(np.log(h).T.dot(y)+np.log(</w:t>
+      </w:r>
+      <w:r>
+        <w:rPr>
+          <w:rFonts w:ascii="Courier New" w:eastAsia="Times New Roman" w:hAnsi="Courier New" w:cs="Courier New"/>
+          <w:color w:val="116644"/>
+          <w:sz w:val="21"/>
+          <w:szCs w:val="21"/>
+        </w:rPr>
+        <w:t>1</w:t>
+      </w:r>
+      <w:r>
+        <w:rPr>
+          <w:rFonts w:ascii="Courier New" w:eastAsia="Times New Roman" w:hAnsi="Courier New" w:cs="Courier New"/>
+          <w:color w:val="000000"/>
+          <w:sz w:val="21"/>
+          <w:szCs w:val="21"/>
+        </w:rPr>
+        <w:t>-h).T.dot(</w:t>
+      </w:r>
+      <w:r>
+        <w:rPr>
+          <w:rFonts w:ascii="Courier New" w:eastAsia="Times New Roman" w:hAnsi="Courier New" w:cs="Courier New"/>
+          <w:color w:val="116644"/>
+          <w:sz w:val="21"/>
+          <w:szCs w:val="21"/>
+        </w:rPr>
+        <w:t>1</w:t>
+      </w:r>
+      <w:r>
+        <w:rPr>
+          <w:rFonts w:ascii="Courier New" w:eastAsia="Times New Roman" w:hAnsi="Courier New" w:cs="Courier New"/>
+          <w:color w:val="000000"/>
+          <w:sz w:val="21"/>
+          <w:szCs w:val="21"/>
+        </w:rPr>
+        <w:t>-y)) + (reg/(</w:t>
+      </w:r>
+      <w:r>
+        <w:rPr>
+          <w:rFonts w:ascii="Courier New" w:eastAsia="Times New Roman" w:hAnsi="Courier New" w:cs="Courier New"/>
+          <w:color w:val="116644"/>
+          <w:sz w:val="21"/>
+          <w:szCs w:val="21"/>
+        </w:rPr>
+        <w:t>2</w:t>
+      </w:r>
+      <w:r>
+        <w:rPr>
+          <w:rFonts w:ascii="Courier New" w:eastAsia="Times New Roman" w:hAnsi="Courier New" w:cs="Courier New"/>
+          <w:color w:val="000000"/>
+          <w:sz w:val="21"/>
+          <w:szCs w:val="21"/>
+        </w:rPr>
+        <w:t>*m))*np.</w:t>
+      </w:r>
+      <w:r>
+        <w:rPr>
+          <w:rFonts w:ascii="Courier New" w:eastAsia="Times New Roman" w:hAnsi="Courier New" w:cs="Courier New"/>
+          <w:color w:val="6A5221"/>
+          <w:sz w:val="21"/>
+          <w:szCs w:val="21"/>
+        </w:rPr>
+        <w:t>sum</w:t>
+      </w:r>
+      <w:r>
+        <w:rPr>
+          <w:rFonts w:ascii="Courier New" w:eastAsia="Times New Roman" w:hAnsi="Courier New" w:cs="Courier New"/>
+          <w:color w:val="000000"/>
+          <w:sz w:val="21"/>
+          <w:szCs w:val="21"/>
+        </w:rPr>
+        <w:t>(np.square(theta[</w:t>
+      </w:r>
+      <w:r>
+        <w:rPr>
+          <w:rFonts w:ascii="Courier New" w:eastAsia="Times New Roman" w:hAnsi="Courier New" w:cs="Courier New"/>
+          <w:color w:val="116644"/>
+          <w:sz w:val="21"/>
+          <w:szCs w:val="21"/>
+        </w:rPr>
+        <w:t>1</w:t>
+      </w:r>
+      <w:r>
+        <w:rPr>
+          <w:rFonts w:ascii="Courier New" w:eastAsia="Times New Roman" w:hAnsi="Courier New" w:cs="Courier New"/>
+          <w:color w:val="000000"/>
+          <w:sz w:val="21"/>
+          <w:szCs w:val="21"/>
+        </w:rPr>
+        <w:t>:]))</w:t>
+      </w:r>
+    </w:p>
+    <w:p>
+      <w:pPr>
+        <w:spacing w:after="0" w:line="285" w:lineRule="atLeast"/>
+        <w:ind w:left="0"/>
+        <w:rPr>
+          <w:rFonts w:ascii="Courier New" w:eastAsia="Times New Roman" w:hAnsi="Courier New" w:cs="Courier New"/>
+          <w:color w:val="000000"/>
+          <w:sz w:val="21"/>
+          <w:szCs w:val="21"/>
+        </w:rPr>
+      </w:pPr>
+      <w:r>
+        <w:rPr>
+          <w:rFonts w:ascii="Courier New" w:eastAsia="Times New Roman" w:hAnsi="Courier New" w:cs="Courier New"/>
+          <w:color w:val="000000"/>
+          <w:sz w:val="21"/>
+          <w:szCs w:val="21"/>
+        </w:rPr>
+        <w:t xml:space="preserve">    </w:t>
+      </w:r>
+      <w:r>
+        <w:rPr>
+          <w:rFonts w:ascii="Courier New" w:eastAsia="Times New Roman" w:hAnsi="Courier New" w:cs="Courier New"/>
+          <w:color w:val="9723B4"/>
+          <w:sz w:val="21"/>
+          <w:szCs w:val="21"/>
+        </w:rPr>
+        <w:t>if</w:t>
+      </w:r>
+      <w:r>
+        <w:rPr>
+          <w:rFonts w:ascii="Courier New" w:eastAsia="Times New Roman" w:hAnsi="Courier New" w:cs="Courier New"/>
+          <w:color w:val="000000"/>
+          <w:sz w:val="21"/>
+          <w:szCs w:val="21"/>
+        </w:rPr>
+        <w:t xml:space="preserve"> np.isnan(J[</w:t>
+      </w:r>
+      <w:r>
+        <w:rPr>
+          <w:rFonts w:ascii="Courier New" w:eastAsia="Times New Roman" w:hAnsi="Courier New" w:cs="Courier New"/>
+          <w:color w:val="116644"/>
+          <w:sz w:val="21"/>
+          <w:szCs w:val="21"/>
+        </w:rPr>
+        <w:t>0</w:t>
+      </w:r>
+      <w:r>
+        <w:rPr>
+          <w:rFonts w:ascii="Courier New" w:eastAsia="Times New Roman" w:hAnsi="Courier New" w:cs="Courier New"/>
+          <w:color w:val="000000"/>
+          <w:sz w:val="21"/>
+          <w:szCs w:val="21"/>
+        </w:rPr>
+        <w:t>]):</w:t>
+      </w:r>
+    </w:p>
+    <w:p>
+      <w:pPr>
+        <w:spacing w:after="0" w:line="285" w:lineRule="atLeast"/>
+        <w:ind w:left="0"/>
+        <w:rPr>
+          <w:rFonts w:ascii="Courier New" w:eastAsia="Times New Roman" w:hAnsi="Courier New" w:cs="Courier New"/>
+          <w:color w:val="000000"/>
+          <w:sz w:val="21"/>
+          <w:szCs w:val="21"/>
+        </w:rPr>
+      </w:pPr>
+      <w:r>
+        <w:rPr>
+          <w:rFonts w:ascii="Courier New" w:eastAsia="Times New Roman" w:hAnsi="Courier New" w:cs="Courier New"/>
+          <w:color w:val="000000"/>
+          <w:sz w:val="21"/>
+          <w:szCs w:val="21"/>
+        </w:rPr>
+        <w:t xml:space="preserve">        </w:t>
+      </w:r>
+      <w:r>
+        <w:rPr>
+          <w:rFonts w:ascii="Courier New" w:eastAsia="Times New Roman" w:hAnsi="Courier New" w:cs="Courier New"/>
+          <w:color w:val="9723B4"/>
+          <w:sz w:val="21"/>
+          <w:szCs w:val="21"/>
+        </w:rPr>
+        <w:t>return</w:t>
+      </w:r>
+      <w:r>
+        <w:rPr>
+          <w:rFonts w:ascii="Courier New" w:eastAsia="Times New Roman" w:hAnsi="Courier New" w:cs="Courier New"/>
+          <w:color w:val="000000"/>
+          <w:sz w:val="21"/>
+          <w:szCs w:val="21"/>
+        </w:rPr>
+        <w:t>(np.inf)</w:t>
+      </w:r>
+    </w:p>
+    <w:p>
+      <w:pPr>
+        <w:spacing w:after="0" w:line="285" w:lineRule="atLeast"/>
+        <w:ind w:left="0"/>
+        <w:rPr>
+          <w:rFonts w:ascii="Courier New" w:eastAsia="Times New Roman" w:hAnsi="Courier New" w:cs="Courier New"/>
+          <w:color w:val="000000"/>
+          <w:sz w:val="21"/>
+          <w:szCs w:val="21"/>
+        </w:rPr>
+      </w:pPr>
+      <w:r>
+        <w:rPr>
+          <w:rFonts w:ascii="Courier New" w:eastAsia="Times New Roman" w:hAnsi="Courier New" w:cs="Courier New"/>
+          <w:color w:val="000000"/>
+          <w:sz w:val="21"/>
+          <w:szCs w:val="21"/>
+        </w:rPr>
+        <w:t xml:space="preserve">    </w:t>
+      </w:r>
+      <w:r>
+        <w:rPr>
+          <w:rFonts w:ascii="Courier New" w:eastAsia="Times New Roman" w:hAnsi="Courier New" w:cs="Courier New"/>
+          <w:color w:val="9723B4"/>
+          <w:sz w:val="21"/>
+          <w:szCs w:val="21"/>
+        </w:rPr>
+        <w:t>return</w:t>
+      </w:r>
+      <w:r>
+        <w:rPr>
+          <w:rFonts w:ascii="Courier New" w:eastAsia="Times New Roman" w:hAnsi="Courier New" w:cs="Courier New"/>
+          <w:color w:val="000000"/>
+          <w:sz w:val="21"/>
+          <w:szCs w:val="21"/>
+        </w:rPr>
+        <w:t xml:space="preserve"> (J[</w:t>
+      </w:r>
+      <w:r>
+        <w:rPr>
+          <w:rFonts w:ascii="Courier New" w:eastAsia="Times New Roman" w:hAnsi="Courier New" w:cs="Courier New"/>
+          <w:color w:val="116644"/>
+          <w:sz w:val="21"/>
+          <w:szCs w:val="21"/>
+        </w:rPr>
+        <w:t>0</w:t>
+      </w:r>
+      <w:r>
+        <w:rPr>
+          <w:rFonts w:ascii="Courier New" w:eastAsia="Times New Roman" w:hAnsi="Courier New" w:cs="Courier New"/>
+          <w:color w:val="000000"/>
+          <w:sz w:val="21"/>
+          <w:szCs w:val="21"/>
+        </w:rPr>
+        <w:t>])</w:t>
+      </w:r>
+    </w:p>
+    <w:p>
+      <w:pPr>
+        <w:spacing w:after="0" w:line="285" w:lineRule="atLeast"/>
+        <w:ind w:left="0"/>
+        <w:rPr>
+          <w:rFonts w:ascii="Courier New" w:eastAsia="Times New Roman" w:hAnsi="Courier New" w:cs="Courier New"/>
+          <w:color w:val="000000"/>
+          <w:sz w:val="21"/>
+          <w:szCs w:val="21"/>
+        </w:rPr>
+      </w:pPr>
+    </w:p>
+    <w:p>
+      <w:pPr>
+        <w:spacing w:after="0" w:line="285" w:lineRule="atLeast"/>
+        <w:ind w:left="0"/>
+        <w:rPr>
+          <w:rFonts w:ascii="Courier New" w:eastAsia="Times New Roman" w:hAnsi="Courier New" w:cs="Courier New"/>
+          <w:color w:val="000000"/>
+          <w:sz w:val="21"/>
+          <w:szCs w:val="21"/>
+        </w:rPr>
+      </w:pPr>
+      <w:r>
+        <w:rPr>
+          <w:rFonts w:ascii="Courier New" w:eastAsia="Times New Roman" w:hAnsi="Courier New" w:cs="Courier New"/>
+          <w:color w:val="008000"/>
+          <w:sz w:val="21"/>
+          <w:szCs w:val="21"/>
+        </w:rPr>
+        <w:t># testing with reg =1</w:t>
+      </w:r>
+    </w:p>
+    <w:p>
+      <w:pPr>
+        <w:spacing w:after="0" w:line="285" w:lineRule="atLeast"/>
+        <w:ind w:left="0"/>
+        <w:rPr>
+          <w:rFonts w:ascii="Courier New" w:eastAsia="Times New Roman" w:hAnsi="Courier New" w:cs="Courier New"/>
+          <w:color w:val="000000"/>
+          <w:sz w:val="21"/>
+          <w:szCs w:val="21"/>
+        </w:rPr>
+      </w:pPr>
+      <w:r>
+        <w:rPr>
+          <w:rFonts w:ascii="Courier New" w:eastAsia="Times New Roman" w:hAnsi="Courier New" w:cs="Courier New"/>
+          <w:color w:val="000000"/>
+          <w:sz w:val="21"/>
+          <w:szCs w:val="21"/>
+        </w:rPr>
+        <w:t>theta_initial = np.zeros(XX.shape[</w:t>
+      </w:r>
+      <w:r>
+        <w:rPr>
+          <w:rFonts w:ascii="Courier New" w:eastAsia="Times New Roman" w:hAnsi="Courier New" w:cs="Courier New"/>
+          <w:color w:val="116644"/>
+          <w:sz w:val="21"/>
+          <w:szCs w:val="21"/>
+        </w:rPr>
+        <w:t>1</w:t>
+      </w:r>
+      <w:r>
+        <w:rPr>
+          <w:rFonts w:ascii="Courier New" w:eastAsia="Times New Roman" w:hAnsi="Courier New" w:cs="Courier New"/>
+          <w:color w:val="000000"/>
+          <w:sz w:val="21"/>
+          <w:szCs w:val="21"/>
+        </w:rPr>
+        <w:t>])</w:t>
+      </w:r>
+    </w:p>
+    <w:p>
+      <w:pPr>
+        <w:spacing w:after="0" w:line="285" w:lineRule="atLeast"/>
+        <w:ind w:left="0"/>
+        <w:rPr>
+          <w:rFonts w:ascii="Courier New" w:eastAsia="Times New Roman" w:hAnsi="Courier New" w:cs="Courier New"/>
+          <w:color w:val="000000"/>
+          <w:sz w:val="21"/>
+          <w:szCs w:val="21"/>
+        </w:rPr>
+      </w:pPr>
+      <w:r>
+        <w:rPr>
+          <w:rFonts w:ascii="Courier New" w:eastAsia="Times New Roman" w:hAnsi="Courier New" w:cs="Courier New"/>
+          <w:color w:val="000000"/>
+          <w:sz w:val="21"/>
+          <w:szCs w:val="21"/>
+        </w:rPr>
+        <w:t>Cost(theta_initial,</w:t>
+      </w:r>
+      <w:r>
+        <w:rPr>
+          <w:rFonts w:ascii="Courier New" w:eastAsia="Times New Roman" w:hAnsi="Courier New" w:cs="Courier New"/>
+          <w:color w:val="116644"/>
+          <w:sz w:val="21"/>
+          <w:szCs w:val="21"/>
+        </w:rPr>
+        <w:t>1</w:t>
+      </w:r>
+      <w:r>
+        <w:rPr>
+          <w:rFonts w:ascii="Courier New" w:eastAsia="Times New Roman" w:hAnsi="Courier New" w:cs="Courier New"/>
+          <w:color w:val="000000"/>
+          <w:sz w:val="21"/>
+          <w:szCs w:val="21"/>
+        </w:rPr>
+        <w:t>,XX,y)</w:t>
+      </w:r>
+    </w:p>
+    <w:p>
+      <w:pPr>
+        <w:spacing w:after="0" w:line="285" w:lineRule="atLeast"/>
+        <w:ind w:left="0"/>
+        <w:rPr>
+          <w:rFonts w:ascii="Courier New" w:eastAsia="Times New Roman" w:hAnsi="Courier New" w:cs="Courier New"/>
+          <w:color w:val="000000"/>
+          <w:sz w:val="21"/>
+          <w:szCs w:val="21"/>
+        </w:rPr>
+      </w:pPr>
+    </w:p>
+    <w:p>
+      <w:pPr>
         <w:pStyle w:val="HTMLPreformatted"/>
+        <w:rPr>
+          <w:i/>
+        </w:rPr>
+      </w:pPr>
+      <w:r>
+        <w:rPr>
+          <w:i/>
+        </w:rPr>
+        <w:t>np.float64(0.6931471805599454)</w:t>
+      </w:r>
+    </w:p>
+    <w:p>
+      <w:pPr>
+        <w:pStyle w:val="HTMLPreformatted"/>
+        <w:rPr>
+          <w:i/>
+        </w:rPr>
+      </w:pPr>
+    </w:p>
+    <w:p>
+      <w:pPr>
+        <w:spacing w:after="0" w:line="285" w:lineRule="atLeast"/>
+        <w:ind w:left="0"/>
+        <w:rPr>
+          <w:rFonts w:ascii="Courier New" w:eastAsia="Times New Roman" w:hAnsi="Courier New" w:cs="Courier New"/>
+          <w:color w:val="008000"/>
+          <w:sz w:val="21"/>
+          <w:szCs w:val="21"/>
+        </w:rPr>
+      </w:pPr>
+      <w:r>
+        <w:rPr>
+          <w:rFonts w:ascii="Courier New" w:eastAsia="Times New Roman" w:hAnsi="Courier New" w:cs="Courier New"/>
+          <w:color w:val="000000"/>
+          <w:sz w:val="21"/>
+          <w:szCs w:val="21"/>
+        </w:rPr>
+        <w:t xml:space="preserve">theta_initial.shape </w:t>
+      </w:r>
+      <w:r>
+        <w:rPr>
+          <w:rFonts w:ascii="Courier New" w:eastAsia="Times New Roman" w:hAnsi="Courier New" w:cs="Courier New"/>
+          <w:color w:val="008000"/>
+          <w:sz w:val="21"/>
+          <w:szCs w:val="21"/>
+        </w:rPr>
+        <w:t># Gives the shape of the intial theta value</w:t>
+      </w:r>
+    </w:p>
+    <w:p>
+      <w:pPr>
+        <w:spacing w:after="0" w:line="285" w:lineRule="atLeast"/>
+        <w:ind w:left="0"/>
+        <w:rPr>
+          <w:rFonts w:ascii="Courier New" w:eastAsia="Times New Roman" w:hAnsi="Courier New" w:cs="Courier New"/>
+          <w:color w:val="008000"/>
+          <w:sz w:val="21"/>
+          <w:szCs w:val="21"/>
+        </w:rPr>
+      </w:pPr>
+    </w:p>
+    <w:p>
+      <w:pPr>
+        <w:pStyle w:val="HTMLPreformatted"/>
+        <w:rPr>
+          <w:i/>
+        </w:rPr>
+      </w:pPr>
+      <w:r>
+        <w:rPr>
+          <w:i/>
+        </w:rPr>
+        <w:t>(28,)</w:t>
+      </w:r>
+    </w:p>
+    <w:p>
+      <w:pPr>
+        <w:pStyle w:val="HTMLPreformatted"/>
+        <w:rPr>
+          <w:i/>
+        </w:rPr>
+      </w:pPr>
+    </w:p>
+    <w:p>
+      <w:pPr>
+        <w:spacing w:after="0" w:line="285" w:lineRule="atLeast"/>
+        <w:ind w:left="0"/>
+        <w:rPr>
+          <w:rFonts w:ascii="Courier New" w:eastAsia="Times New Roman" w:hAnsi="Courier New" w:cs="Courier New"/>
+          <w:color w:val="000000"/>
+          <w:sz w:val="21"/>
+          <w:szCs w:val="21"/>
+        </w:rPr>
+      </w:pPr>
+      <w:r>
+        <w:rPr>
+          <w:rFonts w:ascii="Courier New" w:eastAsia="Times New Roman" w:hAnsi="Courier New" w:cs="Courier New"/>
+          <w:color w:val="008000"/>
+          <w:sz w:val="21"/>
+          <w:szCs w:val="21"/>
+        </w:rPr>
+        <w:t>## Partial derivative (with regularization)</w:t>
+      </w:r>
+    </w:p>
+    <w:p>
+      <w:pPr>
+        <w:spacing w:after="0" w:line="285" w:lineRule="atLeast"/>
+        <w:ind w:left="0"/>
+        <w:rPr>
+          <w:rFonts w:ascii="Courier New" w:eastAsia="Times New Roman" w:hAnsi="Courier New" w:cs="Courier New"/>
+          <w:color w:val="000000"/>
+          <w:sz w:val="21"/>
+          <w:szCs w:val="21"/>
+        </w:rPr>
+      </w:pPr>
+    </w:p>
+    <w:p>
+      <w:pPr>
+        <w:spacing w:after="0" w:line="285" w:lineRule="atLeast"/>
+        <w:ind w:left="0"/>
+        <w:rPr>
+          <w:rFonts w:ascii="Courier New" w:eastAsia="Times New Roman" w:hAnsi="Courier New" w:cs="Courier New"/>
+          <w:color w:val="000000"/>
+          <w:sz w:val="21"/>
+          <w:szCs w:val="21"/>
+        </w:rPr>
+      </w:pPr>
+      <w:r>
+        <w:rPr>
+          <w:rFonts w:ascii="Courier New" w:eastAsia="Times New Roman" w:hAnsi="Courier New" w:cs="Courier New"/>
+          <w:color w:val="0000FF"/>
+          <w:sz w:val="21"/>
+          <w:szCs w:val="21"/>
+        </w:rPr>
+        <w:t>def</w:t>
+      </w:r>
+      <w:r>
+        <w:rPr>
+          <w:rFonts w:ascii="Courier New" w:eastAsia="Times New Roman" w:hAnsi="Courier New" w:cs="Courier New"/>
+          <w:color w:val="000000"/>
+          <w:sz w:val="21"/>
+          <w:szCs w:val="21"/>
+        </w:rPr>
+        <w:t xml:space="preserve"> </w:t>
+      </w:r>
+      <w:r>
+        <w:rPr>
+          <w:rFonts w:ascii="Courier New" w:eastAsia="Times New Roman" w:hAnsi="Courier New" w:cs="Courier New"/>
+          <w:color w:val="6A5221"/>
+          <w:sz w:val="21"/>
+          <w:szCs w:val="21"/>
+        </w:rPr>
+        <w:t>gradientReg</w:t>
+      </w:r>
+      <w:r>
+        <w:rPr>
+          <w:rFonts w:ascii="Courier New" w:eastAsia="Times New Roman" w:hAnsi="Courier New" w:cs="Courier New"/>
+          <w:color w:val="000000"/>
+          <w:sz w:val="21"/>
+          <w:szCs w:val="21"/>
+        </w:rPr>
+        <w:t>(</w:t>
+      </w:r>
+      <w:r>
+        <w:rPr>
+          <w:rFonts w:ascii="Courier New" w:eastAsia="Times New Roman" w:hAnsi="Courier New" w:cs="Courier New"/>
+          <w:color w:val="001080"/>
+          <w:sz w:val="21"/>
+          <w:szCs w:val="21"/>
+        </w:rPr>
+        <w:t>theta</w:t>
+      </w:r>
+      <w:r>
+        <w:rPr>
+          <w:rFonts w:ascii="Courier New" w:eastAsia="Times New Roman" w:hAnsi="Courier New" w:cs="Courier New"/>
+          <w:color w:val="000000"/>
+          <w:sz w:val="21"/>
+          <w:szCs w:val="21"/>
+        </w:rPr>
+        <w:t xml:space="preserve">, </w:t>
+      </w:r>
+      <w:r>
+        <w:rPr>
+          <w:rFonts w:ascii="Courier New" w:eastAsia="Times New Roman" w:hAnsi="Courier New" w:cs="Courier New"/>
+          <w:color w:val="001080"/>
+          <w:sz w:val="21"/>
+          <w:szCs w:val="21"/>
+        </w:rPr>
+        <w:t>reg</w:t>
+      </w:r>
+      <w:r>
+        <w:rPr>
+          <w:rFonts w:ascii="Courier New" w:eastAsia="Times New Roman" w:hAnsi="Courier New" w:cs="Courier New"/>
+          <w:color w:val="000000"/>
+          <w:sz w:val="21"/>
+          <w:szCs w:val="21"/>
+        </w:rPr>
+        <w:t>, *</w:t>
+      </w:r>
+      <w:r>
+        <w:rPr>
+          <w:rFonts w:ascii="Courier New" w:eastAsia="Times New Roman" w:hAnsi="Courier New" w:cs="Courier New"/>
+          <w:color w:val="001080"/>
+          <w:sz w:val="21"/>
+          <w:szCs w:val="21"/>
+        </w:rPr>
+        <w:t>args</w:t>
+      </w:r>
+      <w:r>
+        <w:rPr>
+          <w:rFonts w:ascii="Courier New" w:eastAsia="Times New Roman" w:hAnsi="Courier New" w:cs="Courier New"/>
+          <w:color w:val="000000"/>
+          <w:sz w:val="21"/>
+          <w:szCs w:val="21"/>
+        </w:rPr>
+        <w:t>):</w:t>
+      </w:r>
+    </w:p>
+    <w:p>
+      <w:pPr>
+        <w:spacing w:after="0" w:line="285" w:lineRule="atLeast"/>
+        <w:ind w:left="0"/>
+        <w:rPr>
+          <w:rFonts w:ascii="Courier New" w:eastAsia="Times New Roman" w:hAnsi="Courier New" w:cs="Courier New"/>
+          <w:color w:val="000000"/>
+          <w:sz w:val="21"/>
+          <w:szCs w:val="21"/>
+        </w:rPr>
+      </w:pPr>
+    </w:p>
+    <w:p>
+      <w:pPr>
+        <w:spacing w:after="0" w:line="285" w:lineRule="atLeast"/>
+        <w:ind w:left="0"/>
+        <w:rPr>
+          <w:rFonts w:ascii="Courier New" w:eastAsia="Times New Roman" w:hAnsi="Courier New" w:cs="Courier New"/>
+          <w:color w:val="000000"/>
+          <w:sz w:val="21"/>
+          <w:szCs w:val="21"/>
+        </w:rPr>
+      </w:pPr>
+      <w:r>
+        <w:rPr>
+          <w:rFonts w:ascii="Courier New" w:eastAsia="Times New Roman" w:hAnsi="Courier New" w:cs="Courier New"/>
+          <w:color w:val="000000"/>
+          <w:sz w:val="21"/>
+          <w:szCs w:val="21"/>
+        </w:rPr>
+        <w:t>    h = sigmoid(XX.dot(theta.reshape(</w:t>
+      </w:r>
+      <w:r>
+        <w:rPr>
+          <w:rFonts w:ascii="Courier New" w:eastAsia="Times New Roman" w:hAnsi="Courier New" w:cs="Courier New"/>
+          <w:color w:val="116644"/>
+          <w:sz w:val="21"/>
+          <w:szCs w:val="21"/>
+        </w:rPr>
+        <w:t>-1</w:t>
+      </w:r>
+      <w:r>
+        <w:rPr>
+          <w:rFonts w:ascii="Courier New" w:eastAsia="Times New Roman" w:hAnsi="Courier New" w:cs="Courier New"/>
+          <w:color w:val="000000"/>
+          <w:sz w:val="21"/>
+          <w:szCs w:val="21"/>
+        </w:rPr>
+        <w:t>,</w:t>
+      </w:r>
+      <w:r>
+        <w:rPr>
+          <w:rFonts w:ascii="Courier New" w:eastAsia="Times New Roman" w:hAnsi="Courier New" w:cs="Courier New"/>
+          <w:color w:val="116644"/>
+          <w:sz w:val="21"/>
+          <w:szCs w:val="21"/>
+        </w:rPr>
+        <w:t>1</w:t>
+      </w:r>
+      <w:r>
+        <w:rPr>
+          <w:rFonts w:ascii="Courier New" w:eastAsia="Times New Roman" w:hAnsi="Courier New" w:cs="Courier New"/>
+          <w:color w:val="000000"/>
+          <w:sz w:val="21"/>
+          <w:szCs w:val="21"/>
+        </w:rPr>
+        <w:t>)))</w:t>
+      </w:r>
+    </w:p>
+    <w:p>
+      <w:pPr>
+        <w:spacing w:after="0" w:line="285" w:lineRule="atLeast"/>
+        <w:ind w:left="0"/>
+        <w:rPr>
+          <w:rFonts w:ascii="Courier New" w:eastAsia="Times New Roman" w:hAnsi="Courier New" w:cs="Courier New"/>
+          <w:color w:val="000000"/>
+          <w:sz w:val="21"/>
+          <w:szCs w:val="21"/>
+        </w:rPr>
+      </w:pPr>
+    </w:p>
+    <w:p>
+      <w:pPr>
+        <w:spacing w:after="0" w:line="285" w:lineRule="atLeast"/>
+        <w:ind w:left="0"/>
+        <w:rPr>
+          <w:rFonts w:ascii="Courier New" w:eastAsia="Times New Roman" w:hAnsi="Courier New" w:cs="Courier New"/>
+          <w:color w:val="000000"/>
+          <w:sz w:val="21"/>
+          <w:szCs w:val="21"/>
+        </w:rPr>
+      </w:pPr>
+      <w:r>
+        <w:rPr>
+          <w:rFonts w:ascii="Courier New" w:eastAsia="Times New Roman" w:hAnsi="Courier New" w:cs="Courier New"/>
+          <w:color w:val="000000"/>
+          <w:sz w:val="21"/>
+          <w:szCs w:val="21"/>
+        </w:rPr>
+        <w:t>    grad = (</w:t>
+      </w:r>
+      <w:r>
+        <w:rPr>
+          <w:rFonts w:ascii="Courier New" w:eastAsia="Times New Roman" w:hAnsi="Courier New" w:cs="Courier New"/>
+          <w:color w:val="116644"/>
+          <w:sz w:val="21"/>
+          <w:szCs w:val="21"/>
+        </w:rPr>
+        <w:t>1</w:t>
+      </w:r>
+      <w:r>
+        <w:rPr>
+          <w:rFonts w:ascii="Courier New" w:eastAsia="Times New Roman" w:hAnsi="Courier New" w:cs="Courier New"/>
+          <w:color w:val="000000"/>
+          <w:sz w:val="21"/>
+          <w:szCs w:val="21"/>
+        </w:rPr>
+        <w:t>/m)*XX.T.dot(h-y) + (reg/m)*np.r_[[[</w:t>
+      </w:r>
+      <w:r>
+        <w:rPr>
+          <w:rFonts w:ascii="Courier New" w:eastAsia="Times New Roman" w:hAnsi="Courier New" w:cs="Courier New"/>
+          <w:color w:val="116644"/>
+          <w:sz w:val="21"/>
+          <w:szCs w:val="21"/>
+        </w:rPr>
+        <w:t>0</w:t>
+      </w:r>
+      <w:r>
+        <w:rPr>
+          <w:rFonts w:ascii="Courier New" w:eastAsia="Times New Roman" w:hAnsi="Courier New" w:cs="Courier New"/>
+          <w:color w:val="000000"/>
+          <w:sz w:val="21"/>
+          <w:szCs w:val="21"/>
+        </w:rPr>
+        <w:t>]],theta[</w:t>
+      </w:r>
+      <w:r>
+        <w:rPr>
+          <w:rFonts w:ascii="Courier New" w:eastAsia="Times New Roman" w:hAnsi="Courier New" w:cs="Courier New"/>
+          <w:color w:val="116644"/>
+          <w:sz w:val="21"/>
+          <w:szCs w:val="21"/>
+        </w:rPr>
+        <w:t>1</w:t>
+      </w:r>
+      <w:r>
+        <w:rPr>
+          <w:rFonts w:ascii="Courier New" w:eastAsia="Times New Roman" w:hAnsi="Courier New" w:cs="Courier New"/>
+          <w:color w:val="000000"/>
+          <w:sz w:val="21"/>
+          <w:szCs w:val="21"/>
+        </w:rPr>
+        <w:t>:].reshape(</w:t>
+      </w:r>
+      <w:r>
+        <w:rPr>
+          <w:rFonts w:ascii="Courier New" w:eastAsia="Times New Roman" w:hAnsi="Courier New" w:cs="Courier New"/>
+          <w:color w:val="116644"/>
+          <w:sz w:val="21"/>
+          <w:szCs w:val="21"/>
+        </w:rPr>
+        <w:t>-1</w:t>
+      </w:r>
+      <w:r>
+        <w:rPr>
+          <w:rFonts w:ascii="Courier New" w:eastAsia="Times New Roman" w:hAnsi="Courier New" w:cs="Courier New"/>
+          <w:color w:val="000000"/>
+          <w:sz w:val="21"/>
+          <w:szCs w:val="21"/>
+        </w:rPr>
+        <w:t>,</w:t>
+      </w:r>
+      <w:r>
+        <w:rPr>
+          <w:rFonts w:ascii="Courier New" w:eastAsia="Times New Roman" w:hAnsi="Courier New" w:cs="Courier New"/>
+          <w:color w:val="116644"/>
+          <w:sz w:val="21"/>
+          <w:szCs w:val="21"/>
+        </w:rPr>
+        <w:t>1</w:t>
+      </w:r>
+      <w:r>
+        <w:rPr>
+          <w:rFonts w:ascii="Courier New" w:eastAsia="Times New Roman" w:hAnsi="Courier New" w:cs="Courier New"/>
+          <w:color w:val="000000"/>
+          <w:sz w:val="21"/>
+          <w:szCs w:val="21"/>
+        </w:rPr>
+        <w:t>)]</w:t>
+      </w:r>
+    </w:p>
+    <w:p>
+      <w:pPr>
+        <w:spacing w:after="0" w:line="285" w:lineRule="atLeast"/>
+        <w:ind w:left="0"/>
+        <w:rPr>
+          <w:rFonts w:ascii="Courier New" w:eastAsia="Times New Roman" w:hAnsi="Courier New" w:cs="Courier New"/>
+          <w:color w:val="000000"/>
+          <w:sz w:val="21"/>
+          <w:szCs w:val="21"/>
+        </w:rPr>
+      </w:pPr>
+    </w:p>
+    <w:p>
+      <w:pPr>
+        <w:spacing w:after="0" w:line="285" w:lineRule="atLeast"/>
+        <w:ind w:left="0"/>
+        <w:rPr>
+          <w:rFonts w:ascii="Courier New" w:eastAsia="Times New Roman" w:hAnsi="Courier New" w:cs="Courier New"/>
+          <w:color w:val="000000"/>
+          <w:sz w:val="21"/>
+          <w:szCs w:val="21"/>
+        </w:rPr>
+      </w:pPr>
+      <w:r>
+        <w:rPr>
+          <w:rFonts w:ascii="Courier New" w:eastAsia="Times New Roman" w:hAnsi="Courier New" w:cs="Courier New"/>
+          <w:color w:val="000000"/>
+          <w:sz w:val="21"/>
+          <w:szCs w:val="21"/>
+        </w:rPr>
+        <w:t xml:space="preserve">    </w:t>
+      </w:r>
+      <w:r>
+        <w:rPr>
+          <w:rFonts w:ascii="Courier New" w:eastAsia="Times New Roman" w:hAnsi="Courier New" w:cs="Courier New"/>
+          <w:color w:val="9723B4"/>
+          <w:sz w:val="21"/>
+          <w:szCs w:val="21"/>
+        </w:rPr>
+        <w:t>return</w:t>
+      </w:r>
+      <w:r>
+        <w:rPr>
+          <w:rFonts w:ascii="Courier New" w:eastAsia="Times New Roman" w:hAnsi="Courier New" w:cs="Courier New"/>
+          <w:color w:val="000000"/>
+          <w:sz w:val="21"/>
+          <w:szCs w:val="21"/>
+        </w:rPr>
+        <w:t>(grad.flatten())</w:t>
+      </w:r>
+    </w:p>
+    <w:p>
+      <w:pPr>
+        <w:pStyle w:val="HTMLPreformatted"/>
+      </w:pPr>
+    </w:p>
+    <w:p>
+      <w:pPr>
+        <w:spacing w:after="0" w:line="285" w:lineRule="atLeast"/>
+        <w:ind w:left="0"/>
+        <w:rPr>
+          <w:rFonts w:ascii="Courier New" w:eastAsia="Times New Roman" w:hAnsi="Courier New" w:cs="Courier New"/>
+          <w:color w:val="000000"/>
+          <w:sz w:val="21"/>
+          <w:szCs w:val="21"/>
+        </w:rPr>
+      </w:pPr>
+      <w:r>
+        <w:rPr>
+          <w:rFonts w:ascii="Courier New" w:eastAsia="Times New Roman" w:hAnsi="Courier New" w:cs="Courier New"/>
+          <w:color w:val="008000"/>
+          <w:sz w:val="21"/>
+          <w:szCs w:val="21"/>
+        </w:rPr>
+        <w:t>### Optimization (using the minimize algorithm)</w:t>
+      </w:r>
+    </w:p>
+    <w:p>
+      <w:pPr>
+        <w:spacing w:after="0" w:line="285" w:lineRule="atLeast"/>
+        <w:ind w:left="0"/>
+        <w:rPr>
+          <w:rFonts w:ascii="Courier New" w:eastAsia="Times New Roman" w:hAnsi="Courier New" w:cs="Courier New"/>
+          <w:color w:val="000000"/>
+          <w:sz w:val="21"/>
+          <w:szCs w:val="21"/>
+        </w:rPr>
+      </w:pPr>
+    </w:p>
+    <w:p>
+      <w:pPr>
+        <w:spacing w:after="0" w:line="285" w:lineRule="atLeast"/>
+        <w:ind w:left="0"/>
+        <w:rPr>
+          <w:rFonts w:ascii="Courier New" w:eastAsia="Times New Roman" w:hAnsi="Courier New" w:cs="Courier New"/>
+          <w:color w:val="000000"/>
+          <w:sz w:val="21"/>
+          <w:szCs w:val="21"/>
+        </w:rPr>
+      </w:pPr>
+      <w:r>
+        <w:rPr>
+          <w:rFonts w:ascii="Courier New" w:eastAsia="Times New Roman" w:hAnsi="Courier New" w:cs="Courier New"/>
+          <w:color w:val="9723B4"/>
+          <w:sz w:val="21"/>
+          <w:szCs w:val="21"/>
+        </w:rPr>
+        <w:t>from</w:t>
+      </w:r>
+      <w:r>
+        <w:rPr>
+          <w:rFonts w:ascii="Courier New" w:eastAsia="Times New Roman" w:hAnsi="Courier New" w:cs="Courier New"/>
+          <w:color w:val="000000"/>
+          <w:sz w:val="21"/>
+          <w:szCs w:val="21"/>
+        </w:rPr>
+        <w:t xml:space="preserve"> scipy.optimize </w:t>
+      </w:r>
+      <w:r>
+        <w:rPr>
+          <w:rFonts w:ascii="Courier New" w:eastAsia="Times New Roman" w:hAnsi="Courier New" w:cs="Courier New"/>
+          <w:color w:val="9723B4"/>
+          <w:sz w:val="21"/>
+          <w:szCs w:val="21"/>
+        </w:rPr>
+        <w:t>import</w:t>
+      </w:r>
+      <w:r>
+        <w:rPr>
+          <w:rFonts w:ascii="Courier New" w:eastAsia="Times New Roman" w:hAnsi="Courier New" w:cs="Courier New"/>
+          <w:color w:val="000000"/>
+          <w:sz w:val="21"/>
+          <w:szCs w:val="21"/>
+        </w:rPr>
+        <w:t xml:space="preserve"> minimize</w:t>
+      </w:r>
+    </w:p>
+    <w:p>
+      <w:pPr>
+        <w:spacing w:after="0" w:line="285" w:lineRule="atLeast"/>
+        <w:ind w:left="0"/>
+        <w:rPr>
+          <w:rFonts w:ascii="Courier New" w:eastAsia="Times New Roman" w:hAnsi="Courier New" w:cs="Courier New"/>
+          <w:color w:val="000000"/>
+          <w:sz w:val="21"/>
+          <w:szCs w:val="21"/>
+        </w:rPr>
+      </w:pPr>
+      <w:r>
+        <w:rPr>
+          <w:rFonts w:ascii="Courier New" w:eastAsia="Times New Roman" w:hAnsi="Courier New" w:cs="Courier New"/>
+          <w:color w:val="008000"/>
+          <w:sz w:val="21"/>
+          <w:szCs w:val="21"/>
+        </w:rPr>
+        <w:t># reg = 0</w:t>
+      </w:r>
+    </w:p>
+    <w:p>
+      <w:pPr>
+        <w:spacing w:after="0" w:line="285" w:lineRule="atLeast"/>
+        <w:ind w:left="0"/>
+        <w:rPr>
+          <w:rFonts w:ascii="Courier New" w:eastAsia="Times New Roman" w:hAnsi="Courier New" w:cs="Courier New"/>
+          <w:color w:val="000000"/>
+          <w:sz w:val="21"/>
+          <w:szCs w:val="21"/>
+        </w:rPr>
+      </w:pPr>
+      <w:r>
+        <w:rPr>
+          <w:rFonts w:ascii="Courier New" w:eastAsia="Times New Roman" w:hAnsi="Courier New" w:cs="Courier New"/>
+          <w:color w:val="000000"/>
+          <w:sz w:val="21"/>
+          <w:szCs w:val="21"/>
+        </w:rPr>
+        <w:t>res = minimize(Cost, theta_initial, args=(</w:t>
+      </w:r>
+      <w:r>
+        <w:rPr>
+          <w:rFonts w:ascii="Courier New" w:eastAsia="Times New Roman" w:hAnsi="Courier New" w:cs="Courier New"/>
+          <w:color w:val="116644"/>
+          <w:sz w:val="21"/>
+          <w:szCs w:val="21"/>
+        </w:rPr>
+        <w:t>0</w:t>
+      </w:r>
+      <w:r>
+        <w:rPr>
+          <w:rFonts w:ascii="Courier New" w:eastAsia="Times New Roman" w:hAnsi="Courier New" w:cs="Courier New"/>
+          <w:color w:val="000000"/>
+          <w:sz w:val="21"/>
+          <w:szCs w:val="21"/>
+        </w:rPr>
+        <w:t>, XX, y), method=</w:t>
+      </w:r>
+      <w:r>
+        <w:rPr>
+          <w:rFonts w:ascii="Courier New" w:eastAsia="Times New Roman" w:hAnsi="Courier New" w:cs="Courier New"/>
+          <w:color w:val="0000FF"/>
+          <w:sz w:val="21"/>
+          <w:szCs w:val="21"/>
+        </w:rPr>
+        <w:t>None</w:t>
+      </w:r>
+      <w:r>
+        <w:rPr>
+          <w:rFonts w:ascii="Courier New" w:eastAsia="Times New Roman" w:hAnsi="Courier New" w:cs="Courier New"/>
+          <w:color w:val="000000"/>
+          <w:sz w:val="21"/>
+          <w:szCs w:val="21"/>
+        </w:rPr>
+        <w:t>, jac=gradientReg, options={</w:t>
+      </w:r>
+      <w:r>
+        <w:rPr>
+          <w:rFonts w:ascii="Courier New" w:eastAsia="Times New Roman" w:hAnsi="Courier New" w:cs="Courier New"/>
+          <w:color w:val="A31515"/>
+          <w:sz w:val="21"/>
+          <w:szCs w:val="21"/>
+        </w:rPr>
+        <w:t>'maxiter'</w:t>
+      </w:r>
+      <w:r>
+        <w:rPr>
+          <w:rFonts w:ascii="Courier New" w:eastAsia="Times New Roman" w:hAnsi="Courier New" w:cs="Courier New"/>
+          <w:color w:val="000000"/>
+          <w:sz w:val="21"/>
+          <w:szCs w:val="21"/>
+        </w:rPr>
+        <w:t>:</w:t>
+      </w:r>
+      <w:r>
+        <w:rPr>
+          <w:rFonts w:ascii="Courier New" w:eastAsia="Times New Roman" w:hAnsi="Courier New" w:cs="Courier New"/>
+          <w:color w:val="116644"/>
+          <w:sz w:val="21"/>
+          <w:szCs w:val="21"/>
+        </w:rPr>
+        <w:t>3000</w:t>
+      </w:r>
+      <w:r>
+        <w:rPr>
+          <w:rFonts w:ascii="Courier New" w:eastAsia="Times New Roman" w:hAnsi="Courier New" w:cs="Courier New"/>
+          <w:color w:val="000000"/>
+          <w:sz w:val="21"/>
+          <w:szCs w:val="21"/>
+        </w:rPr>
+        <w:t>})</w:t>
+      </w:r>
+    </w:p>
+    <w:p>
+      <w:pPr>
+        <w:pStyle w:val="HTMLPreformatted"/>
+      </w:pPr>
+    </w:p>
+    <w:p>
+      <w:pPr>
+        <w:spacing w:after="0" w:line="285" w:lineRule="atLeast"/>
+        <w:ind w:left="0"/>
+        <w:rPr>
+          <w:rFonts w:ascii="Courier New" w:eastAsia="Times New Roman" w:hAnsi="Courier New" w:cs="Courier New"/>
+          <w:color w:val="000000"/>
+          <w:sz w:val="21"/>
+          <w:szCs w:val="21"/>
+        </w:rPr>
+      </w:pPr>
+      <w:r>
+        <w:rPr>
+          <w:rFonts w:ascii="Courier New" w:eastAsia="Times New Roman" w:hAnsi="Courier New" w:cs="Courier New"/>
+          <w:color w:val="000000"/>
+          <w:sz w:val="21"/>
+          <w:szCs w:val="21"/>
+        </w:rPr>
+        <w:t xml:space="preserve">res.x.shape </w:t>
+      </w:r>
+      <w:r>
+        <w:rPr>
+          <w:rFonts w:ascii="Courier New" w:eastAsia="Times New Roman" w:hAnsi="Courier New" w:cs="Courier New"/>
+          <w:color w:val="008000"/>
+          <w:sz w:val="21"/>
+          <w:szCs w:val="21"/>
+        </w:rPr>
+        <w:t># Gives the shape of the optimal theta values</w:t>
+      </w:r>
+    </w:p>
+    <w:p>
+      <w:pPr>
+        <w:spacing w:after="0" w:line="285" w:lineRule="atLeast"/>
+        <w:ind w:left="0"/>
+        <w:rPr>
+          <w:rFonts w:ascii="Courier New" w:eastAsia="Times New Roman" w:hAnsi="Courier New" w:cs="Courier New"/>
+          <w:i/>
+          <w:color w:val="000000"/>
+          <w:sz w:val="21"/>
+          <w:szCs w:val="21"/>
+        </w:rPr>
+      </w:pPr>
+    </w:p>
+    <w:p>
+      <w:pPr>
+        <w:pStyle w:val="HTMLPreformatted"/>
+        <w:rPr>
+          <w:i/>
+        </w:rPr>
+      </w:pPr>
+      <w:r>
+        <w:rPr>
+          <w:i/>
+        </w:rPr>
+        <w:t>(28,)</w:t>
+      </w:r>
+    </w:p>
+    <w:p>
+      <w:pPr>
+        <w:pStyle w:val="HTMLPreformatted"/>
+      </w:pPr>
+    </w:p>
+    <w:p>
+      <w:pPr>
+        <w:spacing w:after="0" w:line="285" w:lineRule="atLeast"/>
+        <w:ind w:left="0"/>
+        <w:rPr>
+          <w:rFonts w:ascii="Courier New" w:eastAsia="Times New Roman" w:hAnsi="Courier New" w:cs="Courier New"/>
+          <w:color w:val="000000"/>
+          <w:sz w:val="21"/>
+          <w:szCs w:val="21"/>
+        </w:rPr>
+      </w:pPr>
+      <w:r>
+        <w:rPr>
+          <w:rFonts w:ascii="Courier New" w:eastAsia="Times New Roman" w:hAnsi="Courier New" w:cs="Courier New"/>
+          <w:color w:val="000000"/>
+          <w:sz w:val="21"/>
+          <w:szCs w:val="21"/>
+        </w:rPr>
+        <w:lastRenderedPageBreak/>
+        <w:t xml:space="preserve">res.x </w:t>
+      </w:r>
+      <w:r>
+        <w:rPr>
+          <w:rFonts w:ascii="Courier New" w:eastAsia="Times New Roman" w:hAnsi="Courier New" w:cs="Courier New"/>
+          <w:color w:val="008000"/>
+          <w:sz w:val="21"/>
+          <w:szCs w:val="21"/>
+        </w:rPr>
+        <w:t># Prints the values of the optimal theta for minimizing the cost function</w:t>
+      </w:r>
+    </w:p>
+    <w:p>
+      <w:pPr>
+        <w:spacing w:after="0" w:line="285" w:lineRule="atLeast"/>
+        <w:ind w:left="0"/>
+        <w:rPr>
+          <w:rFonts w:ascii="Courier New" w:eastAsia="Times New Roman" w:hAnsi="Courier New" w:cs="Courier New"/>
+          <w:i/>
+          <w:color w:val="000000"/>
+          <w:sz w:val="21"/>
+          <w:szCs w:val="21"/>
+        </w:rPr>
+      </w:pPr>
+    </w:p>
+    <w:p>
+      <w:pPr>
+        <w:pStyle w:val="HTMLPreformatted"/>
+        <w:rPr>
+          <w:i/>
+        </w:rPr>
+      </w:pPr>
+      <w:r>
+        <w:rPr>
+          <w:i/>
+        </w:rPr>
+        <w:t>array([   35.10191603,    44.11916362,    69.27189416,  -344.27909705,</w:t>
+      </w:r>
+    </w:p>
+    <w:p>
+      <w:pPr>
+        <w:pStyle w:val="HTMLPreformatted"/>
+        <w:rPr>
+          <w:i/>
+        </w:rPr>
+      </w:pPr>
+      <w:r>
+        <w:rPr>
+          <w:i/>
+        </w:rPr>
+        <w:t xml:space="preserve">        -198.23463043,  -184.22842064,  -295.8204313 ,  -621.73277966,</w:t>
+      </w:r>
+    </w:p>
+    <w:p>
+      <w:pPr>
+        <w:pStyle w:val="HTMLPreformatted"/>
+        <w:rPr>
+          <w:i/>
+        </w:rPr>
+      </w:pPr>
+      <w:r>
+        <w:rPr>
+          <w:i/>
+        </w:rPr>
+        <w:t xml:space="preserve">        -510.8493901 ,  -328.31189673,  1094.70042861,  1269.58591712,</w:t>
+      </w:r>
+    </w:p>
+    <w:p>
+      <w:pPr>
+        <w:pStyle w:val="HTMLPreformatted"/>
+        <w:rPr>
+          <w:i/>
+        </w:rPr>
+      </w:pPr>
+      <w:r>
+        <w:rPr>
+          <w:i/>
+        </w:rPr>
+        <w:t xml:space="preserve">        1757.74920592,   900.9379677 ,   436.58887509,   471.12033517,</w:t>
+      </w:r>
+    </w:p>
+    <w:p>
+      <w:pPr>
+        <w:pStyle w:val="HTMLPreformatted"/>
+        <w:rPr>
+          <w:i/>
+        </w:rPr>
+      </w:pPr>
+      <w:r>
+        <w:rPr>
+          <w:i/>
+        </w:rPr>
+        <w:t xml:space="preserve">        1236.23866847,  1822.82041592,  1929.66786448,  1131.05336056,</w:t>
+      </w:r>
+    </w:p>
+    <w:p>
+      <w:pPr>
+        <w:pStyle w:val="HTMLPreformatted"/>
+        <w:rPr>
+          <w:i/>
+        </w:rPr>
+      </w:pPr>
+      <w:r>
+        <w:rPr>
+          <w:i/>
+        </w:rPr>
+        <w:t xml:space="preserve">         463.79937972, -1142.11743445, -2020.95915332, -3463.39994523,</w:t>
+      </w:r>
+    </w:p>
+    <w:p>
+      <w:pPr>
+        <w:pStyle w:val="HTMLPreformatted"/>
+        <w:rPr>
+          <w:i/>
+        </w:rPr>
+      </w:pPr>
+      <w:r>
+        <w:rPr>
+          <w:i/>
+        </w:rPr>
+        <w:t xml:space="preserve">       -3484.51083578, -3252.2679351 , -1546.00965736,  -510.41277032])</w:t>
+      </w:r>
+    </w:p>
+    <w:p>
+      <w:pPr>
+        <w:spacing w:after="0" w:line="285" w:lineRule="atLeast"/>
+        <w:ind w:left="0"/>
+        <w:rPr>
+          <w:rFonts w:ascii="Courier New" w:eastAsia="Times New Roman" w:hAnsi="Courier New" w:cs="Courier New"/>
+          <w:color w:val="000000"/>
+          <w:sz w:val="21"/>
+          <w:szCs w:val="21"/>
+        </w:rPr>
+      </w:pPr>
+    </w:p>
+    <w:p>
+      <w:pPr>
+        <w:pStyle w:val="HTMLPreformatted"/>
+      </w:pPr>
+    </w:p>
+    <w:p>
+      <w:pPr>
+        <w:spacing w:after="0" w:line="285" w:lineRule="atLeast"/>
+        <w:ind w:left="0"/>
+        <w:rPr>
+          <w:rFonts w:ascii="Courier New" w:eastAsia="Times New Roman" w:hAnsi="Courier New" w:cs="Courier New"/>
+          <w:color w:val="000000"/>
+          <w:sz w:val="21"/>
+          <w:szCs w:val="21"/>
+        </w:rPr>
+      </w:pPr>
+      <w:r>
+        <w:rPr>
+          <w:rFonts w:ascii="Courier New" w:eastAsia="Times New Roman" w:hAnsi="Courier New" w:cs="Courier New"/>
+          <w:color w:val="008000"/>
+          <w:sz w:val="21"/>
+          <w:szCs w:val="21"/>
+        </w:rPr>
+        <w:t># Binary classifier prediction function</w:t>
+      </w:r>
+    </w:p>
+    <w:p>
+      <w:pPr>
+        <w:spacing w:after="0" w:line="285" w:lineRule="atLeast"/>
+        <w:ind w:left="0"/>
+        <w:rPr>
+          <w:rFonts w:ascii="Courier New" w:eastAsia="Times New Roman" w:hAnsi="Courier New" w:cs="Courier New"/>
+          <w:color w:val="000000"/>
+          <w:sz w:val="21"/>
+          <w:szCs w:val="21"/>
+        </w:rPr>
+      </w:pPr>
+      <w:r>
+        <w:rPr>
+          <w:rFonts w:ascii="Courier New" w:eastAsia="Times New Roman" w:hAnsi="Courier New" w:cs="Courier New"/>
+          <w:color w:val="0000FF"/>
+          <w:sz w:val="21"/>
+          <w:szCs w:val="21"/>
+        </w:rPr>
+        <w:t>def</w:t>
+      </w:r>
+      <w:r>
+        <w:rPr>
+          <w:rFonts w:ascii="Courier New" w:eastAsia="Times New Roman" w:hAnsi="Courier New" w:cs="Courier New"/>
+          <w:color w:val="000000"/>
+          <w:sz w:val="21"/>
+          <w:szCs w:val="21"/>
+        </w:rPr>
+        <w:t xml:space="preserve"> </w:t>
+      </w:r>
+      <w:r>
+        <w:rPr>
+          <w:rFonts w:ascii="Courier New" w:eastAsia="Times New Roman" w:hAnsi="Courier New" w:cs="Courier New"/>
+          <w:color w:val="6A5221"/>
+          <w:sz w:val="21"/>
+          <w:szCs w:val="21"/>
+        </w:rPr>
+        <w:t>predict</w:t>
+      </w:r>
+      <w:r>
+        <w:rPr>
+          <w:rFonts w:ascii="Courier New" w:eastAsia="Times New Roman" w:hAnsi="Courier New" w:cs="Courier New"/>
+          <w:color w:val="000000"/>
+          <w:sz w:val="21"/>
+          <w:szCs w:val="21"/>
+        </w:rPr>
+        <w:t>(</w:t>
+      </w:r>
+      <w:r>
+        <w:rPr>
+          <w:rFonts w:ascii="Courier New" w:eastAsia="Times New Roman" w:hAnsi="Courier New" w:cs="Courier New"/>
+          <w:color w:val="001080"/>
+          <w:sz w:val="21"/>
+          <w:szCs w:val="21"/>
+        </w:rPr>
+        <w:t>theta</w:t>
+      </w:r>
+      <w:r>
+        <w:rPr>
+          <w:rFonts w:ascii="Courier New" w:eastAsia="Times New Roman" w:hAnsi="Courier New" w:cs="Courier New"/>
+          <w:color w:val="000000"/>
+          <w:sz w:val="21"/>
+          <w:szCs w:val="21"/>
+        </w:rPr>
+        <w:t xml:space="preserve">, </w:t>
+      </w:r>
+      <w:r>
+        <w:rPr>
+          <w:rFonts w:ascii="Courier New" w:eastAsia="Times New Roman" w:hAnsi="Courier New" w:cs="Courier New"/>
+          <w:color w:val="001080"/>
+          <w:sz w:val="21"/>
+          <w:szCs w:val="21"/>
+        </w:rPr>
+        <w:t>X</w:t>
+      </w:r>
+      <w:r>
+        <w:rPr>
+          <w:rFonts w:ascii="Courier New" w:eastAsia="Times New Roman" w:hAnsi="Courier New" w:cs="Courier New"/>
+          <w:color w:val="000000"/>
+          <w:sz w:val="21"/>
+          <w:szCs w:val="21"/>
+        </w:rPr>
+        <w:t xml:space="preserve">, </w:t>
+      </w:r>
+      <w:r>
+        <w:rPr>
+          <w:rFonts w:ascii="Courier New" w:eastAsia="Times New Roman" w:hAnsi="Courier New" w:cs="Courier New"/>
+          <w:color w:val="001080"/>
+          <w:sz w:val="21"/>
+          <w:szCs w:val="21"/>
+        </w:rPr>
+        <w:t>threshold</w:t>
+      </w:r>
+      <w:r>
+        <w:rPr>
+          <w:rFonts w:ascii="Courier New" w:eastAsia="Times New Roman" w:hAnsi="Courier New" w:cs="Courier New"/>
+          <w:color w:val="000000"/>
+          <w:sz w:val="21"/>
+          <w:szCs w:val="21"/>
+        </w:rPr>
+        <w:t>=</w:t>
+      </w:r>
+      <w:r>
+        <w:rPr>
+          <w:rFonts w:ascii="Courier New" w:eastAsia="Times New Roman" w:hAnsi="Courier New" w:cs="Courier New"/>
+          <w:color w:val="116644"/>
+          <w:sz w:val="21"/>
+          <w:szCs w:val="21"/>
+        </w:rPr>
+        <w:t>0.5</w:t>
+      </w:r>
+      <w:r>
+        <w:rPr>
+          <w:rFonts w:ascii="Courier New" w:eastAsia="Times New Roman" w:hAnsi="Courier New" w:cs="Courier New"/>
+          <w:color w:val="000000"/>
+          <w:sz w:val="21"/>
+          <w:szCs w:val="21"/>
+        </w:rPr>
+        <w:t>):</w:t>
+      </w:r>
+    </w:p>
+    <w:p>
+      <w:pPr>
+        <w:spacing w:after="0" w:line="285" w:lineRule="atLeast"/>
+        <w:ind w:left="0"/>
+        <w:rPr>
+          <w:rFonts w:ascii="Courier New" w:eastAsia="Times New Roman" w:hAnsi="Courier New" w:cs="Courier New"/>
+          <w:color w:val="000000"/>
+          <w:sz w:val="21"/>
+          <w:szCs w:val="21"/>
+        </w:rPr>
+      </w:pPr>
+      <w:r>
+        <w:rPr>
+          <w:rFonts w:ascii="Courier New" w:eastAsia="Times New Roman" w:hAnsi="Courier New" w:cs="Courier New"/>
+          <w:color w:val="000000"/>
+          <w:sz w:val="21"/>
+          <w:szCs w:val="21"/>
+        </w:rPr>
+        <w:t>    p = sigmoid(X.dot(theta.T)) &gt;= threshold</w:t>
+      </w:r>
+    </w:p>
+    <w:p>
+      <w:pPr>
+        <w:spacing w:after="0" w:line="285" w:lineRule="atLeast"/>
+        <w:ind w:left="0"/>
+        <w:rPr>
+          <w:rFonts w:ascii="Courier New" w:eastAsia="Times New Roman" w:hAnsi="Courier New" w:cs="Courier New"/>
+          <w:color w:val="000000"/>
+          <w:sz w:val="21"/>
+          <w:szCs w:val="21"/>
+        </w:rPr>
+      </w:pPr>
+      <w:r>
+        <w:rPr>
+          <w:rFonts w:ascii="Courier New" w:eastAsia="Times New Roman" w:hAnsi="Courier New" w:cs="Courier New"/>
+          <w:color w:val="000000"/>
+          <w:sz w:val="21"/>
+          <w:szCs w:val="21"/>
+        </w:rPr>
+        <w:t xml:space="preserve">    </w:t>
+      </w:r>
+      <w:r>
+        <w:rPr>
+          <w:rFonts w:ascii="Courier New" w:eastAsia="Times New Roman" w:hAnsi="Courier New" w:cs="Courier New"/>
+          <w:color w:val="9723B4"/>
+          <w:sz w:val="21"/>
+          <w:szCs w:val="21"/>
+        </w:rPr>
+        <w:t>return</w:t>
+      </w:r>
+      <w:r>
+        <w:rPr>
+          <w:rFonts w:ascii="Courier New" w:eastAsia="Times New Roman" w:hAnsi="Courier New" w:cs="Courier New"/>
+          <w:color w:val="000000"/>
+          <w:sz w:val="21"/>
+          <w:szCs w:val="21"/>
+        </w:rPr>
+        <w:t>(p.astype(</w:t>
+      </w:r>
+      <w:r>
+        <w:rPr>
+          <w:rFonts w:ascii="Courier New" w:eastAsia="Times New Roman" w:hAnsi="Courier New" w:cs="Courier New"/>
+          <w:color w:val="A31515"/>
+          <w:sz w:val="21"/>
+          <w:szCs w:val="21"/>
+        </w:rPr>
+        <w:t>'int'</w:t>
+      </w:r>
+      <w:r>
+        <w:rPr>
+          <w:rFonts w:ascii="Courier New" w:eastAsia="Times New Roman" w:hAnsi="Courier New" w:cs="Courier New"/>
+          <w:color w:val="000000"/>
+          <w:sz w:val="21"/>
+          <w:szCs w:val="21"/>
+        </w:rPr>
+        <w:t>))</w:t>
+      </w:r>
+    </w:p>
+    <w:p>
+      <w:pPr>
+        <w:tabs>
+          <w:tab w:val="center" w:pos="3675"/>
+        </w:tabs>
+        <w:spacing w:after="197" w:line="259" w:lineRule="auto"/>
+        <w:ind w:left="-15"/>
+        <w:rPr>
+          <w:rFonts w:ascii="Times New Roman" w:eastAsia="Times New Roman" w:hAnsi="Times New Roman" w:cs="Times New Roman"/>
+          <w:szCs w:val="32"/>
+        </w:rPr>
+      </w:pPr>
+    </w:p>
+    <w:p>
+      <w:pPr>
+        <w:spacing w:after="0" w:line="285" w:lineRule="atLeast"/>
+        <w:ind w:left="0"/>
+        <w:rPr>
+          <w:rFonts w:ascii="Courier New" w:eastAsia="Times New Roman" w:hAnsi="Courier New" w:cs="Courier New"/>
+          <w:color w:val="000000"/>
+          <w:sz w:val="21"/>
+          <w:szCs w:val="21"/>
+        </w:rPr>
+      </w:pPr>
+      <w:r>
+        <w:rPr>
+          <w:rFonts w:ascii="Courier New" w:eastAsia="Times New Roman" w:hAnsi="Courier New" w:cs="Courier New"/>
+          <w:color w:val="000000"/>
+          <w:sz w:val="21"/>
+          <w:szCs w:val="21"/>
+        </w:rPr>
+        <w:t xml:space="preserve">accuracy = </w:t>
+      </w:r>
+      <w:r>
+        <w:rPr>
+          <w:rFonts w:ascii="Courier New" w:eastAsia="Times New Roman" w:hAnsi="Courier New" w:cs="Courier New"/>
+          <w:color w:val="116644"/>
+          <w:sz w:val="21"/>
+          <w:szCs w:val="21"/>
+        </w:rPr>
+        <w:t>100</w:t>
+      </w:r>
+      <w:r>
+        <w:rPr>
+          <w:rFonts w:ascii="Courier New" w:eastAsia="Times New Roman" w:hAnsi="Courier New" w:cs="Courier New"/>
+          <w:color w:val="000000"/>
+          <w:sz w:val="21"/>
+          <w:szCs w:val="21"/>
+        </w:rPr>
+        <w:t>*</w:t>
+      </w:r>
+      <w:r>
+        <w:rPr>
+          <w:rFonts w:ascii="Courier New" w:eastAsia="Times New Roman" w:hAnsi="Courier New" w:cs="Courier New"/>
+          <w:color w:val="6A5221"/>
+          <w:sz w:val="21"/>
+          <w:szCs w:val="21"/>
+        </w:rPr>
+        <w:t>sum</w:t>
+      </w:r>
+      <w:r>
+        <w:rPr>
+          <w:rFonts w:ascii="Courier New" w:eastAsia="Times New Roman" w:hAnsi="Courier New" w:cs="Courier New"/>
+          <w:color w:val="000000"/>
+          <w:sz w:val="21"/>
+          <w:szCs w:val="21"/>
+        </w:rPr>
+        <w:t>(predict(res.x, XX) == y.ravel())/y.size</w:t>
+      </w:r>
+    </w:p>
+    <w:p>
+      <w:pPr>
+        <w:spacing w:after="0" w:line="285" w:lineRule="atLeast"/>
+        <w:ind w:left="0"/>
+        <w:rPr>
+          <w:rFonts w:ascii="Courier New" w:eastAsia="Times New Roman" w:hAnsi="Courier New" w:cs="Courier New"/>
+          <w:color w:val="000000"/>
+          <w:sz w:val="21"/>
+          <w:szCs w:val="21"/>
+        </w:rPr>
+      </w:pPr>
+      <w:r>
+        <w:rPr>
+          <w:rFonts w:ascii="Courier New" w:eastAsia="Times New Roman" w:hAnsi="Courier New" w:cs="Courier New"/>
+          <w:color w:val="000000"/>
+          <w:sz w:val="21"/>
+          <w:szCs w:val="21"/>
+        </w:rPr>
+        <w:t>accuracy  </w:t>
+      </w:r>
+      <w:r>
+        <w:rPr>
+          <w:rFonts w:ascii="Courier New" w:eastAsia="Times New Roman" w:hAnsi="Courier New" w:cs="Courier New"/>
+          <w:color w:val="008000"/>
+          <w:sz w:val="21"/>
+          <w:szCs w:val="21"/>
+        </w:rPr>
+        <w:t># for C = reg = lambda = 0</w:t>
+      </w:r>
+    </w:p>
+    <w:p>
+      <w:pPr>
+        <w:pStyle w:val="HTMLPreformatted"/>
+        <w:rPr>
+          <w:i/>
+        </w:rPr>
+      </w:pPr>
+    </w:p>
+    <w:p>
+      <w:pPr>
+        <w:pStyle w:val="HTMLPreformatted"/>
+        <w:rPr>
+          <w:i/>
+        </w:rPr>
       </w:pPr>
       <w:bookmarkStart w:id="0" w:name="_GoBack"/>
       <w:bookmarkEnd w:id="0"/>
+      <w:r>
+        <w:rPr>
+          <w:i/>
+        </w:rPr>
+        <w:t>np.float64(61.016949152542374)</w:t>
+      </w:r>
+    </w:p>
+    <w:p>
+      <w:pPr>
+        <w:pStyle w:val="HTMLPreformatted"/>
+        <w:rPr>
+          <w:i/>
+        </w:rPr>
+      </w:pPr>
+    </w:p>
+    <w:p>
+      <w:pPr>
+        <w:spacing w:after="0" w:line="285" w:lineRule="atLeast"/>
+        <w:ind w:left="0"/>
+        <w:rPr>
+          <w:rFonts w:ascii="Courier New" w:eastAsia="Times New Roman" w:hAnsi="Courier New" w:cs="Courier New"/>
+          <w:color w:val="000000"/>
+          <w:sz w:val="21"/>
+          <w:szCs w:val="21"/>
+        </w:rPr>
+      </w:pPr>
+      <w:r>
+        <w:rPr>
+          <w:rFonts w:ascii="Courier New" w:eastAsia="Times New Roman" w:hAnsi="Courier New" w:cs="Courier New"/>
+          <w:color w:val="008000"/>
+          <w:sz w:val="21"/>
+          <w:szCs w:val="21"/>
+        </w:rPr>
+        <w:t># Effect of lambda</w:t>
+      </w:r>
+    </w:p>
+    <w:p>
+      <w:pPr>
+        <w:spacing w:after="0" w:line="285" w:lineRule="atLeast"/>
+        <w:ind w:left="0"/>
+        <w:rPr>
+          <w:rFonts w:ascii="Courier New" w:eastAsia="Times New Roman" w:hAnsi="Courier New" w:cs="Courier New"/>
+          <w:color w:val="000000"/>
+          <w:sz w:val="21"/>
+          <w:szCs w:val="21"/>
+        </w:rPr>
+      </w:pPr>
+      <w:r>
+        <w:rPr>
+          <w:rFonts w:ascii="Courier New" w:eastAsia="Times New Roman" w:hAnsi="Courier New" w:cs="Courier New"/>
+          <w:color w:val="000000"/>
+          <w:sz w:val="21"/>
+          <w:szCs w:val="21"/>
+        </w:rPr>
+        <w:t>lambda_set = [</w:t>
+      </w:r>
+      <w:r>
+        <w:rPr>
+          <w:rFonts w:ascii="Courier New" w:eastAsia="Times New Roman" w:hAnsi="Courier New" w:cs="Courier New"/>
+          <w:color w:val="116644"/>
+          <w:sz w:val="21"/>
+          <w:szCs w:val="21"/>
+        </w:rPr>
+        <w:t>0</w:t>
+      </w:r>
+      <w:r>
+        <w:rPr>
+          <w:rFonts w:ascii="Courier New" w:eastAsia="Times New Roman" w:hAnsi="Courier New" w:cs="Courier New"/>
+          <w:color w:val="000000"/>
+          <w:sz w:val="21"/>
+          <w:szCs w:val="21"/>
+        </w:rPr>
+        <w:t>,</w:t>
+      </w:r>
+      <w:r>
+        <w:rPr>
+          <w:rFonts w:ascii="Courier New" w:eastAsia="Times New Roman" w:hAnsi="Courier New" w:cs="Courier New"/>
+          <w:color w:val="116644"/>
+          <w:sz w:val="21"/>
+          <w:szCs w:val="21"/>
+        </w:rPr>
+        <w:t>1</w:t>
+      </w:r>
+      <w:r>
+        <w:rPr>
+          <w:rFonts w:ascii="Courier New" w:eastAsia="Times New Roman" w:hAnsi="Courier New" w:cs="Courier New"/>
+          <w:color w:val="000000"/>
+          <w:sz w:val="21"/>
+          <w:szCs w:val="21"/>
+        </w:rPr>
+        <w:t>,</w:t>
+      </w:r>
+      <w:r>
+        <w:rPr>
+          <w:rFonts w:ascii="Courier New" w:eastAsia="Times New Roman" w:hAnsi="Courier New" w:cs="Courier New"/>
+          <w:color w:val="116644"/>
+          <w:sz w:val="21"/>
+          <w:szCs w:val="21"/>
+        </w:rPr>
+        <w:t>100</w:t>
+      </w:r>
+      <w:r>
+        <w:rPr>
+          <w:rFonts w:ascii="Courier New" w:eastAsia="Times New Roman" w:hAnsi="Courier New" w:cs="Courier New"/>
+          <w:color w:val="000000"/>
+          <w:sz w:val="21"/>
+          <w:szCs w:val="21"/>
+        </w:rPr>
+        <w:t>]</w:t>
+      </w:r>
+    </w:p>
+    <w:p>
+      <w:pPr>
+        <w:spacing w:after="0" w:line="285" w:lineRule="atLeast"/>
+        <w:ind w:left="0"/>
+        <w:rPr>
+          <w:rFonts w:ascii="Courier New" w:eastAsia="Times New Roman" w:hAnsi="Courier New" w:cs="Courier New"/>
+          <w:color w:val="000000"/>
+          <w:sz w:val="21"/>
+          <w:szCs w:val="21"/>
+        </w:rPr>
+      </w:pPr>
+      <w:r>
+        <w:rPr>
+          <w:rFonts w:ascii="Courier New" w:eastAsia="Times New Roman" w:hAnsi="Courier New" w:cs="Courier New"/>
+          <w:color w:val="000000"/>
+          <w:sz w:val="21"/>
+          <w:szCs w:val="21"/>
+        </w:rPr>
+        <w:t>fig, axes = plt.subplots(</w:t>
+      </w:r>
+      <w:r>
+        <w:rPr>
+          <w:rFonts w:ascii="Courier New" w:eastAsia="Times New Roman" w:hAnsi="Courier New" w:cs="Courier New"/>
+          <w:color w:val="116644"/>
+          <w:sz w:val="21"/>
+          <w:szCs w:val="21"/>
+        </w:rPr>
+        <w:t>1</w:t>
+      </w:r>
+      <w:r>
+        <w:rPr>
+          <w:rFonts w:ascii="Courier New" w:eastAsia="Times New Roman" w:hAnsi="Courier New" w:cs="Courier New"/>
+          <w:color w:val="000000"/>
+          <w:sz w:val="21"/>
+          <w:szCs w:val="21"/>
+        </w:rPr>
+        <w:t>,</w:t>
+      </w:r>
+      <w:r>
+        <w:rPr>
+          <w:rFonts w:ascii="Courier New" w:eastAsia="Times New Roman" w:hAnsi="Courier New" w:cs="Courier New"/>
+          <w:color w:val="6A5221"/>
+          <w:sz w:val="21"/>
+          <w:szCs w:val="21"/>
+        </w:rPr>
+        <w:t>len</w:t>
+      </w:r>
+      <w:r>
+        <w:rPr>
+          <w:rFonts w:ascii="Courier New" w:eastAsia="Times New Roman" w:hAnsi="Courier New" w:cs="Courier New"/>
+          <w:color w:val="000000"/>
+          <w:sz w:val="21"/>
+          <w:szCs w:val="21"/>
+        </w:rPr>
+        <w:t xml:space="preserve">(lambda_set), sharey = </w:t>
+      </w:r>
+      <w:r>
+        <w:rPr>
+          <w:rFonts w:ascii="Courier New" w:eastAsia="Times New Roman" w:hAnsi="Courier New" w:cs="Courier New"/>
+          <w:color w:val="0000FF"/>
+          <w:sz w:val="21"/>
+          <w:szCs w:val="21"/>
+        </w:rPr>
+        <w:t>True</w:t>
+      </w:r>
+      <w:r>
+        <w:rPr>
+          <w:rFonts w:ascii="Courier New" w:eastAsia="Times New Roman" w:hAnsi="Courier New" w:cs="Courier New"/>
+          <w:color w:val="000000"/>
+          <w:sz w:val="21"/>
+          <w:szCs w:val="21"/>
+        </w:rPr>
+        <w:t>, figsize=(</w:t>
+      </w:r>
+      <w:r>
+        <w:rPr>
+          <w:rFonts w:ascii="Courier New" w:eastAsia="Times New Roman" w:hAnsi="Courier New" w:cs="Courier New"/>
+          <w:color w:val="116644"/>
+          <w:sz w:val="21"/>
+          <w:szCs w:val="21"/>
+        </w:rPr>
+        <w:t>17</w:t>
+      </w:r>
+      <w:r>
+        <w:rPr>
+          <w:rFonts w:ascii="Courier New" w:eastAsia="Times New Roman" w:hAnsi="Courier New" w:cs="Courier New"/>
+          <w:color w:val="000000"/>
+          <w:sz w:val="21"/>
+          <w:szCs w:val="21"/>
+        </w:rPr>
+        <w:t>,</w:t>
+      </w:r>
+      <w:r>
+        <w:rPr>
+          <w:rFonts w:ascii="Courier New" w:eastAsia="Times New Roman" w:hAnsi="Courier New" w:cs="Courier New"/>
+          <w:color w:val="116644"/>
+          <w:sz w:val="21"/>
+          <w:szCs w:val="21"/>
+        </w:rPr>
+        <w:t>5</w:t>
+      </w:r>
+      <w:r>
+        <w:rPr>
+          <w:rFonts w:ascii="Courier New" w:eastAsia="Times New Roman" w:hAnsi="Courier New" w:cs="Courier New"/>
+          <w:color w:val="000000"/>
+          <w:sz w:val="21"/>
+          <w:szCs w:val="21"/>
+        </w:rPr>
+        <w:t>))</w:t>
+      </w:r>
+    </w:p>
+    <w:p>
+      <w:pPr>
+        <w:spacing w:after="0" w:line="285" w:lineRule="atLeast"/>
+        <w:ind w:left="0"/>
+        <w:rPr>
+          <w:rFonts w:ascii="Courier New" w:eastAsia="Times New Roman" w:hAnsi="Courier New" w:cs="Courier New"/>
+          <w:color w:val="000000"/>
+          <w:sz w:val="21"/>
+          <w:szCs w:val="21"/>
+        </w:rPr>
+      </w:pPr>
+    </w:p>
+    <w:p>
+      <w:pPr>
+        <w:spacing w:after="0" w:line="285" w:lineRule="atLeast"/>
+        <w:ind w:left="0"/>
+        <w:rPr>
+          <w:rFonts w:ascii="Courier New" w:eastAsia="Times New Roman" w:hAnsi="Courier New" w:cs="Courier New"/>
+          <w:color w:val="000000"/>
+          <w:sz w:val="21"/>
+          <w:szCs w:val="21"/>
+        </w:rPr>
+      </w:pPr>
+      <w:r>
+        <w:rPr>
+          <w:rFonts w:ascii="Courier New" w:eastAsia="Times New Roman" w:hAnsi="Courier New" w:cs="Courier New"/>
+          <w:color w:val="008000"/>
+          <w:sz w:val="21"/>
+          <w:szCs w:val="21"/>
+        </w:rPr>
+        <w:t># Decision boundaries</w:t>
+      </w:r>
+    </w:p>
+    <w:p>
+      <w:pPr>
+        <w:spacing w:after="0" w:line="285" w:lineRule="atLeast"/>
+        <w:ind w:left="0"/>
+        <w:rPr>
+          <w:rFonts w:ascii="Courier New" w:eastAsia="Times New Roman" w:hAnsi="Courier New" w:cs="Courier New"/>
+          <w:color w:val="000000"/>
+          <w:sz w:val="21"/>
+          <w:szCs w:val="21"/>
+        </w:rPr>
+      </w:pPr>
+      <w:r>
+        <w:rPr>
+          <w:rFonts w:ascii="Courier New" w:eastAsia="Times New Roman" w:hAnsi="Courier New" w:cs="Courier New"/>
+          <w:color w:val="008000"/>
+          <w:sz w:val="21"/>
+          <w:szCs w:val="21"/>
+        </w:rPr>
+        <w:t># Lambda = 0 : No regularization (overfitting)</w:t>
+      </w:r>
+    </w:p>
+    <w:p>
+      <w:pPr>
+        <w:spacing w:after="0" w:line="285" w:lineRule="atLeast"/>
+        <w:ind w:left="0"/>
+        <w:rPr>
+          <w:rFonts w:ascii="Courier New" w:eastAsia="Times New Roman" w:hAnsi="Courier New" w:cs="Courier New"/>
+          <w:color w:val="000000"/>
+          <w:sz w:val="21"/>
+          <w:szCs w:val="21"/>
+        </w:rPr>
+      </w:pPr>
+      <w:r>
+        <w:rPr>
+          <w:rFonts w:ascii="Courier New" w:eastAsia="Times New Roman" w:hAnsi="Courier New" w:cs="Courier New"/>
+          <w:color w:val="008000"/>
+          <w:sz w:val="21"/>
+          <w:szCs w:val="21"/>
+        </w:rPr>
+        <w:t># Lambda = 1 : Looks about right</w:t>
+      </w:r>
+    </w:p>
+    <w:p>
+      <w:pPr>
+        <w:spacing w:after="0" w:line="285" w:lineRule="atLeast"/>
+        <w:ind w:left="0"/>
+        <w:rPr>
+          <w:rFonts w:ascii="Courier New" w:eastAsia="Times New Roman" w:hAnsi="Courier New" w:cs="Courier New"/>
+          <w:color w:val="000000"/>
+          <w:sz w:val="21"/>
+          <w:szCs w:val="21"/>
+        </w:rPr>
+      </w:pPr>
+      <w:r>
+        <w:rPr>
+          <w:rFonts w:ascii="Courier New" w:eastAsia="Times New Roman" w:hAnsi="Courier New" w:cs="Courier New"/>
+          <w:color w:val="008000"/>
+          <w:sz w:val="21"/>
+          <w:szCs w:val="21"/>
+        </w:rPr>
+        <w:t># Lambda = 100 : Too much regularization --&gt; high bias (underfitting)</w:t>
+      </w:r>
+    </w:p>
+    <w:p>
+      <w:pPr>
+        <w:spacing w:after="0" w:line="285" w:lineRule="atLeast"/>
+        <w:ind w:left="0"/>
+        <w:rPr>
+          <w:rFonts w:ascii="Courier New" w:eastAsia="Times New Roman" w:hAnsi="Courier New" w:cs="Courier New"/>
+          <w:color w:val="000000"/>
+          <w:sz w:val="21"/>
+          <w:szCs w:val="21"/>
+        </w:rPr>
+      </w:pPr>
+    </w:p>
+    <w:p>
+      <w:pPr>
+        <w:spacing w:after="0" w:line="285" w:lineRule="atLeast"/>
+        <w:ind w:left="0"/>
+        <w:rPr>
+          <w:rFonts w:ascii="Courier New" w:eastAsia="Times New Roman" w:hAnsi="Courier New" w:cs="Courier New"/>
+          <w:color w:val="000000"/>
+          <w:sz w:val="21"/>
+          <w:szCs w:val="21"/>
+        </w:rPr>
+      </w:pPr>
+      <w:r>
+        <w:rPr>
+          <w:rFonts w:ascii="Courier New" w:eastAsia="Times New Roman" w:hAnsi="Courier New" w:cs="Courier New"/>
+          <w:color w:val="000000"/>
+          <w:sz w:val="21"/>
+          <w:szCs w:val="21"/>
+        </w:rPr>
+        <w:t>x1_min, x1_max = data[</w:t>
+      </w:r>
+      <w:r>
+        <w:rPr>
+          <w:rFonts w:ascii="Courier New" w:eastAsia="Times New Roman" w:hAnsi="Courier New" w:cs="Courier New"/>
+          <w:color w:val="A31515"/>
+          <w:sz w:val="21"/>
+          <w:szCs w:val="21"/>
+        </w:rPr>
+        <w:t>'x1'</w:t>
+      </w:r>
+      <w:r>
+        <w:rPr>
+          <w:rFonts w:ascii="Courier New" w:eastAsia="Times New Roman" w:hAnsi="Courier New" w:cs="Courier New"/>
+          <w:color w:val="000000"/>
+          <w:sz w:val="21"/>
+          <w:szCs w:val="21"/>
+        </w:rPr>
+        <w:t>].</w:t>
+      </w:r>
+      <w:r>
+        <w:rPr>
+          <w:rFonts w:ascii="Courier New" w:eastAsia="Times New Roman" w:hAnsi="Courier New" w:cs="Courier New"/>
+          <w:color w:val="6A5221"/>
+          <w:sz w:val="21"/>
+          <w:szCs w:val="21"/>
+        </w:rPr>
+        <w:t>min</w:t>
+      </w:r>
+      <w:r>
+        <w:rPr>
+          <w:rFonts w:ascii="Courier New" w:eastAsia="Times New Roman" w:hAnsi="Courier New" w:cs="Courier New"/>
+          <w:color w:val="000000"/>
+          <w:sz w:val="21"/>
+          <w:szCs w:val="21"/>
+        </w:rPr>
+        <w:t>(), data[</w:t>
+      </w:r>
+      <w:r>
+        <w:rPr>
+          <w:rFonts w:ascii="Courier New" w:eastAsia="Times New Roman" w:hAnsi="Courier New" w:cs="Courier New"/>
+          <w:color w:val="A31515"/>
+          <w:sz w:val="21"/>
+          <w:szCs w:val="21"/>
+        </w:rPr>
+        <w:t>'x1'</w:t>
+      </w:r>
+      <w:r>
+        <w:rPr>
+          <w:rFonts w:ascii="Courier New" w:eastAsia="Times New Roman" w:hAnsi="Courier New" w:cs="Courier New"/>
+          <w:color w:val="000000"/>
+          <w:sz w:val="21"/>
+          <w:szCs w:val="21"/>
+        </w:rPr>
+        <w:t>].</w:t>
+      </w:r>
+      <w:r>
+        <w:rPr>
+          <w:rFonts w:ascii="Courier New" w:eastAsia="Times New Roman" w:hAnsi="Courier New" w:cs="Courier New"/>
+          <w:color w:val="6A5221"/>
+          <w:sz w:val="21"/>
+          <w:szCs w:val="21"/>
+        </w:rPr>
+        <w:t>max</w:t>
+      </w:r>
+      <w:r>
+        <w:rPr>
+          <w:rFonts w:ascii="Courier New" w:eastAsia="Times New Roman" w:hAnsi="Courier New" w:cs="Courier New"/>
+          <w:color w:val="000000"/>
+          <w:sz w:val="21"/>
+          <w:szCs w:val="21"/>
+        </w:rPr>
+        <w:t>(),</w:t>
+      </w:r>
+    </w:p>
+    <w:p>
+      <w:pPr>
+        <w:spacing w:after="0" w:line="285" w:lineRule="atLeast"/>
+        <w:ind w:left="0"/>
+        <w:rPr>
+          <w:rFonts w:ascii="Courier New" w:eastAsia="Times New Roman" w:hAnsi="Courier New" w:cs="Courier New"/>
+          <w:color w:val="000000"/>
+          <w:sz w:val="21"/>
+          <w:szCs w:val="21"/>
+        </w:rPr>
+      </w:pPr>
+      <w:r>
+        <w:rPr>
+          <w:rFonts w:ascii="Courier New" w:eastAsia="Times New Roman" w:hAnsi="Courier New" w:cs="Courier New"/>
+          <w:color w:val="000000"/>
+          <w:sz w:val="21"/>
+          <w:szCs w:val="21"/>
+        </w:rPr>
+        <w:t>x2_min, x2_max = data[</w:t>
+      </w:r>
+      <w:r>
+        <w:rPr>
+          <w:rFonts w:ascii="Courier New" w:eastAsia="Times New Roman" w:hAnsi="Courier New" w:cs="Courier New"/>
+          <w:color w:val="A31515"/>
+          <w:sz w:val="21"/>
+          <w:szCs w:val="21"/>
+        </w:rPr>
+        <w:t>'x2'</w:t>
+      </w:r>
+      <w:r>
+        <w:rPr>
+          <w:rFonts w:ascii="Courier New" w:eastAsia="Times New Roman" w:hAnsi="Courier New" w:cs="Courier New"/>
+          <w:color w:val="000000"/>
+          <w:sz w:val="21"/>
+          <w:szCs w:val="21"/>
+        </w:rPr>
+        <w:t>].</w:t>
+      </w:r>
+      <w:r>
+        <w:rPr>
+          <w:rFonts w:ascii="Courier New" w:eastAsia="Times New Roman" w:hAnsi="Courier New" w:cs="Courier New"/>
+          <w:color w:val="6A5221"/>
+          <w:sz w:val="21"/>
+          <w:szCs w:val="21"/>
+        </w:rPr>
+        <w:t>min</w:t>
+      </w:r>
+      <w:r>
+        <w:rPr>
+          <w:rFonts w:ascii="Courier New" w:eastAsia="Times New Roman" w:hAnsi="Courier New" w:cs="Courier New"/>
+          <w:color w:val="000000"/>
+          <w:sz w:val="21"/>
+          <w:szCs w:val="21"/>
+        </w:rPr>
+        <w:t>(), data[</w:t>
+      </w:r>
+      <w:r>
+        <w:rPr>
+          <w:rFonts w:ascii="Courier New" w:eastAsia="Times New Roman" w:hAnsi="Courier New" w:cs="Courier New"/>
+          <w:color w:val="A31515"/>
+          <w:sz w:val="21"/>
+          <w:szCs w:val="21"/>
+        </w:rPr>
+        <w:t>'x2'</w:t>
+      </w:r>
+      <w:r>
+        <w:rPr>
+          <w:rFonts w:ascii="Courier New" w:eastAsia="Times New Roman" w:hAnsi="Courier New" w:cs="Courier New"/>
+          <w:color w:val="000000"/>
+          <w:sz w:val="21"/>
+          <w:szCs w:val="21"/>
+        </w:rPr>
+        <w:t>].</w:t>
+      </w:r>
+      <w:r>
+        <w:rPr>
+          <w:rFonts w:ascii="Courier New" w:eastAsia="Times New Roman" w:hAnsi="Courier New" w:cs="Courier New"/>
+          <w:color w:val="6A5221"/>
+          <w:sz w:val="21"/>
+          <w:szCs w:val="21"/>
+        </w:rPr>
+        <w:t>max</w:t>
+      </w:r>
+      <w:r>
+        <w:rPr>
+          <w:rFonts w:ascii="Courier New" w:eastAsia="Times New Roman" w:hAnsi="Courier New" w:cs="Courier New"/>
+          <w:color w:val="000000"/>
+          <w:sz w:val="21"/>
+          <w:szCs w:val="21"/>
+        </w:rPr>
+        <w:t>(),</w:t>
+      </w:r>
+    </w:p>
+    <w:p>
+      <w:pPr>
+        <w:spacing w:after="0" w:line="285" w:lineRule="atLeast"/>
+        <w:ind w:left="0"/>
+        <w:rPr>
+          <w:rFonts w:ascii="Courier New" w:eastAsia="Times New Roman" w:hAnsi="Courier New" w:cs="Courier New"/>
+          <w:color w:val="000000"/>
+          <w:sz w:val="21"/>
+          <w:szCs w:val="21"/>
+        </w:rPr>
+      </w:pPr>
+      <w:r>
+        <w:rPr>
+          <w:rFonts w:ascii="Courier New" w:eastAsia="Times New Roman" w:hAnsi="Courier New" w:cs="Courier New"/>
+          <w:color w:val="000000"/>
+          <w:sz w:val="21"/>
+          <w:szCs w:val="21"/>
+        </w:rPr>
+        <w:t>xx1, xx2 = np.meshgrid(np.linspace(x1_min, x1_max), np.linspace(x2_min, x2_max))</w:t>
+      </w:r>
+    </w:p>
+    <w:p>
+      <w:pPr>
+        <w:spacing w:after="0" w:line="285" w:lineRule="atLeast"/>
+        <w:ind w:left="0"/>
+        <w:rPr>
+          <w:rFonts w:ascii="Courier New" w:eastAsia="Times New Roman" w:hAnsi="Courier New" w:cs="Courier New"/>
+          <w:color w:val="000000"/>
+          <w:sz w:val="21"/>
+          <w:szCs w:val="21"/>
+        </w:rPr>
+      </w:pPr>
+      <w:r>
+        <w:rPr>
+          <w:rFonts w:ascii="Courier New" w:eastAsia="Times New Roman" w:hAnsi="Courier New" w:cs="Courier New"/>
+          <w:color w:val="000000"/>
+          <w:sz w:val="21"/>
+          <w:szCs w:val="21"/>
+        </w:rPr>
+        <w:t>B0 = np.linspace(x1_min,x1_max)</w:t>
+      </w:r>
+    </w:p>
+    <w:p>
+      <w:pPr>
+        <w:spacing w:after="0" w:line="285" w:lineRule="atLeast"/>
+        <w:ind w:left="0"/>
+        <w:rPr>
+          <w:rFonts w:ascii="Courier New" w:eastAsia="Times New Roman" w:hAnsi="Courier New" w:cs="Courier New"/>
+          <w:color w:val="000000"/>
+          <w:sz w:val="21"/>
+          <w:szCs w:val="21"/>
+        </w:rPr>
+      </w:pPr>
+      <w:r>
+        <w:rPr>
+          <w:rFonts w:ascii="Courier New" w:eastAsia="Times New Roman" w:hAnsi="Courier New" w:cs="Courier New"/>
+          <w:color w:val="000000"/>
+          <w:sz w:val="21"/>
+          <w:szCs w:val="21"/>
+        </w:rPr>
+        <w:t>B1 = np.linspace(x2_min,x2_max)</w:t>
+      </w:r>
+    </w:p>
+    <w:p>
+      <w:pPr>
+        <w:spacing w:after="0" w:line="285" w:lineRule="atLeast"/>
+        <w:ind w:left="0"/>
+        <w:rPr>
+          <w:rFonts w:ascii="Courier New" w:eastAsia="Times New Roman" w:hAnsi="Courier New" w:cs="Courier New"/>
+          <w:color w:val="000000"/>
+          <w:sz w:val="21"/>
+          <w:szCs w:val="21"/>
+        </w:rPr>
+      </w:pPr>
+      <w:r>
+        <w:rPr>
+          <w:rFonts w:ascii="Courier New" w:eastAsia="Times New Roman" w:hAnsi="Courier New" w:cs="Courier New"/>
+          <w:color w:val="000000"/>
+          <w:sz w:val="21"/>
+          <w:szCs w:val="21"/>
+        </w:rPr>
+        <w:t>Z = np.zeros((B0.size,B1.size))</w:t>
+      </w:r>
+    </w:p>
+    <w:p>
+      <w:pPr>
+        <w:spacing w:after="0" w:line="285" w:lineRule="atLeast"/>
+        <w:ind w:left="0"/>
+        <w:rPr>
+          <w:rFonts w:ascii="Courier New" w:eastAsia="Times New Roman" w:hAnsi="Courier New" w:cs="Courier New"/>
+          <w:color w:val="000000"/>
+          <w:sz w:val="21"/>
+          <w:szCs w:val="21"/>
+        </w:rPr>
+      </w:pPr>
+    </w:p>
+    <w:p>
+      <w:pPr>
+        <w:spacing w:after="0" w:line="285" w:lineRule="atLeast"/>
+        <w:ind w:left="0"/>
+        <w:rPr>
+          <w:rFonts w:ascii="Courier New" w:eastAsia="Times New Roman" w:hAnsi="Courier New" w:cs="Courier New"/>
+          <w:color w:val="000000"/>
+          <w:sz w:val="21"/>
+          <w:szCs w:val="21"/>
+        </w:rPr>
+      </w:pPr>
+      <w:r>
+        <w:rPr>
+          <w:rFonts w:ascii="Courier New" w:eastAsia="Times New Roman" w:hAnsi="Courier New" w:cs="Courier New"/>
+          <w:color w:val="9723B4"/>
+          <w:sz w:val="21"/>
+          <w:szCs w:val="21"/>
+        </w:rPr>
+        <w:t>for</w:t>
+      </w:r>
+      <w:r>
+        <w:rPr>
+          <w:rFonts w:ascii="Courier New" w:eastAsia="Times New Roman" w:hAnsi="Courier New" w:cs="Courier New"/>
+          <w:color w:val="000000"/>
+          <w:sz w:val="21"/>
+          <w:szCs w:val="21"/>
+        </w:rPr>
+        <w:t xml:space="preserve"> i, C </w:t>
+      </w:r>
+      <w:r>
+        <w:rPr>
+          <w:rFonts w:ascii="Courier New" w:eastAsia="Times New Roman" w:hAnsi="Courier New" w:cs="Courier New"/>
+          <w:color w:val="0000FF"/>
+          <w:sz w:val="21"/>
+          <w:szCs w:val="21"/>
+        </w:rPr>
+        <w:t>in</w:t>
+      </w:r>
+      <w:r>
+        <w:rPr>
+          <w:rFonts w:ascii="Courier New" w:eastAsia="Times New Roman" w:hAnsi="Courier New" w:cs="Courier New"/>
+          <w:color w:val="000000"/>
+          <w:sz w:val="21"/>
+          <w:szCs w:val="21"/>
+        </w:rPr>
+        <w:t xml:space="preserve"> </w:t>
+      </w:r>
+      <w:r>
+        <w:rPr>
+          <w:rFonts w:ascii="Courier New" w:eastAsia="Times New Roman" w:hAnsi="Courier New" w:cs="Courier New"/>
+          <w:color w:val="6A5221"/>
+          <w:sz w:val="21"/>
+          <w:szCs w:val="21"/>
+        </w:rPr>
+        <w:t>enumerate</w:t>
+      </w:r>
+      <w:r>
+        <w:rPr>
+          <w:rFonts w:ascii="Courier New" w:eastAsia="Times New Roman" w:hAnsi="Courier New" w:cs="Courier New"/>
+          <w:color w:val="000000"/>
+          <w:sz w:val="21"/>
+          <w:szCs w:val="21"/>
+        </w:rPr>
+        <w:t>(lambda_set):</w:t>
+      </w:r>
+    </w:p>
+    <w:p>
+      <w:pPr>
+        <w:spacing w:after="0" w:line="285" w:lineRule="atLeast"/>
+        <w:ind w:left="0"/>
+        <w:rPr>
+          <w:rFonts w:ascii="Courier New" w:eastAsia="Times New Roman" w:hAnsi="Courier New" w:cs="Courier New"/>
+          <w:color w:val="000000"/>
+          <w:sz w:val="21"/>
+          <w:szCs w:val="21"/>
+        </w:rPr>
+      </w:pPr>
+      <w:r>
+        <w:rPr>
+          <w:rFonts w:ascii="Courier New" w:eastAsia="Times New Roman" w:hAnsi="Courier New" w:cs="Courier New"/>
+          <w:color w:val="000000"/>
+          <w:sz w:val="21"/>
+          <w:szCs w:val="21"/>
+        </w:rPr>
+        <w:t xml:space="preserve">    </w:t>
+      </w:r>
+      <w:r>
+        <w:rPr>
+          <w:rFonts w:ascii="Courier New" w:eastAsia="Times New Roman" w:hAnsi="Courier New" w:cs="Courier New"/>
+          <w:color w:val="008000"/>
+          <w:sz w:val="21"/>
+          <w:szCs w:val="21"/>
+        </w:rPr>
+        <w:t># Optimize costFunctionReg</w:t>
+      </w:r>
+    </w:p>
+    <w:p>
+      <w:pPr>
+        <w:spacing w:after="0" w:line="285" w:lineRule="atLeast"/>
+        <w:ind w:left="0"/>
+        <w:rPr>
+          <w:rFonts w:ascii="Courier New" w:eastAsia="Times New Roman" w:hAnsi="Courier New" w:cs="Courier New"/>
+          <w:color w:val="000000"/>
+          <w:sz w:val="21"/>
+          <w:szCs w:val="21"/>
+        </w:rPr>
+      </w:pPr>
+      <w:r>
+        <w:rPr>
+          <w:rFonts w:ascii="Courier New" w:eastAsia="Times New Roman" w:hAnsi="Courier New" w:cs="Courier New"/>
+          <w:color w:val="000000"/>
+          <w:sz w:val="21"/>
+          <w:szCs w:val="21"/>
+        </w:rPr>
+        <w:t>    res = minimize(Cost, theta_initial, args=(C, XX, y), method=</w:t>
+      </w:r>
+      <w:r>
+        <w:rPr>
+          <w:rFonts w:ascii="Courier New" w:eastAsia="Times New Roman" w:hAnsi="Courier New" w:cs="Courier New"/>
+          <w:color w:val="0000FF"/>
+          <w:sz w:val="21"/>
+          <w:szCs w:val="21"/>
+        </w:rPr>
+        <w:t>None</w:t>
+      </w:r>
+      <w:r>
+        <w:rPr>
+          <w:rFonts w:ascii="Courier New" w:eastAsia="Times New Roman" w:hAnsi="Courier New" w:cs="Courier New"/>
+          <w:color w:val="000000"/>
+          <w:sz w:val="21"/>
+          <w:szCs w:val="21"/>
+        </w:rPr>
+        <w:t>, jac=gradientReg, options={</w:t>
+      </w:r>
+      <w:r>
+        <w:rPr>
+          <w:rFonts w:ascii="Courier New" w:eastAsia="Times New Roman" w:hAnsi="Courier New" w:cs="Courier New"/>
+          <w:color w:val="A31515"/>
+          <w:sz w:val="21"/>
+          <w:szCs w:val="21"/>
+        </w:rPr>
+        <w:t>'maxiter'</w:t>
+      </w:r>
+      <w:r>
+        <w:rPr>
+          <w:rFonts w:ascii="Courier New" w:eastAsia="Times New Roman" w:hAnsi="Courier New" w:cs="Courier New"/>
+          <w:color w:val="000000"/>
+          <w:sz w:val="21"/>
+          <w:szCs w:val="21"/>
+        </w:rPr>
+        <w:t>:</w:t>
+      </w:r>
+      <w:r>
+        <w:rPr>
+          <w:rFonts w:ascii="Courier New" w:eastAsia="Times New Roman" w:hAnsi="Courier New" w:cs="Courier New"/>
+          <w:color w:val="116644"/>
+          <w:sz w:val="21"/>
+          <w:szCs w:val="21"/>
+        </w:rPr>
+        <w:t>3000</w:t>
+      </w:r>
+      <w:r>
+        <w:rPr>
+          <w:rFonts w:ascii="Courier New" w:eastAsia="Times New Roman" w:hAnsi="Courier New" w:cs="Courier New"/>
+          <w:color w:val="000000"/>
+          <w:sz w:val="21"/>
+          <w:szCs w:val="21"/>
+        </w:rPr>
+        <w:t>})</w:t>
+      </w:r>
+    </w:p>
+    <w:p>
+      <w:pPr>
+        <w:spacing w:after="0" w:line="285" w:lineRule="atLeast"/>
+        <w:ind w:left="0"/>
+        <w:rPr>
+          <w:rFonts w:ascii="Courier New" w:eastAsia="Times New Roman" w:hAnsi="Courier New" w:cs="Courier New"/>
+          <w:color w:val="000000"/>
+          <w:sz w:val="21"/>
+          <w:szCs w:val="21"/>
+        </w:rPr>
+      </w:pPr>
+    </w:p>
+    <w:p>
+      <w:pPr>
+        <w:spacing w:after="0" w:line="285" w:lineRule="atLeast"/>
+        <w:ind w:left="0"/>
+        <w:rPr>
+          <w:rFonts w:ascii="Courier New" w:eastAsia="Times New Roman" w:hAnsi="Courier New" w:cs="Courier New"/>
+          <w:color w:val="000000"/>
+          <w:sz w:val="21"/>
+          <w:szCs w:val="21"/>
+        </w:rPr>
+      </w:pPr>
+      <w:r>
+        <w:rPr>
+          <w:rFonts w:ascii="Courier New" w:eastAsia="Times New Roman" w:hAnsi="Courier New" w:cs="Courier New"/>
+          <w:color w:val="000000"/>
+          <w:sz w:val="21"/>
+          <w:szCs w:val="21"/>
+        </w:rPr>
+        <w:t xml:space="preserve">    </w:t>
+      </w:r>
+      <w:r>
+        <w:rPr>
+          <w:rFonts w:ascii="Courier New" w:eastAsia="Times New Roman" w:hAnsi="Courier New" w:cs="Courier New"/>
+          <w:color w:val="0000FF"/>
+          <w:sz w:val="21"/>
+          <w:szCs w:val="21"/>
+        </w:rPr>
+        <w:t>def</w:t>
+      </w:r>
+      <w:r>
+        <w:rPr>
+          <w:rFonts w:ascii="Courier New" w:eastAsia="Times New Roman" w:hAnsi="Courier New" w:cs="Courier New"/>
+          <w:color w:val="000000"/>
+          <w:sz w:val="21"/>
+          <w:szCs w:val="21"/>
+        </w:rPr>
+        <w:t xml:space="preserve"> </w:t>
+      </w:r>
+      <w:r>
+        <w:rPr>
+          <w:rFonts w:ascii="Courier New" w:eastAsia="Times New Roman" w:hAnsi="Courier New" w:cs="Courier New"/>
+          <w:color w:val="6A5221"/>
+          <w:sz w:val="21"/>
+          <w:szCs w:val="21"/>
+        </w:rPr>
+        <w:t>h</w:t>
+      </w:r>
+      <w:r>
+        <w:rPr>
+          <w:rFonts w:ascii="Courier New" w:eastAsia="Times New Roman" w:hAnsi="Courier New" w:cs="Courier New"/>
+          <w:color w:val="000000"/>
+          <w:sz w:val="21"/>
+          <w:szCs w:val="21"/>
+        </w:rPr>
+        <w:t>(</w:t>
+      </w:r>
+      <w:r>
+        <w:rPr>
+          <w:rFonts w:ascii="Courier New" w:eastAsia="Times New Roman" w:hAnsi="Courier New" w:cs="Courier New"/>
+          <w:color w:val="001080"/>
+          <w:sz w:val="21"/>
+          <w:szCs w:val="21"/>
+        </w:rPr>
+        <w:t>x1</w:t>
+      </w:r>
+      <w:r>
+        <w:rPr>
+          <w:rFonts w:ascii="Courier New" w:eastAsia="Times New Roman" w:hAnsi="Courier New" w:cs="Courier New"/>
+          <w:color w:val="000000"/>
+          <w:sz w:val="21"/>
+          <w:szCs w:val="21"/>
+        </w:rPr>
+        <w:t>,</w:t>
+      </w:r>
+      <w:r>
+        <w:rPr>
+          <w:rFonts w:ascii="Courier New" w:eastAsia="Times New Roman" w:hAnsi="Courier New" w:cs="Courier New"/>
+          <w:color w:val="001080"/>
+          <w:sz w:val="21"/>
+          <w:szCs w:val="21"/>
+        </w:rPr>
+        <w:t>x2</w:t>
+      </w:r>
+      <w:r>
+        <w:rPr>
+          <w:rFonts w:ascii="Courier New" w:eastAsia="Times New Roman" w:hAnsi="Courier New" w:cs="Courier New"/>
+          <w:color w:val="000000"/>
+          <w:sz w:val="21"/>
+          <w:szCs w:val="21"/>
+        </w:rPr>
+        <w:t>):</w:t>
+      </w:r>
+    </w:p>
+    <w:p>
+      <w:pPr>
+        <w:spacing w:after="0" w:line="285" w:lineRule="atLeast"/>
+        <w:ind w:left="0"/>
+        <w:rPr>
+          <w:rFonts w:ascii="Courier New" w:eastAsia="Times New Roman" w:hAnsi="Courier New" w:cs="Courier New"/>
+          <w:color w:val="000000"/>
+          <w:sz w:val="21"/>
+          <w:szCs w:val="21"/>
+        </w:rPr>
+      </w:pPr>
+      <w:r>
+        <w:rPr>
+          <w:rFonts w:ascii="Courier New" w:eastAsia="Times New Roman" w:hAnsi="Courier New" w:cs="Courier New"/>
+          <w:color w:val="000000"/>
+          <w:sz w:val="21"/>
+          <w:szCs w:val="21"/>
+        </w:rPr>
+        <w:t>        a=poly.fit_transform(np.c_[x1.ravel(),x2.ravel()])</w:t>
+      </w:r>
+    </w:p>
+    <w:p>
+      <w:pPr>
+        <w:spacing w:after="0" w:line="285" w:lineRule="atLeast"/>
+        <w:ind w:left="0"/>
+        <w:rPr>
+          <w:rFonts w:ascii="Courier New" w:eastAsia="Times New Roman" w:hAnsi="Courier New" w:cs="Courier New"/>
+          <w:color w:val="000000"/>
+          <w:sz w:val="21"/>
+          <w:szCs w:val="21"/>
+        </w:rPr>
+      </w:pPr>
+      <w:r>
+        <w:rPr>
+          <w:rFonts w:ascii="Courier New" w:eastAsia="Times New Roman" w:hAnsi="Courier New" w:cs="Courier New"/>
+          <w:color w:val="000000"/>
+          <w:sz w:val="21"/>
+          <w:szCs w:val="21"/>
+        </w:rPr>
+        <w:t xml:space="preserve">        </w:t>
+      </w:r>
+      <w:r>
+        <w:rPr>
+          <w:rFonts w:ascii="Courier New" w:eastAsia="Times New Roman" w:hAnsi="Courier New" w:cs="Courier New"/>
+          <w:color w:val="9723B4"/>
+          <w:sz w:val="21"/>
+          <w:szCs w:val="21"/>
+        </w:rPr>
+        <w:t>return</w:t>
+      </w:r>
+      <w:r>
+        <w:rPr>
+          <w:rFonts w:ascii="Courier New" w:eastAsia="Times New Roman" w:hAnsi="Courier New" w:cs="Courier New"/>
+          <w:color w:val="000000"/>
+          <w:sz w:val="21"/>
+          <w:szCs w:val="21"/>
+        </w:rPr>
+        <w:t xml:space="preserve"> sigmoid(a.dot(res.x))</w:t>
+      </w:r>
+    </w:p>
+    <w:p>
+      <w:pPr>
+        <w:spacing w:after="0" w:line="285" w:lineRule="atLeast"/>
+        <w:ind w:left="0"/>
+        <w:rPr>
+          <w:rFonts w:ascii="Courier New" w:eastAsia="Times New Roman" w:hAnsi="Courier New" w:cs="Courier New"/>
+          <w:color w:val="000000"/>
+          <w:sz w:val="21"/>
+          <w:szCs w:val="21"/>
+        </w:rPr>
+      </w:pPr>
+    </w:p>
+    <w:p>
+      <w:pPr>
+        <w:spacing w:after="0" w:line="285" w:lineRule="atLeast"/>
+        <w:ind w:left="0"/>
+        <w:rPr>
+          <w:rFonts w:ascii="Courier New" w:eastAsia="Times New Roman" w:hAnsi="Courier New" w:cs="Courier New"/>
+          <w:color w:val="000000"/>
+          <w:sz w:val="21"/>
+          <w:szCs w:val="21"/>
+        </w:rPr>
+      </w:pPr>
+      <w:r>
+        <w:rPr>
+          <w:rFonts w:ascii="Courier New" w:eastAsia="Times New Roman" w:hAnsi="Courier New" w:cs="Courier New"/>
+          <w:color w:val="000000"/>
+          <w:sz w:val="21"/>
+          <w:szCs w:val="21"/>
+        </w:rPr>
+        <w:lastRenderedPageBreak/>
+        <w:t xml:space="preserve">    </w:t>
+      </w:r>
+      <w:r>
+        <w:rPr>
+          <w:rFonts w:ascii="Courier New" w:eastAsia="Times New Roman" w:hAnsi="Courier New" w:cs="Courier New"/>
+          <w:color w:val="008000"/>
+          <w:sz w:val="21"/>
+          <w:szCs w:val="21"/>
+        </w:rPr>
+        <w:t># Scatter plot of X,y</w:t>
+      </w:r>
+    </w:p>
+    <w:p>
+      <w:pPr>
+        <w:spacing w:after="0" w:line="285" w:lineRule="atLeast"/>
+        <w:ind w:left="0"/>
+        <w:rPr>
+          <w:rFonts w:ascii="Courier New" w:eastAsia="Times New Roman" w:hAnsi="Courier New" w:cs="Courier New"/>
+          <w:color w:val="000000"/>
+          <w:sz w:val="21"/>
+          <w:szCs w:val="21"/>
+        </w:rPr>
+      </w:pPr>
+      <w:r>
+        <w:rPr>
+          <w:rFonts w:ascii="Courier New" w:eastAsia="Times New Roman" w:hAnsi="Courier New" w:cs="Courier New"/>
+          <w:color w:val="000000"/>
+          <w:sz w:val="21"/>
+          <w:szCs w:val="21"/>
+        </w:rPr>
+        <w:t xml:space="preserve">    plotData(data, </w:t>
+      </w:r>
+      <w:r>
+        <w:rPr>
+          <w:rFonts w:ascii="Courier New" w:eastAsia="Times New Roman" w:hAnsi="Courier New" w:cs="Courier New"/>
+          <w:color w:val="A31515"/>
+          <w:sz w:val="21"/>
+          <w:szCs w:val="21"/>
+        </w:rPr>
+        <w:t>'Microchip Test 1'</w:t>
+      </w:r>
+      <w:r>
+        <w:rPr>
+          <w:rFonts w:ascii="Courier New" w:eastAsia="Times New Roman" w:hAnsi="Courier New" w:cs="Courier New"/>
+          <w:color w:val="000000"/>
+          <w:sz w:val="21"/>
+          <w:szCs w:val="21"/>
+        </w:rPr>
+        <w:t xml:space="preserve">, </w:t>
+      </w:r>
+      <w:r>
+        <w:rPr>
+          <w:rFonts w:ascii="Courier New" w:eastAsia="Times New Roman" w:hAnsi="Courier New" w:cs="Courier New"/>
+          <w:color w:val="A31515"/>
+          <w:sz w:val="21"/>
+          <w:szCs w:val="21"/>
+        </w:rPr>
+        <w:t>'Microchip Test 2'</w:t>
+      </w:r>
+      <w:r>
+        <w:rPr>
+          <w:rFonts w:ascii="Courier New" w:eastAsia="Times New Roman" w:hAnsi="Courier New" w:cs="Courier New"/>
+          <w:color w:val="000000"/>
+          <w:sz w:val="21"/>
+          <w:szCs w:val="21"/>
+        </w:rPr>
+        <w:t xml:space="preserve">, </w:t>
+      </w:r>
+      <w:r>
+        <w:rPr>
+          <w:rFonts w:ascii="Courier New" w:eastAsia="Times New Roman" w:hAnsi="Courier New" w:cs="Courier New"/>
+          <w:color w:val="A31515"/>
+          <w:sz w:val="21"/>
+          <w:szCs w:val="21"/>
+        </w:rPr>
+        <w:t>'y = 1'</w:t>
+      </w:r>
+      <w:r>
+        <w:rPr>
+          <w:rFonts w:ascii="Courier New" w:eastAsia="Times New Roman" w:hAnsi="Courier New" w:cs="Courier New"/>
+          <w:color w:val="000000"/>
+          <w:sz w:val="21"/>
+          <w:szCs w:val="21"/>
+        </w:rPr>
+        <w:t xml:space="preserve">, </w:t>
+      </w:r>
+      <w:r>
+        <w:rPr>
+          <w:rFonts w:ascii="Courier New" w:eastAsia="Times New Roman" w:hAnsi="Courier New" w:cs="Courier New"/>
+          <w:color w:val="A31515"/>
+          <w:sz w:val="21"/>
+          <w:szCs w:val="21"/>
+        </w:rPr>
+        <w:t>'y = 0'</w:t>
+      </w:r>
+      <w:r>
+        <w:rPr>
+          <w:rFonts w:ascii="Courier New" w:eastAsia="Times New Roman" w:hAnsi="Courier New" w:cs="Courier New"/>
+          <w:color w:val="000000"/>
+          <w:sz w:val="21"/>
+          <w:szCs w:val="21"/>
+        </w:rPr>
+        <w:t>, axes.flatten()[i])</w:t>
+      </w:r>
+    </w:p>
+    <w:p>
+      <w:pPr>
+        <w:spacing w:after="0" w:line="285" w:lineRule="atLeast"/>
+        <w:ind w:left="0"/>
+        <w:rPr>
+          <w:rFonts w:ascii="Courier New" w:eastAsia="Times New Roman" w:hAnsi="Courier New" w:cs="Courier New"/>
+          <w:color w:val="000000"/>
+          <w:sz w:val="21"/>
+          <w:szCs w:val="21"/>
+        </w:rPr>
+      </w:pPr>
+    </w:p>
+    <w:p>
+      <w:pPr>
+        <w:spacing w:after="0" w:line="285" w:lineRule="atLeast"/>
+        <w:ind w:left="0"/>
+        <w:rPr>
+          <w:rFonts w:ascii="Courier New" w:eastAsia="Times New Roman" w:hAnsi="Courier New" w:cs="Courier New"/>
+          <w:color w:val="000000"/>
+          <w:sz w:val="21"/>
+          <w:szCs w:val="21"/>
+        </w:rPr>
+      </w:pPr>
+      <w:r>
+        <w:rPr>
+          <w:rFonts w:ascii="Courier New" w:eastAsia="Times New Roman" w:hAnsi="Courier New" w:cs="Courier New"/>
+          <w:color w:val="000000"/>
+          <w:sz w:val="21"/>
+          <w:szCs w:val="21"/>
+        </w:rPr>
+        <w:t xml:space="preserve">    </w:t>
+      </w:r>
+      <w:r>
+        <w:rPr>
+          <w:rFonts w:ascii="Courier New" w:eastAsia="Times New Roman" w:hAnsi="Courier New" w:cs="Courier New"/>
+          <w:color w:val="008000"/>
+          <w:sz w:val="21"/>
+          <w:szCs w:val="21"/>
+        </w:rPr>
+        <w:t># Contour plot</w:t>
+      </w:r>
+    </w:p>
+    <w:p>
+      <w:pPr>
+        <w:spacing w:after="0" w:line="285" w:lineRule="atLeast"/>
+        <w:ind w:left="0"/>
+        <w:rPr>
+          <w:rFonts w:ascii="Courier New" w:eastAsia="Times New Roman" w:hAnsi="Courier New" w:cs="Courier New"/>
+          <w:color w:val="000000"/>
+          <w:sz w:val="21"/>
+          <w:szCs w:val="21"/>
+        </w:rPr>
+      </w:pPr>
+      <w:r>
+        <w:rPr>
+          <w:rFonts w:ascii="Courier New" w:eastAsia="Times New Roman" w:hAnsi="Courier New" w:cs="Courier New"/>
+          <w:color w:val="000000"/>
+          <w:sz w:val="21"/>
+          <w:szCs w:val="21"/>
+        </w:rPr>
+        <w:t xml:space="preserve">    </w:t>
+      </w:r>
+      <w:r>
+        <w:rPr>
+          <w:rFonts w:ascii="Courier New" w:eastAsia="Times New Roman" w:hAnsi="Courier New" w:cs="Courier New"/>
+          <w:color w:val="9723B4"/>
+          <w:sz w:val="21"/>
+          <w:szCs w:val="21"/>
+        </w:rPr>
+        <w:t>for</w:t>
+      </w:r>
+      <w:r>
+        <w:rPr>
+          <w:rFonts w:ascii="Courier New" w:eastAsia="Times New Roman" w:hAnsi="Courier New" w:cs="Courier New"/>
+          <w:color w:val="000000"/>
+          <w:sz w:val="21"/>
+          <w:szCs w:val="21"/>
+        </w:rPr>
+        <w:t xml:space="preserve"> p </w:t>
+      </w:r>
+      <w:r>
+        <w:rPr>
+          <w:rFonts w:ascii="Courier New" w:eastAsia="Times New Roman" w:hAnsi="Courier New" w:cs="Courier New"/>
+          <w:color w:val="0000FF"/>
+          <w:sz w:val="21"/>
+          <w:szCs w:val="21"/>
+        </w:rPr>
+        <w:t>in</w:t>
+      </w:r>
+      <w:r>
+        <w:rPr>
+          <w:rFonts w:ascii="Courier New" w:eastAsia="Times New Roman" w:hAnsi="Courier New" w:cs="Courier New"/>
+          <w:color w:val="000000"/>
+          <w:sz w:val="21"/>
+          <w:szCs w:val="21"/>
+        </w:rPr>
+        <w:t xml:space="preserve"> range (B0.size):</w:t>
+      </w:r>
+    </w:p>
+    <w:p>
+      <w:pPr>
+        <w:spacing w:after="0" w:line="285" w:lineRule="atLeast"/>
+        <w:ind w:left="0"/>
+        <w:rPr>
+          <w:rFonts w:ascii="Courier New" w:eastAsia="Times New Roman" w:hAnsi="Courier New" w:cs="Courier New"/>
+          <w:color w:val="000000"/>
+          <w:sz w:val="21"/>
+          <w:szCs w:val="21"/>
+        </w:rPr>
+      </w:pPr>
+      <w:r>
+        <w:rPr>
+          <w:rFonts w:ascii="Courier New" w:eastAsia="Times New Roman" w:hAnsi="Courier New" w:cs="Courier New"/>
+          <w:color w:val="000000"/>
+          <w:sz w:val="21"/>
+          <w:szCs w:val="21"/>
+        </w:rPr>
+        <w:t xml:space="preserve">        </w:t>
+      </w:r>
+      <w:r>
+        <w:rPr>
+          <w:rFonts w:ascii="Courier New" w:eastAsia="Times New Roman" w:hAnsi="Courier New" w:cs="Courier New"/>
+          <w:color w:val="9723B4"/>
+          <w:sz w:val="21"/>
+          <w:szCs w:val="21"/>
+        </w:rPr>
+        <w:t>for</w:t>
+      </w:r>
+      <w:r>
+        <w:rPr>
+          <w:rFonts w:ascii="Courier New" w:eastAsia="Times New Roman" w:hAnsi="Courier New" w:cs="Courier New"/>
+          <w:color w:val="000000"/>
+          <w:sz w:val="21"/>
+          <w:szCs w:val="21"/>
+        </w:rPr>
+        <w:t xml:space="preserve"> q </w:t>
+      </w:r>
+      <w:r>
+        <w:rPr>
+          <w:rFonts w:ascii="Courier New" w:eastAsia="Times New Roman" w:hAnsi="Courier New" w:cs="Courier New"/>
+          <w:color w:val="0000FF"/>
+          <w:sz w:val="21"/>
+          <w:szCs w:val="21"/>
+        </w:rPr>
+        <w:t>in</w:t>
+      </w:r>
+      <w:r>
+        <w:rPr>
+          <w:rFonts w:ascii="Courier New" w:eastAsia="Times New Roman" w:hAnsi="Courier New" w:cs="Courier New"/>
+          <w:color w:val="000000"/>
+          <w:sz w:val="21"/>
+          <w:szCs w:val="21"/>
+        </w:rPr>
+        <w:t xml:space="preserve"> </w:t>
+      </w:r>
+      <w:r>
+        <w:rPr>
+          <w:rFonts w:ascii="Courier New" w:eastAsia="Times New Roman" w:hAnsi="Courier New" w:cs="Courier New"/>
+          <w:color w:val="6A5221"/>
+          <w:sz w:val="21"/>
+          <w:szCs w:val="21"/>
+        </w:rPr>
+        <w:t>range</w:t>
+      </w:r>
+      <w:r>
+        <w:rPr>
+          <w:rFonts w:ascii="Courier New" w:eastAsia="Times New Roman" w:hAnsi="Courier New" w:cs="Courier New"/>
+          <w:color w:val="000000"/>
+          <w:sz w:val="21"/>
+          <w:szCs w:val="21"/>
+        </w:rPr>
+        <w:t>(B1.size):</w:t>
+      </w:r>
+    </w:p>
+    <w:p>
+      <w:pPr>
+        <w:spacing w:after="0" w:line="285" w:lineRule="atLeast"/>
+        <w:ind w:left="0"/>
+        <w:rPr>
+          <w:rFonts w:ascii="Courier New" w:eastAsia="Times New Roman" w:hAnsi="Courier New" w:cs="Courier New"/>
+          <w:color w:val="000000"/>
+          <w:sz w:val="21"/>
+          <w:szCs w:val="21"/>
+        </w:rPr>
+      </w:pPr>
+      <w:r>
+        <w:rPr>
+          <w:rFonts w:ascii="Courier New" w:eastAsia="Times New Roman" w:hAnsi="Courier New" w:cs="Courier New"/>
+          <w:color w:val="000000"/>
+          <w:sz w:val="21"/>
+          <w:szCs w:val="21"/>
+        </w:rPr>
+        <w:t>            Z[p,q] = h(xx1[p,q],xx2[p,q])</w:t>
+      </w:r>
+    </w:p>
+    <w:p>
+      <w:pPr>
+        <w:spacing w:after="0" w:line="285" w:lineRule="atLeast"/>
+        <w:ind w:left="0"/>
+        <w:rPr>
+          <w:rFonts w:ascii="Courier New" w:eastAsia="Times New Roman" w:hAnsi="Courier New" w:cs="Courier New"/>
+          <w:color w:val="000000"/>
+          <w:sz w:val="21"/>
+          <w:szCs w:val="21"/>
+        </w:rPr>
+      </w:pPr>
+    </w:p>
+    <w:p>
+      <w:pPr>
+        <w:spacing w:after="0" w:line="285" w:lineRule="atLeast"/>
+        <w:ind w:left="0"/>
+        <w:rPr>
+          <w:rFonts w:ascii="Courier New" w:eastAsia="Times New Roman" w:hAnsi="Courier New" w:cs="Courier New"/>
+          <w:color w:val="000000"/>
+          <w:sz w:val="21"/>
+          <w:szCs w:val="21"/>
+        </w:rPr>
+      </w:pPr>
+      <w:r>
+        <w:rPr>
+          <w:rFonts w:ascii="Courier New" w:eastAsia="Times New Roman" w:hAnsi="Courier New" w:cs="Courier New"/>
+          <w:color w:val="000000"/>
+          <w:sz w:val="21"/>
+          <w:szCs w:val="21"/>
+        </w:rPr>
+        <w:t>    axes.flatten()[i].contour(xx1, xx2, Z, [</w:t>
+      </w:r>
+      <w:r>
+        <w:rPr>
+          <w:rFonts w:ascii="Courier New" w:eastAsia="Times New Roman" w:hAnsi="Courier New" w:cs="Courier New"/>
+          <w:color w:val="116644"/>
+          <w:sz w:val="21"/>
+          <w:szCs w:val="21"/>
+        </w:rPr>
+        <w:t>0.5</w:t>
+      </w:r>
+      <w:r>
+        <w:rPr>
+          <w:rFonts w:ascii="Courier New" w:eastAsia="Times New Roman" w:hAnsi="Courier New" w:cs="Courier New"/>
+          <w:color w:val="000000"/>
+          <w:sz w:val="21"/>
+          <w:szCs w:val="21"/>
+        </w:rPr>
+        <w:t>], linewidths=</w:t>
+      </w:r>
+      <w:r>
+        <w:rPr>
+          <w:rFonts w:ascii="Courier New" w:eastAsia="Times New Roman" w:hAnsi="Courier New" w:cs="Courier New"/>
+          <w:color w:val="116644"/>
+          <w:sz w:val="21"/>
+          <w:szCs w:val="21"/>
+        </w:rPr>
+        <w:t>1</w:t>
+      </w:r>
+      <w:r>
+        <w:rPr>
+          <w:rFonts w:ascii="Courier New" w:eastAsia="Times New Roman" w:hAnsi="Courier New" w:cs="Courier New"/>
+          <w:color w:val="000000"/>
+          <w:sz w:val="21"/>
+          <w:szCs w:val="21"/>
+        </w:rPr>
+        <w:t>, colors=</w:t>
+      </w:r>
+      <w:r>
+        <w:rPr>
+          <w:rFonts w:ascii="Courier New" w:eastAsia="Times New Roman" w:hAnsi="Courier New" w:cs="Courier New"/>
+          <w:color w:val="A31515"/>
+          <w:sz w:val="21"/>
+          <w:szCs w:val="21"/>
+        </w:rPr>
+        <w:t>'red'</w:t>
+      </w:r>
+      <w:r>
+        <w:rPr>
+          <w:rFonts w:ascii="Courier New" w:eastAsia="Times New Roman" w:hAnsi="Courier New" w:cs="Courier New"/>
+          <w:color w:val="000000"/>
+          <w:sz w:val="21"/>
+          <w:szCs w:val="21"/>
+        </w:rPr>
+        <w:t>);</w:t>
+      </w:r>
+    </w:p>
+    <w:p>
+      <w:pPr>
+        <w:spacing w:after="0" w:line="285" w:lineRule="atLeast"/>
+        <w:ind w:left="0"/>
+        <w:rPr>
+          <w:rFonts w:ascii="Courier New" w:eastAsia="Times New Roman" w:hAnsi="Courier New" w:cs="Courier New"/>
+          <w:color w:val="000000"/>
+          <w:sz w:val="21"/>
+          <w:szCs w:val="21"/>
+        </w:rPr>
+      </w:pPr>
+    </w:p>
+    <w:p>
+      <w:pPr>
+        <w:spacing w:after="0" w:line="285" w:lineRule="atLeast"/>
+        <w:ind w:left="0"/>
+        <w:rPr>
+          <w:rFonts w:ascii="Courier New" w:eastAsia="Times New Roman" w:hAnsi="Courier New" w:cs="Courier New"/>
+          <w:color w:val="000000"/>
+          <w:sz w:val="21"/>
+          <w:szCs w:val="21"/>
+        </w:rPr>
+      </w:pPr>
+      <w:r>
+        <w:rPr>
+          <w:rFonts w:ascii="Courier New" w:eastAsia="Times New Roman" w:hAnsi="Courier New" w:cs="Courier New"/>
+          <w:color w:val="000000"/>
+          <w:sz w:val="21"/>
+          <w:szCs w:val="21"/>
+        </w:rPr>
+        <w:t xml:space="preserve">    </w:t>
+      </w:r>
+      <w:r>
+        <w:rPr>
+          <w:rFonts w:ascii="Courier New" w:eastAsia="Times New Roman" w:hAnsi="Courier New" w:cs="Courier New"/>
+          <w:color w:val="008000"/>
+          <w:sz w:val="21"/>
+          <w:szCs w:val="21"/>
+        </w:rPr>
+        <w:t># Accuracy</w:t>
+      </w:r>
+    </w:p>
+    <w:p>
+      <w:pPr>
+        <w:spacing w:after="0" w:line="285" w:lineRule="atLeast"/>
+        <w:ind w:left="0"/>
+        <w:rPr>
+          <w:rFonts w:ascii="Courier New" w:eastAsia="Times New Roman" w:hAnsi="Courier New" w:cs="Courier New"/>
+          <w:color w:val="000000"/>
+          <w:sz w:val="21"/>
+          <w:szCs w:val="21"/>
+        </w:rPr>
+      </w:pPr>
+      <w:r>
+        <w:rPr>
+          <w:rFonts w:ascii="Courier New" w:eastAsia="Times New Roman" w:hAnsi="Courier New" w:cs="Courier New"/>
+          <w:color w:val="000000"/>
+          <w:sz w:val="21"/>
+          <w:szCs w:val="21"/>
+        </w:rPr>
+        <w:t xml:space="preserve">    accuracy = </w:t>
+      </w:r>
+      <w:r>
+        <w:rPr>
+          <w:rFonts w:ascii="Courier New" w:eastAsia="Times New Roman" w:hAnsi="Courier New" w:cs="Courier New"/>
+          <w:color w:val="116644"/>
+          <w:sz w:val="21"/>
+          <w:szCs w:val="21"/>
+        </w:rPr>
+        <w:t>100</w:t>
+      </w:r>
+      <w:r>
+        <w:rPr>
+          <w:rFonts w:ascii="Courier New" w:eastAsia="Times New Roman" w:hAnsi="Courier New" w:cs="Courier New"/>
+          <w:color w:val="000000"/>
+          <w:sz w:val="21"/>
+          <w:szCs w:val="21"/>
+        </w:rPr>
+        <w:t>*</w:t>
+      </w:r>
+      <w:r>
+        <w:rPr>
+          <w:rFonts w:ascii="Courier New" w:eastAsia="Times New Roman" w:hAnsi="Courier New" w:cs="Courier New"/>
+          <w:color w:val="6A5221"/>
+          <w:sz w:val="21"/>
+          <w:szCs w:val="21"/>
+        </w:rPr>
+        <w:t>sum</w:t>
+      </w:r>
+      <w:r>
+        <w:rPr>
+          <w:rFonts w:ascii="Courier New" w:eastAsia="Times New Roman" w:hAnsi="Courier New" w:cs="Courier New"/>
+          <w:color w:val="000000"/>
+          <w:sz w:val="21"/>
+          <w:szCs w:val="21"/>
+        </w:rPr>
+        <w:t>(predict(res.x, XX) == y.ravel())/y.size</w:t>
+      </w:r>
+    </w:p>
+    <w:p>
+      <w:pPr>
+        <w:spacing w:after="0" w:line="285" w:lineRule="atLeast"/>
+        <w:ind w:left="0"/>
+        <w:rPr>
+          <w:rFonts w:ascii="Courier New" w:eastAsia="Times New Roman" w:hAnsi="Courier New" w:cs="Courier New"/>
+          <w:color w:val="000000"/>
+          <w:sz w:val="21"/>
+          <w:szCs w:val="21"/>
+        </w:rPr>
+      </w:pPr>
+      <w:r>
+        <w:rPr>
+          <w:rFonts w:ascii="Courier New" w:eastAsia="Times New Roman" w:hAnsi="Courier New" w:cs="Courier New"/>
+          <w:color w:val="000000"/>
+          <w:sz w:val="21"/>
+          <w:szCs w:val="21"/>
+        </w:rPr>
+        <w:t>    axes.flatten()[i].set_title(</w:t>
+      </w:r>
+      <w:r>
+        <w:rPr>
+          <w:rFonts w:ascii="Courier New" w:eastAsia="Times New Roman" w:hAnsi="Courier New" w:cs="Courier New"/>
+          <w:color w:val="A31515"/>
+          <w:sz w:val="21"/>
+          <w:szCs w:val="21"/>
+        </w:rPr>
+        <w:t>'Train accuracy {}% with Lambda = {}'</w:t>
+      </w:r>
+      <w:r>
+        <w:rPr>
+          <w:rFonts w:ascii="Courier New" w:eastAsia="Times New Roman" w:hAnsi="Courier New" w:cs="Courier New"/>
+          <w:color w:val="000000"/>
+          <w:sz w:val="21"/>
+          <w:szCs w:val="21"/>
+        </w:rPr>
+        <w:t>.</w:t>
+      </w:r>
+      <w:r>
+        <w:rPr>
+          <w:rFonts w:ascii="Courier New" w:eastAsia="Times New Roman" w:hAnsi="Courier New" w:cs="Courier New"/>
+          <w:color w:val="6A5221"/>
+          <w:sz w:val="21"/>
+          <w:szCs w:val="21"/>
+        </w:rPr>
+        <w:t>format</w:t>
+      </w:r>
+      <w:r>
+        <w:rPr>
+          <w:rFonts w:ascii="Courier New" w:eastAsia="Times New Roman" w:hAnsi="Courier New" w:cs="Courier New"/>
+          <w:color w:val="000000"/>
+          <w:sz w:val="21"/>
+          <w:szCs w:val="21"/>
+        </w:rPr>
+        <w:t>(np.</w:t>
+      </w:r>
+      <w:r>
+        <w:rPr>
+          <w:rFonts w:ascii="Courier New" w:eastAsia="Times New Roman" w:hAnsi="Courier New" w:cs="Courier New"/>
+          <w:color w:val="6A5221"/>
+          <w:sz w:val="21"/>
+          <w:szCs w:val="21"/>
+        </w:rPr>
+        <w:t>round</w:t>
+      </w:r>
+      <w:r>
+        <w:rPr>
+          <w:rFonts w:ascii="Courier New" w:eastAsia="Times New Roman" w:hAnsi="Courier New" w:cs="Courier New"/>
+          <w:color w:val="000000"/>
+          <w:sz w:val="21"/>
+          <w:szCs w:val="21"/>
+        </w:rPr>
+        <w:t>(accuracy, decimals=</w:t>
+      </w:r>
+      <w:r>
+        <w:rPr>
+          <w:rFonts w:ascii="Courier New" w:eastAsia="Times New Roman" w:hAnsi="Courier New" w:cs="Courier New"/>
+          <w:color w:val="116644"/>
+          <w:sz w:val="21"/>
+          <w:szCs w:val="21"/>
+        </w:rPr>
+        <w:t>2</w:t>
+      </w:r>
+      <w:r>
+        <w:rPr>
+          <w:rFonts w:ascii="Courier New" w:eastAsia="Times New Roman" w:hAnsi="Courier New" w:cs="Courier New"/>
+          <w:color w:val="000000"/>
+          <w:sz w:val="21"/>
+          <w:szCs w:val="21"/>
+        </w:rPr>
+        <w:t>), C))</w:t>
+      </w:r>
     </w:p>
     <w:p>
       <w:pPr>

</xml_diff>

<commit_message>
Auto commit on 2025-06-16 16:07:51 : Hyperparameter Tuning
</commit_message>
<xml_diff>
--- a/Assignments/Assignment 2 ML.docx
+++ b/Assignments/Assignment 2 ML.docx
@@ -5167,8 +5167,6 @@
           <w:i/>
         </w:rPr>
       </w:pPr>
-      <w:bookmarkStart w:id="0" w:name="_GoBack"/>
-      <w:bookmarkEnd w:id="0"/>
       <w:r>
         <w:rPr>
           <w:i/>
@@ -6736,15 +6734,109 @@
         <w:ind w:left="-15"/>
         <w:rPr>
           <w:rFonts w:ascii="Times New Roman" w:eastAsia="Times New Roman" w:hAnsi="Times New Roman" w:cs="Times New Roman"/>
+          <w:noProof/>
           <w:szCs w:val="32"/>
         </w:rPr>
       </w:pPr>
     </w:p>
+    <w:p>
+      <w:pPr>
+        <w:tabs>
+          <w:tab w:val="center" w:pos="3675"/>
+        </w:tabs>
+        <w:spacing w:after="197" w:line="259" w:lineRule="auto"/>
+        <w:ind w:left="-15"/>
+        <w:rPr>
+          <w:rFonts w:ascii="Times New Roman" w:eastAsia="Times New Roman" w:hAnsi="Times New Roman" w:cs="Times New Roman"/>
+          <w:noProof/>
+          <w:szCs w:val="32"/>
+        </w:rPr>
+      </w:pPr>
+      <w:r>
+        <w:rPr>
+          <w:rFonts w:ascii="Times New Roman" w:eastAsia="Times New Roman" w:hAnsi="Times New Roman" w:cs="Times New Roman"/>
+          <w:noProof/>
+          <w:szCs w:val="32"/>
+        </w:rPr>
+        <w:pict>
+          <v:shape id="_x0000_i1026" type="#_x0000_t75" style="width:450.75pt;height:150pt">
+            <v:imagedata r:id="rId9" o:title="ass2 final"/>
+          </v:shape>
+        </w:pict>
+      </w:r>
+    </w:p>
+    <w:p>
+      <w:pPr>
+        <w:tabs>
+          <w:tab w:val="center" w:pos="3675"/>
+        </w:tabs>
+        <w:spacing w:after="197" w:line="259" w:lineRule="auto"/>
+        <w:ind w:left="-15"/>
+        <w:rPr>
+          <w:rFonts w:ascii="Times New Roman" w:eastAsia="Times New Roman" w:hAnsi="Times New Roman" w:cs="Times New Roman"/>
+          <w:noProof/>
+          <w:szCs w:val="32"/>
+        </w:rPr>
+      </w:pPr>
+    </w:p>
+    <w:p>
+      <w:pPr>
+        <w:tabs>
+          <w:tab w:val="center" w:pos="3675"/>
+        </w:tabs>
+        <w:spacing w:after="197" w:line="259" w:lineRule="auto"/>
+        <w:ind w:left="-15"/>
+        <w:rPr>
+          <w:rFonts w:ascii="Times New Roman" w:eastAsia="Times New Roman" w:hAnsi="Times New Roman" w:cs="Times New Roman"/>
+          <w:noProof/>
+          <w:szCs w:val="32"/>
+        </w:rPr>
+      </w:pPr>
+      <w:r>
+        <w:rPr>
+          <w:rFonts w:ascii="Times New Roman" w:eastAsia="Times New Roman" w:hAnsi="Times New Roman" w:cs="Times New Roman"/>
+          <w:noProof/>
+          <w:szCs w:val="32"/>
+        </w:rPr>
+        <w:t xml:space="preserve">The code above shows Regularized Logistic Regression being done on a common dataset of Microchips, that aims to classify the microchips into two classes, being acceptable or defective. </w:t>
+      </w:r>
+    </w:p>
+    <w:p>
+      <w:pPr>
+        <w:tabs>
+          <w:tab w:val="center" w:pos="3675"/>
+        </w:tabs>
+        <w:spacing w:after="197" w:line="259" w:lineRule="auto"/>
+        <w:ind w:left="-15"/>
+        <w:rPr>
+          <w:rFonts w:ascii="Times New Roman" w:eastAsia="Times New Roman" w:hAnsi="Times New Roman" w:cs="Times New Roman"/>
+          <w:szCs w:val="32"/>
+        </w:rPr>
+      </w:pPr>
+      <w:r>
+        <w:rPr>
+          <w:rFonts w:ascii="Times New Roman" w:eastAsia="Times New Roman" w:hAnsi="Times New Roman" w:cs="Times New Roman"/>
+          <w:noProof/>
+          <w:szCs w:val="32"/>
+        </w:rPr>
+        <w:t xml:space="preserve">First, the data is transformed into a polynomial of degree 6 using the PolynomialFeatures function, allowing the classifier to understand more complex boundaries within the dataset. The Sigmoid function, along with the cost function are then defined using mathematical theory, without utilizing inbuilt libraries. This allows us to see the actual calculations peformed on the data in order to create the prediction model. </w:t>
+      </w:r>
+      <w:bookmarkStart w:id="0" w:name="_GoBack"/>
+      <w:bookmarkEnd w:id="0"/>
+      <w:r>
+        <w:rPr>
+          <w:rFonts w:ascii="Times New Roman" w:eastAsia="Times New Roman" w:hAnsi="Times New Roman" w:cs="Times New Roman"/>
+          <w:noProof/>
+          <w:szCs w:val="32"/>
+        </w:rPr>
+        <w:t xml:space="preserve"> </w:t>
+      </w:r>
+    </w:p>
     <w:sectPr>
-      <w:headerReference w:type="even" r:id="rId9"/>
-      <w:headerReference w:type="default" r:id="rId10"/>
-      <w:footerReference w:type="even" r:id="rId11"/>
-      <w:footerReference w:type="default" r:id="rId12"/>
+      <w:headerReference w:type="even" r:id="rId10"/>
+      <w:headerReference w:type="default" r:id="rId11"/>
+      <w:footerReference w:type="even" r:id="rId12"/>
+      <w:footerReference w:type="default" r:id="rId13"/>
       <w:pgSz w:w="11906" w:h="16838"/>
       <w:pgMar w:top="1440" w:right="1440" w:bottom="1685" w:left="1440" w:header="480" w:footer="478" w:gutter="0"/>
       <w:pgBorders w:display="firstPage" w:offsetFrom="page">

</xml_diff>

<commit_message>
Auto commit on 2025-06-16 16:17:52 : Hyperparameter Tuning
</commit_message>
<xml_diff>
--- a/Assignments/Assignment 2 ML.docx
+++ b/Assignments/Assignment 2 ML.docx
@@ -6810,16 +6810,38 @@
         <w:ind w:left="-15"/>
         <w:rPr>
           <w:rFonts w:ascii="Times New Roman" w:eastAsia="Times New Roman" w:hAnsi="Times New Roman" w:cs="Times New Roman"/>
-          <w:szCs w:val="32"/>
-        </w:rPr>
-      </w:pPr>
-      <w:r>
-        <w:rPr>
-          <w:rFonts w:ascii="Times New Roman" w:eastAsia="Times New Roman" w:hAnsi="Times New Roman" w:cs="Times New Roman"/>
           <w:noProof/>
           <w:szCs w:val="32"/>
         </w:rPr>
+      </w:pPr>
+      <w:r>
+        <w:rPr>
+          <w:rFonts w:ascii="Times New Roman" w:eastAsia="Times New Roman" w:hAnsi="Times New Roman" w:cs="Times New Roman"/>
+          <w:noProof/>
+          <w:szCs w:val="32"/>
+        </w:rPr>
         <w:t xml:space="preserve">First, the data is transformed into a polynomial of degree 6 using the PolynomialFeatures function, allowing the classifier to understand more complex boundaries within the dataset. The Sigmoid function, along with the cost function are then defined using mathematical theory, without utilizing inbuilt libraries. This allows us to see the actual calculations peformed on the data in order to create the prediction model. </w:t>
+      </w:r>
+    </w:p>
+    <w:p>
+      <w:pPr>
+        <w:tabs>
+          <w:tab w:val="center" w:pos="3675"/>
+        </w:tabs>
+        <w:spacing w:after="197" w:line="259" w:lineRule="auto"/>
+        <w:ind w:left="-15"/>
+        <w:rPr>
+          <w:rFonts w:ascii="Times New Roman" w:eastAsia="Times New Roman" w:hAnsi="Times New Roman" w:cs="Times New Roman"/>
+          <w:szCs w:val="32"/>
+        </w:rPr>
+      </w:pPr>
+      <w:r>
+        <w:rPr>
+          <w:rFonts w:ascii="Times New Roman" w:eastAsia="Times New Roman" w:hAnsi="Times New Roman" w:cs="Times New Roman"/>
+          <w:noProof/>
+          <w:szCs w:val="32"/>
+        </w:rPr>
+        <w:t xml:space="preserve">The GradientReg function calculates the regularized gradient of the regression, which is then used by the minimize function in order to caculate the optimized theta values. Finally those values are fed into the predict function, which is a binary classifier that classifies data into defective or acceptable based on if they are greater than or less than the threshold value of 0.5 </w:t>
       </w:r>
       <w:bookmarkStart w:id="0" w:name="_GoBack"/>
       <w:bookmarkEnd w:id="0"/>

</xml_diff>